<commit_message>
ODSOFT - Final Assignment - Initial commit on the pipeline design - ref #18
</commit_message>
<xml_diff>
--- a/odsoft/FinalAssignment/TechnicalReport.docx
+++ b/odsoft/FinalAssignment/TechnicalReport.docx
@@ -21,6 +21,7 @@
           <w:r>
             <w:rPr>
               <w:noProof/>
+              <w:lang w:val="en-US"/>
             </w:rPr>
             <w:drawing>
               <wp:inline distT="0" distB="0" distL="0" distR="0" wp14:anchorId="2F1193B6" wp14:editId="505C8C93">
@@ -75,6 +76,7 @@
           <w:r>
             <w:rPr>
               <w:noProof/>
+              <w:lang w:val="en-US"/>
             </w:rPr>
             <mc:AlternateContent>
               <mc:Choice Requires="wps">
@@ -167,6 +169,7 @@
                                     <w:dataBinding w:prefixMappings="xmlns:ns0='http://purl.org/dc/elements/1.1/' xmlns:ns1='http://schemas.openxmlformats.org/package/2006/metadata/core-properties' " w:xpath="/ns1:coreProperties[1]/ns0:title[1]" w:storeItemID="{6C3C8BC8-F283-45AE-878A-BAB7291924A1}"/>
                                     <w:text/>
                                   </w:sdtPr>
+                                  <w:sdtEndPr/>
                                   <w:sdtContent>
                                     <w:r>
                                       <w:rPr>
@@ -193,6 +196,7 @@
                                   <w:dataBinding w:prefixMappings="xmlns:ns0='http://purl.org/dc/elements/1.1/' xmlns:ns1='http://schemas.openxmlformats.org/package/2006/metadata/core-properties' " w:xpath="/ns1:coreProperties[1]/ns0:subject[1]" w:storeItemID="{6C3C8BC8-F283-45AE-878A-BAB7291924A1}"/>
                                   <w:text/>
                                 </w:sdtPr>
+                                <w:sdtEndPr/>
                                 <w:sdtContent>
                                   <w:p>
                                     <w:pPr>
@@ -465,6 +469,13 @@
     </w:sdt>
     <w:sdt>
       <w:sdtPr>
+        <w:rPr>
+          <w:caps w:val="0"/>
+          <w:color w:val="auto"/>
+          <w:spacing w:val="0"/>
+          <w:sz w:val="20"/>
+          <w:szCs w:val="20"/>
+        </w:rPr>
         <w:id w:val="437419826"/>
         <w:docPartObj>
           <w:docPartGallery w:val="Table of Contents"/>
@@ -475,11 +486,6 @@
         <w:rPr>
           <w:b/>
           <w:bCs/>
-          <w:caps w:val="0"/>
-          <w:color w:val="auto"/>
-          <w:spacing w:val="0"/>
-          <w:sz w:val="20"/>
-          <w:szCs w:val="20"/>
         </w:rPr>
       </w:sdtEndPr>
       <w:sdtContent>
@@ -1111,6 +1117,7 @@
     </w:p>
     <w:p>
       <w:pPr>
+        <w:jc w:val="both"/>
         <w:rPr>
           <w:lang w:val="en-US"/>
         </w:rPr>
@@ -1125,6 +1132,7 @@
     <w:p>
       <w:pPr>
         <w:pStyle w:val="Cabealho2"/>
+        <w:jc w:val="both"/>
         <w:rPr>
           <w:lang w:val="en-US"/>
         </w:rPr>
@@ -1138,9 +1146,17 @@
       </w:r>
       <w:bookmarkEnd w:id="1"/>
     </w:p>
-    <w:p/>
-    <w:p>
-      <w:pPr>
+    <w:p>
+      <w:pPr>
+        <w:jc w:val="both"/>
+        <w:rPr>
+          <w:lang w:val="en-US"/>
+        </w:rPr>
+      </w:pPr>
+    </w:p>
+    <w:p>
+      <w:pPr>
+        <w:jc w:val="both"/>
         <w:rPr>
           <w:sz w:val="22"/>
           <w:szCs w:val="22"/>
@@ -1201,9 +1217,13 @@
       </w:r>
     </w:p>
     <w:p>
+      <w:pPr>
+        <w:jc w:val="both"/>
+      </w:pPr>
       <w:r>
         <w:rPr>
           <w:noProof/>
+          <w:lang w:val="en-US"/>
         </w:rPr>
         <w:drawing>
           <wp:inline distT="0" distB="0" distL="0" distR="0">
@@ -1250,572 +1270,118 @@
     </w:p>
     <w:p>
       <w:pPr>
-        <w:rPr>
-          <w:lang w:val="en-US"/>
-        </w:rPr>
-      </w:pPr>
-      <w:r>
-        <w:t xml:space="preserve">In </w:t>
+        <w:jc w:val="both"/>
+        <w:rPr>
+          <w:lang w:val="en-US"/>
+        </w:rPr>
+      </w:pPr>
+      <w:r>
+        <w:rPr>
+          <w:lang w:val="en-US"/>
+        </w:rPr>
+        <w:t xml:space="preserve">In this first image, it is possible to see the complete roadmap, where the iOS application has its development starting at April, the first. </w:t>
+      </w:r>
+      <w:r>
+        <w:rPr>
+          <w:lang w:val="en-US"/>
+        </w:rPr>
+        <w:t xml:space="preserve">This date appear because of the eventual need of the </w:t>
       </w:r>
       <w:proofErr w:type="spellStart"/>
       <w:r>
-        <w:t>this</w:t>
+        <w:rPr>
+          <w:lang w:val="en-US"/>
+        </w:rPr>
+        <w:t>MyRecipe</w:t>
       </w:r>
       <w:proofErr w:type="spellEnd"/>
       <w:r>
-        <w:t xml:space="preserve"> </w:t>
+        <w:rPr>
+          <w:lang w:val="en-US"/>
+        </w:rPr>
+        <w:t xml:space="preserve"> company to complete analyze our proposal with time after the event.</w:t>
+      </w:r>
+    </w:p>
+    <w:p>
+      <w:pPr>
+        <w:jc w:val="both"/>
+        <w:rPr>
+          <w:lang w:val="en-US"/>
+        </w:rPr>
+      </w:pPr>
+      <w:r>
+        <w:rPr>
+          <w:lang w:val="en-US"/>
+        </w:rPr>
+        <w:t xml:space="preserve">In the second image, it is possible to see the same roadmap, but with some zooming covering the development part of the </w:t>
       </w:r>
       <w:proofErr w:type="spellStart"/>
       <w:r>
-        <w:t>first</w:t>
+        <w:rPr>
+          <w:lang w:val="en-US"/>
+        </w:rPr>
+        <w:t>OFBiz</w:t>
       </w:r>
       <w:proofErr w:type="spellEnd"/>
       <w:r>
-        <w:t xml:space="preserve"> </w:t>
+        <w:rPr>
+          <w:lang w:val="en-US"/>
+        </w:rPr>
+        <w:t xml:space="preserve"> server and the Console application</w:t>
+      </w:r>
+      <w:r>
+        <w:rPr>
+          <w:lang w:val="en-US"/>
+        </w:rPr>
+        <w:t xml:space="preserve">. They need to be ready for the event, so it must start immediately after this document is sent to the company and must be ready at 3 </w:t>
       </w:r>
       <w:proofErr w:type="spellStart"/>
       <w:r>
-        <w:t>image</w:t>
+        <w:rPr>
+          <w:lang w:val="en-US"/>
+        </w:rPr>
+        <w:t>january</w:t>
       </w:r>
       <w:proofErr w:type="spellEnd"/>
       <w:r>
-        <w:t xml:space="preserve">, </w:t>
-      </w:r>
-      <w:proofErr w:type="spellStart"/>
-      <w:r>
-        <w:t>it</w:t>
-      </w:r>
-      <w:proofErr w:type="spellEnd"/>
-      <w:r>
-        <w:t xml:space="preserve"> </w:t>
-      </w:r>
-      <w:proofErr w:type="spellStart"/>
-      <w:r>
-        <w:t>is</w:t>
-      </w:r>
-      <w:proofErr w:type="spellEnd"/>
-      <w:r>
-        <w:t xml:space="preserve"> </w:t>
-      </w:r>
-      <w:proofErr w:type="spellStart"/>
-      <w:r>
-        <w:t>possible</w:t>
-      </w:r>
-      <w:proofErr w:type="spellEnd"/>
-      <w:r>
-        <w:t xml:space="preserve"> to </w:t>
-      </w:r>
-      <w:proofErr w:type="spellStart"/>
-      <w:r>
-        <w:t>see</w:t>
-      </w:r>
-      <w:proofErr w:type="spellEnd"/>
-      <w:r>
-        <w:t xml:space="preserve"> </w:t>
-      </w:r>
-      <w:proofErr w:type="spellStart"/>
-      <w:r>
-        <w:t>the</w:t>
-      </w:r>
-      <w:proofErr w:type="spellEnd"/>
-      <w:r>
-        <w:t xml:space="preserve"> complete </w:t>
-      </w:r>
-      <w:proofErr w:type="spellStart"/>
-      <w:r>
-        <w:t>roadmap</w:t>
-      </w:r>
-      <w:proofErr w:type="spellEnd"/>
-      <w:r>
-        <w:t xml:space="preserve">, </w:t>
-      </w:r>
-      <w:proofErr w:type="spellStart"/>
-      <w:r>
-        <w:t>where</w:t>
-      </w:r>
-      <w:proofErr w:type="spellEnd"/>
-      <w:r>
-        <w:t xml:space="preserve"> </w:t>
-      </w:r>
-      <w:proofErr w:type="spellStart"/>
-      <w:r>
-        <w:t>the</w:t>
-      </w:r>
-      <w:proofErr w:type="spellEnd"/>
-      <w:r>
-        <w:t xml:space="preserve"> iOS </w:t>
-      </w:r>
-      <w:proofErr w:type="spellStart"/>
-      <w:r>
-        <w:t>application</w:t>
-      </w:r>
-      <w:proofErr w:type="spellEnd"/>
-      <w:r>
-        <w:t xml:space="preserve"> </w:t>
-      </w:r>
-      <w:proofErr w:type="spellStart"/>
-      <w:r>
-        <w:t>has</w:t>
-      </w:r>
-      <w:proofErr w:type="spellEnd"/>
-      <w:r>
-        <w:t xml:space="preserve"> </w:t>
-      </w:r>
-      <w:proofErr w:type="spellStart"/>
-      <w:r>
-        <w:t>its</w:t>
-      </w:r>
-      <w:proofErr w:type="spellEnd"/>
-      <w:r>
-        <w:t xml:space="preserve"> </w:t>
-      </w:r>
-      <w:proofErr w:type="spellStart"/>
-      <w:r>
-        <w:t>development</w:t>
-      </w:r>
-      <w:proofErr w:type="spellEnd"/>
-      <w:r>
-        <w:t xml:space="preserve"> </w:t>
-      </w:r>
-      <w:proofErr w:type="spellStart"/>
-      <w:r>
-        <w:t>starting</w:t>
-      </w:r>
-      <w:proofErr w:type="spellEnd"/>
-      <w:r>
-        <w:t xml:space="preserve"> </w:t>
-      </w:r>
-      <w:proofErr w:type="spellStart"/>
-      <w:r>
-        <w:t>at</w:t>
-      </w:r>
-      <w:proofErr w:type="spellEnd"/>
-      <w:r>
-        <w:t xml:space="preserve"> </w:t>
-      </w:r>
-      <w:proofErr w:type="spellStart"/>
-      <w:r>
-        <w:t>April</w:t>
-      </w:r>
-      <w:proofErr w:type="spellEnd"/>
-      <w:r>
-        <w:t xml:space="preserve">, </w:t>
-      </w:r>
-      <w:proofErr w:type="spellStart"/>
-      <w:r>
-        <w:t>the</w:t>
-      </w:r>
-      <w:proofErr w:type="spellEnd"/>
-      <w:r>
-        <w:t xml:space="preserve"> </w:t>
-      </w:r>
-      <w:proofErr w:type="spellStart"/>
-      <w:r>
-        <w:t>first</w:t>
-      </w:r>
-      <w:proofErr w:type="spellEnd"/>
-      <w:r>
-        <w:t xml:space="preserve">. </w:t>
-      </w:r>
-      <w:r>
-        <w:rPr>
-          <w:lang w:val="en-US"/>
-        </w:rPr>
-        <w:t xml:space="preserve">This date appear because of the eventual need of the </w:t>
-      </w:r>
-      <w:proofErr w:type="spellStart"/>
-      <w:r>
-        <w:rPr>
-          <w:lang w:val="en-US"/>
-        </w:rPr>
-        <w:t>MyRecipe</w:t>
-      </w:r>
-      <w:proofErr w:type="spellEnd"/>
-      <w:r>
-        <w:rPr>
-          <w:lang w:val="en-US"/>
-        </w:rPr>
-        <w:t xml:space="preserve"> company to complete analyze our proposal with time after the event.</w:t>
-      </w:r>
-      <w:bookmarkStart w:id="2" w:name="_GoBack"/>
-      <w:bookmarkEnd w:id="2"/>
-    </w:p>
-    <w:p>
-      <w:r>
-        <w:t xml:space="preserve">In </w:t>
-      </w:r>
-      <w:proofErr w:type="spellStart"/>
-      <w:r>
-        <w:t>the</w:t>
-      </w:r>
-      <w:proofErr w:type="spellEnd"/>
-      <w:r>
-        <w:t xml:space="preserve"> </w:t>
-      </w:r>
-      <w:proofErr w:type="spellStart"/>
-      <w:r>
-        <w:t>second</w:t>
-      </w:r>
-      <w:proofErr w:type="spellEnd"/>
-      <w:r>
-        <w:t xml:space="preserve"> </w:t>
-      </w:r>
-      <w:proofErr w:type="spellStart"/>
-      <w:r>
-        <w:t>image</w:t>
-      </w:r>
-      <w:proofErr w:type="spellEnd"/>
-      <w:r>
-        <w:t xml:space="preserve">, </w:t>
-      </w:r>
-      <w:proofErr w:type="spellStart"/>
-      <w:r>
-        <w:t>it</w:t>
-      </w:r>
-      <w:proofErr w:type="spellEnd"/>
-      <w:r>
-        <w:t xml:space="preserve"> </w:t>
-      </w:r>
-      <w:proofErr w:type="spellStart"/>
-      <w:r>
-        <w:t>is</w:t>
-      </w:r>
-      <w:proofErr w:type="spellEnd"/>
-      <w:r>
-        <w:t xml:space="preserve"> </w:t>
-      </w:r>
-      <w:proofErr w:type="spellStart"/>
-      <w:r>
-        <w:t>possible</w:t>
-      </w:r>
-      <w:proofErr w:type="spellEnd"/>
-      <w:r>
-        <w:t xml:space="preserve"> to </w:t>
-      </w:r>
-      <w:proofErr w:type="spellStart"/>
-      <w:r>
-        <w:t>see</w:t>
-      </w:r>
-      <w:proofErr w:type="spellEnd"/>
-      <w:r>
-        <w:t xml:space="preserve"> </w:t>
-      </w:r>
-      <w:proofErr w:type="spellStart"/>
-      <w:r>
-        <w:t>the</w:t>
-      </w:r>
-      <w:proofErr w:type="spellEnd"/>
-      <w:r>
-        <w:t xml:space="preserve"> </w:t>
-      </w:r>
-      <w:proofErr w:type="spellStart"/>
-      <w:r>
-        <w:t>same</w:t>
-      </w:r>
-      <w:proofErr w:type="spellEnd"/>
-      <w:r>
-        <w:t xml:space="preserve"> </w:t>
-      </w:r>
-      <w:proofErr w:type="spellStart"/>
-      <w:r>
-        <w:t>roadmap</w:t>
-      </w:r>
-      <w:proofErr w:type="spellEnd"/>
-      <w:r>
-        <w:t xml:space="preserve">, </w:t>
-      </w:r>
-      <w:proofErr w:type="spellStart"/>
-      <w:r>
-        <w:t>but</w:t>
-      </w:r>
-      <w:proofErr w:type="spellEnd"/>
-      <w:r>
-        <w:t xml:space="preserve"> </w:t>
-      </w:r>
-      <w:proofErr w:type="spellStart"/>
-      <w:r>
-        <w:t>with</w:t>
-      </w:r>
-      <w:proofErr w:type="spellEnd"/>
-      <w:r>
-        <w:t xml:space="preserve"> some </w:t>
-      </w:r>
-      <w:proofErr w:type="spellStart"/>
-      <w:r>
-        <w:t>zooming</w:t>
-      </w:r>
-      <w:proofErr w:type="spellEnd"/>
-      <w:r>
-        <w:t xml:space="preserve"> </w:t>
-      </w:r>
-      <w:proofErr w:type="spellStart"/>
-      <w:r>
-        <w:t>covering</w:t>
-      </w:r>
-      <w:proofErr w:type="spellEnd"/>
-      <w:r>
-        <w:t xml:space="preserve"> </w:t>
-      </w:r>
-      <w:proofErr w:type="spellStart"/>
-      <w:r>
-        <w:t>the</w:t>
-      </w:r>
-      <w:proofErr w:type="spellEnd"/>
-      <w:r>
-        <w:t xml:space="preserve"> </w:t>
-      </w:r>
-      <w:proofErr w:type="spellStart"/>
-      <w:r>
-        <w:t>development</w:t>
-      </w:r>
-      <w:proofErr w:type="spellEnd"/>
-      <w:r>
-        <w:t xml:space="preserve"> </w:t>
-      </w:r>
-      <w:proofErr w:type="spellStart"/>
-      <w:r>
-        <w:t>part</w:t>
-      </w:r>
-      <w:proofErr w:type="spellEnd"/>
-      <w:r>
-        <w:t xml:space="preserve"> </w:t>
-      </w:r>
-      <w:proofErr w:type="spellStart"/>
-      <w:r>
-        <w:t>of</w:t>
-      </w:r>
-      <w:proofErr w:type="spellEnd"/>
-      <w:r>
-        <w:t xml:space="preserve"> </w:t>
-      </w:r>
-      <w:proofErr w:type="spellStart"/>
-      <w:r>
-        <w:t>the</w:t>
-      </w:r>
-      <w:proofErr w:type="spellEnd"/>
-      <w:r>
-        <w:t xml:space="preserve"> </w:t>
-      </w:r>
-      <w:proofErr w:type="spellStart"/>
-      <w:r>
-        <w:t>OFBiz</w:t>
-      </w:r>
-      <w:proofErr w:type="spellEnd"/>
-      <w:r>
-        <w:t xml:space="preserve"> server </w:t>
-      </w:r>
-      <w:proofErr w:type="spellStart"/>
-      <w:r>
-        <w:t>and</w:t>
-      </w:r>
-      <w:proofErr w:type="spellEnd"/>
-      <w:r>
-        <w:t xml:space="preserve"> </w:t>
-      </w:r>
-      <w:proofErr w:type="spellStart"/>
-      <w:r>
-        <w:t>the</w:t>
-      </w:r>
-      <w:proofErr w:type="spellEnd"/>
-      <w:r>
-        <w:t xml:space="preserve"> Console </w:t>
-      </w:r>
-      <w:proofErr w:type="spellStart"/>
-      <w:r>
-        <w:t>application</w:t>
-      </w:r>
-      <w:proofErr w:type="spellEnd"/>
-      <w:r>
-        <w:t xml:space="preserve">. </w:t>
-      </w:r>
-      <w:proofErr w:type="spellStart"/>
-      <w:r>
-        <w:t>They</w:t>
-      </w:r>
-      <w:proofErr w:type="spellEnd"/>
-      <w:r>
-        <w:t xml:space="preserve"> </w:t>
-      </w:r>
-      <w:proofErr w:type="spellStart"/>
-      <w:r>
-        <w:t>need</w:t>
-      </w:r>
-      <w:proofErr w:type="spellEnd"/>
-      <w:r>
-        <w:t xml:space="preserve"> to </w:t>
-      </w:r>
-      <w:proofErr w:type="spellStart"/>
-      <w:r>
-        <w:t>be</w:t>
-      </w:r>
-      <w:proofErr w:type="spellEnd"/>
-      <w:r>
-        <w:t xml:space="preserve"> </w:t>
-      </w:r>
-      <w:proofErr w:type="spellStart"/>
-      <w:r>
-        <w:t>ready</w:t>
-      </w:r>
-      <w:proofErr w:type="spellEnd"/>
-      <w:r>
-        <w:t xml:space="preserve"> for </w:t>
-      </w:r>
-      <w:proofErr w:type="spellStart"/>
-      <w:r>
-        <w:t>the</w:t>
-      </w:r>
-      <w:proofErr w:type="spellEnd"/>
-      <w:r>
-        <w:t xml:space="preserve"> </w:t>
-      </w:r>
-      <w:proofErr w:type="spellStart"/>
-      <w:r>
-        <w:t>event</w:t>
-      </w:r>
-      <w:proofErr w:type="spellEnd"/>
-      <w:r>
-        <w:t xml:space="preserve">, </w:t>
-      </w:r>
-      <w:proofErr w:type="spellStart"/>
-      <w:r>
-        <w:t>so</w:t>
-      </w:r>
-      <w:proofErr w:type="spellEnd"/>
-      <w:r>
-        <w:t xml:space="preserve"> </w:t>
-      </w:r>
-      <w:proofErr w:type="spellStart"/>
-      <w:r>
-        <w:t>it</w:t>
-      </w:r>
-      <w:proofErr w:type="spellEnd"/>
-      <w:r>
-        <w:t xml:space="preserve"> must </w:t>
-      </w:r>
-      <w:proofErr w:type="spellStart"/>
-      <w:r>
-        <w:t>start</w:t>
-      </w:r>
-      <w:proofErr w:type="spellEnd"/>
-      <w:r>
-        <w:t xml:space="preserve"> </w:t>
-      </w:r>
-      <w:proofErr w:type="spellStart"/>
-      <w:r>
-        <w:t>immediately</w:t>
-      </w:r>
-      <w:proofErr w:type="spellEnd"/>
-      <w:r>
-        <w:t xml:space="preserve"> </w:t>
-      </w:r>
-      <w:proofErr w:type="spellStart"/>
-      <w:r>
-        <w:t>after</w:t>
-      </w:r>
-      <w:proofErr w:type="spellEnd"/>
-      <w:r>
-        <w:t xml:space="preserve"> </w:t>
-      </w:r>
-      <w:proofErr w:type="spellStart"/>
-      <w:r>
-        <w:t>this</w:t>
-      </w:r>
-      <w:proofErr w:type="spellEnd"/>
-      <w:r>
-        <w:t xml:space="preserve"> </w:t>
-      </w:r>
-      <w:proofErr w:type="spellStart"/>
-      <w:r>
-        <w:t>document</w:t>
-      </w:r>
-      <w:proofErr w:type="spellEnd"/>
-      <w:r>
-        <w:t xml:space="preserve"> </w:t>
-      </w:r>
-      <w:proofErr w:type="spellStart"/>
-      <w:r>
-        <w:t>is</w:t>
-      </w:r>
-      <w:proofErr w:type="spellEnd"/>
-      <w:r>
-        <w:t xml:space="preserve"> </w:t>
-      </w:r>
-      <w:proofErr w:type="spellStart"/>
-      <w:r>
-        <w:t>sent</w:t>
-      </w:r>
-      <w:proofErr w:type="spellEnd"/>
-      <w:r>
-        <w:t xml:space="preserve"> to </w:t>
-      </w:r>
-      <w:proofErr w:type="spellStart"/>
-      <w:r>
-        <w:t>the</w:t>
-      </w:r>
-      <w:proofErr w:type="spellEnd"/>
-      <w:r>
-        <w:t xml:space="preserve"> </w:t>
-      </w:r>
-      <w:proofErr w:type="spellStart"/>
-      <w:r>
-        <w:t>company</w:t>
-      </w:r>
-      <w:proofErr w:type="spellEnd"/>
-      <w:r>
-        <w:t xml:space="preserve"> </w:t>
-      </w:r>
-      <w:proofErr w:type="spellStart"/>
-      <w:r>
-        <w:t>and</w:t>
-      </w:r>
-      <w:proofErr w:type="spellEnd"/>
-      <w:r>
-        <w:t xml:space="preserve"> must </w:t>
-      </w:r>
-      <w:proofErr w:type="spellStart"/>
-      <w:r>
-        <w:t>be</w:t>
-      </w:r>
-      <w:proofErr w:type="spellEnd"/>
-      <w:r>
-        <w:t xml:space="preserve"> </w:t>
-      </w:r>
-      <w:proofErr w:type="spellStart"/>
-      <w:r>
-        <w:t>ready</w:t>
-      </w:r>
-      <w:proofErr w:type="spellEnd"/>
-      <w:r>
-        <w:t xml:space="preserve"> </w:t>
-      </w:r>
-      <w:proofErr w:type="spellStart"/>
-      <w:r>
-        <w:t>at</w:t>
-      </w:r>
-      <w:proofErr w:type="spellEnd"/>
-      <w:r>
-        <w:t xml:space="preserve"> 3 </w:t>
-      </w:r>
-      <w:proofErr w:type="spellStart"/>
-      <w:r>
-        <w:t>january</w:t>
-      </w:r>
-      <w:proofErr w:type="spellEnd"/>
-      <w:r>
+        <w:rPr>
+          <w:lang w:val="en-US"/>
+        </w:rPr>
         <w:t>.</w:t>
       </w:r>
     </w:p>
     <w:p>
-      <w:r>
+      <w:pPr>
+        <w:jc w:val="both"/>
+        <w:rPr>
+          <w:lang w:val="en-US"/>
+        </w:rPr>
+      </w:pPr>
+      <w:r>
+        <w:rPr>
+          <w:lang w:val="en-US"/>
+        </w:rPr>
         <w:t>Within the server, we will start the development of the Entities part, then the Services part, and finally the REST part.</w:t>
       </w:r>
     </w:p>
     <w:p>
-      <w:r>
+      <w:pPr>
+        <w:jc w:val="both"/>
+        <w:rPr>
+          <w:lang w:val="en-US"/>
+        </w:rPr>
+      </w:pPr>
+      <w:r>
+        <w:rPr>
+          <w:lang w:val="en-US"/>
+        </w:rPr>
         <w:t>After a short pause for Christmas, we start the development of the Console “Mobile” Application, first with the “Register a recipe” use case, and then with the “View a recipe” use case.</w:t>
       </w:r>
     </w:p>
     <w:p>
+      <w:pPr>
+        <w:jc w:val="both"/>
+      </w:pPr>
       <w:r>
         <w:t xml:space="preserve">HÁ MAIS CASOS DE USO PARA O THEORETICAL PLAN. </w:t>
       </w:r>
@@ -1825,6 +1391,7 @@
     </w:p>
     <w:p>
       <w:pPr>
+        <w:jc w:val="both"/>
         <w:rPr>
           <w:lang w:val="en-US"/>
         </w:rPr>
@@ -1832,6 +1399,7 @@
       <w:r>
         <w:rPr>
           <w:noProof/>
+          <w:lang w:val="en-US"/>
         </w:rPr>
         <w:lastRenderedPageBreak/>
         <w:drawing>
@@ -1880,74 +1448,274 @@
     <w:p>
       <w:pPr>
         <w:pStyle w:val="Cabealho2"/>
-      </w:pPr>
-      <w:bookmarkStart w:id="3" w:name="_Toc468523255"/>
-      <w:r>
+        <w:jc w:val="both"/>
+        <w:rPr>
+          <w:lang w:val="en-US"/>
+        </w:rPr>
+      </w:pPr>
+      <w:bookmarkStart w:id="2" w:name="_Toc468523255"/>
+      <w:r>
+        <w:rPr>
+          <w:lang w:val="en-US"/>
+        </w:rPr>
         <w:t>Design of the pipeline(s)</w:t>
       </w:r>
+      <w:bookmarkEnd w:id="2"/>
+    </w:p>
+    <w:p>
+      <w:pPr>
+        <w:jc w:val="both"/>
+        <w:rPr>
+          <w:lang w:val="en-US"/>
+        </w:rPr>
+      </w:pPr>
+      <w:r>
+        <w:rPr>
+          <w:lang w:val="en-US"/>
+        </w:rPr>
+        <w:t xml:space="preserve">For the design of the pipeline(s), we could have some options, but two have DESTAQUE from the others. One could be having only one pipeline for the four products, where we would start all the work with the </w:t>
+      </w:r>
+      <w:proofErr w:type="spellStart"/>
+      <w:r>
+        <w:rPr>
+          <w:lang w:val="en-US"/>
+        </w:rPr>
+        <w:t>OFBiz</w:t>
+      </w:r>
+      <w:proofErr w:type="spellEnd"/>
+      <w:r>
+        <w:rPr>
+          <w:lang w:val="en-US"/>
+        </w:rPr>
+        <w:t xml:space="preserve"> server, then the Console “Mobile” application, then the iOS application and finally the Android application. We consider that, although being possible doing it so, it is not the best solution for our context. So, we will have four pipelines, where the second depends on the first, and the third and fourth depends on the first two.</w:t>
+      </w:r>
+    </w:p>
+    <w:p>
+      <w:pPr>
+        <w:jc w:val="both"/>
+        <w:rPr>
+          <w:lang w:val="en-US"/>
+        </w:rPr>
+      </w:pPr>
+      <w:r>
+        <w:rPr>
+          <w:lang w:val="en-US"/>
+        </w:rPr>
+        <w:t>In other words, the server is the first to be build, tested, and deployed. Only when everything is ok with this product, we advance to the others. In this case, the next is the Console app. Only when both of them passed all the tests, we compile the iOS and the Android app in simultaneous, using parallel feature of Jenkins.</w:t>
+      </w:r>
+    </w:p>
+    <w:p>
+      <w:pPr>
+        <w:jc w:val="both"/>
+        <w:rPr>
+          <w:lang w:val="en-US"/>
+        </w:rPr>
+      </w:pPr>
+      <w:r>
+        <w:rPr>
+          <w:lang w:val="en-US"/>
+        </w:rPr>
+        <w:t>We could also compile the server first, and then, the other three in parallel, but doing the way we are doing, and as the console app is like a replica of the two mobile apps, we ensure that all the communication needed between server and client is working, before the compilation of the real mobile apps.</w:t>
+      </w:r>
+    </w:p>
+    <w:p>
+      <w:pPr>
+        <w:jc w:val="both"/>
+        <w:rPr>
+          <w:lang w:val="en-US"/>
+        </w:rPr>
+      </w:pPr>
+      <w:r>
+        <w:rPr>
+          <w:lang w:val="en-US"/>
+        </w:rPr>
+        <w:t>The idea is this, where the divisions of each pipeline are the various stages, like checkout, build, archive, unit tests, integration tests and deploy.</w:t>
+      </w:r>
+      <w:bookmarkStart w:id="3" w:name="_GoBack"/>
       <w:bookmarkEnd w:id="3"/>
     </w:p>
-    <w:p/>
+    <w:p>
+      <w:pPr>
+        <w:jc w:val="both"/>
+        <w:rPr>
+          <w:lang w:val="en-US"/>
+        </w:rPr>
+      </w:pPr>
+      <w:r>
+        <w:rPr>
+          <w:noProof/>
+          <w:lang w:val="en-US"/>
+        </w:rPr>
+        <w:drawing>
+          <wp:inline distT="0" distB="0" distL="0" distR="0">
+            <wp:extent cx="5400040" cy="3038475"/>
+            <wp:effectExtent l="0" t="0" r="0" b="9525"/>
+            <wp:docPr id="4" name="Imagem 4"/>
+            <wp:cNvGraphicFramePr>
+              <a:graphicFrameLocks xmlns:a="http://schemas.openxmlformats.org/drawingml/2006/main" noChangeAspect="1"/>
+            </wp:cNvGraphicFramePr>
+            <a:graphic xmlns:a="http://schemas.openxmlformats.org/drawingml/2006/main">
+              <a:graphicData uri="http://schemas.openxmlformats.org/drawingml/2006/picture">
+                <pic:pic xmlns:pic="http://schemas.openxmlformats.org/drawingml/2006/picture">
+                  <pic:nvPicPr>
+                    <pic:cNvPr id="4" name="IMG_20161203_112711.jpg"/>
+                    <pic:cNvPicPr/>
+                  </pic:nvPicPr>
+                  <pic:blipFill>
+                    <a:blip r:embed="rId9" cstate="print">
+                      <a:extLst>
+                        <a:ext uri="{28A0092B-C50C-407E-A947-70E740481C1C}">
+                          <a14:useLocalDpi xmlns:a14="http://schemas.microsoft.com/office/drawing/2010/main" val="0"/>
+                        </a:ext>
+                      </a:extLst>
+                    </a:blip>
+                    <a:stretch>
+                      <a:fillRect/>
+                    </a:stretch>
+                  </pic:blipFill>
+                  <pic:spPr>
+                    <a:xfrm>
+                      <a:off x="0" y="0"/>
+                      <a:ext cx="5400040" cy="3038475"/>
+                    </a:xfrm>
+                    <a:prstGeom prst="rect">
+                      <a:avLst/>
+                    </a:prstGeom>
+                  </pic:spPr>
+                </pic:pic>
+              </a:graphicData>
+            </a:graphic>
+          </wp:inline>
+        </w:drawing>
+      </w:r>
+    </w:p>
+    <w:p>
+      <w:pPr>
+        <w:jc w:val="both"/>
+        <w:rPr>
+          <w:lang w:val="en-US"/>
+        </w:rPr>
+      </w:pPr>
+    </w:p>
     <w:p>
       <w:pPr>
         <w:pStyle w:val="Cabealho2"/>
+        <w:jc w:val="both"/>
+        <w:rPr>
+          <w:lang w:val="en-US"/>
+        </w:rPr>
       </w:pPr>
       <w:bookmarkStart w:id="4" w:name="_Toc468523256"/>
       <w:r>
+        <w:rPr>
+          <w:lang w:val="en-US"/>
+        </w:rPr>
         <w:t>Architecture of the solution</w:t>
       </w:r>
       <w:bookmarkEnd w:id="4"/>
     </w:p>
-    <w:p/>
+    <w:p>
+      <w:pPr>
+        <w:jc w:val="both"/>
+        <w:rPr>
+          <w:lang w:val="en-US"/>
+        </w:rPr>
+      </w:pPr>
+    </w:p>
     <w:p>
       <w:pPr>
         <w:pStyle w:val="Cabealho2"/>
+        <w:jc w:val="both"/>
+        <w:rPr>
+          <w:lang w:val="en-US"/>
+        </w:rPr>
       </w:pPr>
       <w:bookmarkStart w:id="5" w:name="_Toc468523257"/>
       <w:r>
+        <w:rPr>
+          <w:lang w:val="en-US"/>
+        </w:rPr>
         <w:t>Deployment diagram of the pipeline</w:t>
       </w:r>
       <w:bookmarkEnd w:id="5"/>
     </w:p>
-    <w:p/>
+    <w:p>
+      <w:pPr>
+        <w:jc w:val="both"/>
+        <w:rPr>
+          <w:lang w:val="en-US"/>
+        </w:rPr>
+      </w:pPr>
+    </w:p>
     <w:p>
       <w:pPr>
         <w:pStyle w:val="Cabealho2"/>
+        <w:jc w:val="both"/>
+        <w:rPr>
+          <w:lang w:val="en-US"/>
+        </w:rPr>
       </w:pPr>
       <w:bookmarkStart w:id="6" w:name="_Toc468523258"/>
       <w:r>
+        <w:rPr>
+          <w:lang w:val="en-US"/>
+        </w:rPr>
         <w:t>Deployment diagram of the solution</w:t>
       </w:r>
       <w:bookmarkEnd w:id="6"/>
     </w:p>
-    <w:p/>
+    <w:p>
+      <w:pPr>
+        <w:jc w:val="both"/>
+        <w:rPr>
+          <w:lang w:val="en-US"/>
+        </w:rPr>
+      </w:pPr>
+    </w:p>
     <w:p>
       <w:pPr>
         <w:pStyle w:val="Cabealho2"/>
+        <w:jc w:val="both"/>
+        <w:rPr>
+          <w:lang w:val="en-US"/>
+        </w:rPr>
       </w:pPr>
       <w:bookmarkStart w:id="7" w:name="_Toc468523259"/>
       <w:r>
+        <w:rPr>
+          <w:lang w:val="en-US"/>
+        </w:rPr>
         <w:t>Structure of the repository</w:t>
       </w:r>
       <w:bookmarkEnd w:id="7"/>
     </w:p>
-    <w:p/>
-    <w:p>
-      <w:pPr>
-        <w:rPr>
-          <w:lang w:val="en-US"/>
-        </w:rPr>
-      </w:pPr>
-    </w:p>
-    <w:p>
-      <w:pPr>
-        <w:rPr>
-          <w:lang w:val="en-US"/>
-        </w:rPr>
-      </w:pPr>
-    </w:p>
-    <w:p>
-      <w:pPr>
+    <w:p>
+      <w:pPr>
+        <w:jc w:val="both"/>
+        <w:rPr>
+          <w:lang w:val="en-US"/>
+        </w:rPr>
+      </w:pPr>
+    </w:p>
+    <w:p>
+      <w:pPr>
+        <w:jc w:val="both"/>
+        <w:rPr>
+          <w:lang w:val="en-US"/>
+        </w:rPr>
+      </w:pPr>
+    </w:p>
+    <w:p>
+      <w:pPr>
+        <w:jc w:val="both"/>
+        <w:rPr>
+          <w:lang w:val="en-US"/>
+        </w:rPr>
+      </w:pPr>
+    </w:p>
+    <w:p>
+      <w:pPr>
+        <w:jc w:val="both"/>
         <w:rPr>
           <w:lang w:val="en-US"/>
         </w:rPr>
@@ -3300,7 +3068,7 @@
 </file>
 
 <file path=customXml/itemProps2.xml><?xml version="1.0" encoding="utf-8"?>
-<ds:datastoreItem xmlns:ds="http://schemas.openxmlformats.org/officeDocument/2006/customXml" ds:itemID="{B268834A-C0D0-4E4A-9A88-D6867AD44542}">
+<ds:datastoreItem xmlns:ds="http://schemas.openxmlformats.org/officeDocument/2006/customXml" ds:itemID="{5F56DDB5-D070-4A43-8095-908845CFCD60}">
   <ds:schemaRefs>
     <ds:schemaRef ds:uri="http://schemas.openxmlformats.org/officeDocument/2006/bibliography"/>
   </ds:schemaRefs>

</xml_diff>

<commit_message>
ODSOFT - Final Assingment - ref #18 - Add pipelines diagram
</commit_message>
<xml_diff>
--- a/odsoft/FinalAssignment/TechnicalReport.docx
+++ b/odsoft/FinalAssignment/TechnicalReport.docx
@@ -770,7 +770,7 @@
                 <w:noProof/>
                 <w:webHidden/>
               </w:rPr>
-              <w:t>3</w:t>
+              <w:t>4</w:t>
             </w:r>
             <w:r>
               <w:rPr>
@@ -838,7 +838,7 @@
                 <w:noProof/>
                 <w:webHidden/>
               </w:rPr>
-              <w:t>3</w:t>
+              <w:t>4</w:t>
             </w:r>
             <w:r>
               <w:rPr>
@@ -906,7 +906,7 @@
                 <w:noProof/>
                 <w:webHidden/>
               </w:rPr>
-              <w:t>3</w:t>
+              <w:t>4</w:t>
             </w:r>
             <w:r>
               <w:rPr>
@@ -974,7 +974,7 @@
                 <w:noProof/>
                 <w:webHidden/>
               </w:rPr>
-              <w:t>3</w:t>
+              <w:t>5</w:t>
             </w:r>
             <w:r>
               <w:rPr>
@@ -1531,7 +1531,229 @@
         </w:rPr>
         <w:t>The idea is this, where the divisions of each pipeline are the various stages, like checkout, build, archive, unit tests, integration tests and deploy.</w:t>
       </w:r>
+    </w:p>
+    <w:p>
+      <w:pPr>
+        <w:jc w:val="both"/>
+        <w:rPr>
+          <w:lang w:val="en-US"/>
+        </w:rPr>
+      </w:pPr>
+      <w:r>
+        <w:rPr>
+          <w:lang w:val="en-US"/>
+        </w:rPr>
+        <w:t>Pipelines are jobs of the type pipeline.</w:t>
+      </w:r>
+    </w:p>
+    <w:p>
+      <w:pPr>
+        <w:jc w:val="both"/>
+        <w:rPr>
+          <w:lang w:val="en-US"/>
+        </w:rPr>
+      </w:pPr>
+      <w:r>
+        <w:rPr>
+          <w:lang w:val="en-US"/>
+        </w:rPr>
+        <w:t>The pipeline workflow:</w:t>
+      </w:r>
+    </w:p>
+    <w:p>
+      <w:pPr>
+        <w:jc w:val="both"/>
+        <w:rPr>
+          <w:lang w:val="en-US"/>
+        </w:rPr>
+      </w:pPr>
+      <w:r>
+        <w:rPr>
+          <w:noProof/>
+          <w:lang w:val="en-US"/>
+        </w:rPr>
+        <w:drawing>
+          <wp:inline distT="0" distB="0" distL="0" distR="0">
+            <wp:extent cx="5400040" cy="1058545"/>
+            <wp:effectExtent l="0" t="0" r="0" b="8255"/>
+            <wp:docPr id="5" name="Imagem 5"/>
+            <wp:cNvGraphicFramePr>
+              <a:graphicFrameLocks xmlns:a="http://schemas.openxmlformats.org/drawingml/2006/main" noChangeAspect="1"/>
+            </wp:cNvGraphicFramePr>
+            <a:graphic xmlns:a="http://schemas.openxmlformats.org/drawingml/2006/main">
+              <a:graphicData uri="http://schemas.openxmlformats.org/drawingml/2006/picture">
+                <pic:pic xmlns:pic="http://schemas.openxmlformats.org/drawingml/2006/picture">
+                  <pic:nvPicPr>
+                    <pic:cNvPr id="5" name="pipelinesWorkflow.png"/>
+                    <pic:cNvPicPr/>
+                  </pic:nvPicPr>
+                  <pic:blipFill>
+                    <a:blip r:embed="rId9" cstate="print">
+                      <a:extLst>
+                        <a:ext uri="{28A0092B-C50C-407E-A947-70E740481C1C}">
+                          <a14:useLocalDpi xmlns:a14="http://schemas.microsoft.com/office/drawing/2010/main" val="0"/>
+                        </a:ext>
+                      </a:extLst>
+                    </a:blip>
+                    <a:stretch>
+                      <a:fillRect/>
+                    </a:stretch>
+                  </pic:blipFill>
+                  <pic:spPr>
+                    <a:xfrm>
+                      <a:off x="0" y="0"/>
+                      <a:ext cx="5400040" cy="1058545"/>
+                    </a:xfrm>
+                    <a:prstGeom prst="rect">
+                      <a:avLst/>
+                    </a:prstGeom>
+                  </pic:spPr>
+                </pic:pic>
+              </a:graphicData>
+            </a:graphic>
+          </wp:inline>
+        </w:drawing>
+      </w:r>
+    </w:p>
+    <w:p>
+      <w:pPr>
+        <w:jc w:val="both"/>
+        <w:rPr>
+          <w:lang w:val="en-US"/>
+        </w:rPr>
+      </w:pPr>
+      <w:r>
+        <w:rPr>
+          <w:lang w:val="en-US"/>
+        </w:rPr>
+        <w:t>Each pipeline, as this structure and stages:</w:t>
+      </w:r>
+    </w:p>
+    <w:p>
+      <w:pPr>
+        <w:jc w:val="both"/>
+        <w:rPr>
+          <w:lang w:val="en-US"/>
+        </w:rPr>
+      </w:pPr>
+      <w:r>
+        <w:rPr>
+          <w:noProof/>
+          <w:lang w:val="en-US"/>
+        </w:rPr>
+        <w:drawing>
+          <wp:inline distT="0" distB="0" distL="0" distR="0">
+            <wp:extent cx="5400040" cy="426085"/>
+            <wp:effectExtent l="0" t="0" r="0" b="0"/>
+            <wp:docPr id="6" name="Imagem 6"/>
+            <wp:cNvGraphicFramePr>
+              <a:graphicFrameLocks xmlns:a="http://schemas.openxmlformats.org/drawingml/2006/main" noChangeAspect="1"/>
+            </wp:cNvGraphicFramePr>
+            <a:graphic xmlns:a="http://schemas.openxmlformats.org/drawingml/2006/main">
+              <a:graphicData uri="http://schemas.openxmlformats.org/drawingml/2006/picture">
+                <pic:pic xmlns:pic="http://schemas.openxmlformats.org/drawingml/2006/picture">
+                  <pic:nvPicPr>
+                    <pic:cNvPr id="6" name="eachPipeline.png"/>
+                    <pic:cNvPicPr/>
+                  </pic:nvPicPr>
+                  <pic:blipFill>
+                    <a:blip r:embed="rId10">
+                      <a:extLst>
+                        <a:ext uri="{28A0092B-C50C-407E-A947-70E740481C1C}">
+                          <a14:useLocalDpi xmlns:a14="http://schemas.microsoft.com/office/drawing/2010/main" val="0"/>
+                        </a:ext>
+                      </a:extLst>
+                    </a:blip>
+                    <a:stretch>
+                      <a:fillRect/>
+                    </a:stretch>
+                  </pic:blipFill>
+                  <pic:spPr>
+                    <a:xfrm>
+                      <a:off x="0" y="0"/>
+                      <a:ext cx="5400040" cy="426085"/>
+                    </a:xfrm>
+                    <a:prstGeom prst="rect">
+                      <a:avLst/>
+                    </a:prstGeom>
+                  </pic:spPr>
+                </pic:pic>
+              </a:graphicData>
+            </a:graphic>
+          </wp:inline>
+        </w:drawing>
+      </w:r>
+    </w:p>
+    <w:p>
+      <w:pPr>
+        <w:jc w:val="both"/>
+        <w:rPr>
+          <w:lang w:val="en-US"/>
+        </w:rPr>
+      </w:pPr>
+      <w:r>
+        <w:rPr>
+          <w:lang w:val="en-US"/>
+        </w:rPr>
+        <w:t>Here, we present another view, omitting the stages, and showing each job/pipeline:</w:t>
+      </w:r>
+    </w:p>
+    <w:p>
+      <w:pPr>
+        <w:jc w:val="both"/>
+        <w:rPr>
+          <w:lang w:val="en-US"/>
+        </w:rPr>
+      </w:pPr>
       <w:bookmarkStart w:id="3" w:name="_GoBack"/>
+      <w:r>
+        <w:rPr>
+          <w:noProof/>
+          <w:lang w:val="en-US"/>
+        </w:rPr>
+        <w:lastRenderedPageBreak/>
+        <w:drawing>
+          <wp:inline distT="0" distB="0" distL="0" distR="0">
+            <wp:extent cx="5400040" cy="3509010"/>
+            <wp:effectExtent l="0" t="0" r="0" b="0"/>
+            <wp:docPr id="7" name="Imagem 7"/>
+            <wp:cNvGraphicFramePr>
+              <a:graphicFrameLocks xmlns:a="http://schemas.openxmlformats.org/drawingml/2006/main" noChangeAspect="1"/>
+            </wp:cNvGraphicFramePr>
+            <a:graphic xmlns:a="http://schemas.openxmlformats.org/drawingml/2006/main">
+              <a:graphicData uri="http://schemas.openxmlformats.org/drawingml/2006/picture">
+                <pic:pic xmlns:pic="http://schemas.openxmlformats.org/drawingml/2006/picture">
+                  <pic:nvPicPr>
+                    <pic:cNvPr id="7" name="JobsSequence.png"/>
+                    <pic:cNvPicPr/>
+                  </pic:nvPicPr>
+                  <pic:blipFill>
+                    <a:blip r:embed="rId11">
+                      <a:extLst>
+                        <a:ext uri="{28A0092B-C50C-407E-A947-70E740481C1C}">
+                          <a14:useLocalDpi xmlns:a14="http://schemas.microsoft.com/office/drawing/2010/main" val="0"/>
+                        </a:ext>
+                      </a:extLst>
+                    </a:blip>
+                    <a:stretch>
+                      <a:fillRect/>
+                    </a:stretch>
+                  </pic:blipFill>
+                  <pic:spPr>
+                    <a:xfrm>
+                      <a:off x="0" y="0"/>
+                      <a:ext cx="5400040" cy="3509010"/>
+                    </a:xfrm>
+                    <a:prstGeom prst="rect">
+                      <a:avLst/>
+                    </a:prstGeom>
+                  </pic:spPr>
+                </pic:pic>
+              </a:graphicData>
+            </a:graphic>
+          </wp:inline>
+        </w:drawing>
+      </w:r>
       <w:bookmarkEnd w:id="3"/>
     </w:p>
     <w:p>
@@ -1562,7 +1784,7 @@
                     <pic:cNvPicPr/>
                   </pic:nvPicPr>
                   <pic:blipFill>
-                    <a:blip r:embed="rId9" cstate="print">
+                    <a:blip r:embed="rId12" cstate="print">
                       <a:extLst>
                         <a:ext uri="{28A0092B-C50C-407E-A947-70E740481C1C}">
                           <a14:useLocalDpi xmlns:a14="http://schemas.microsoft.com/office/drawing/2010/main" val="0"/>
@@ -1685,6 +1907,7 @@
         <w:rPr>
           <w:lang w:val="en-US"/>
         </w:rPr>
+        <w:lastRenderedPageBreak/>
         <w:t>Structure of the repository</w:t>
       </w:r>
       <w:bookmarkEnd w:id="7"/>
@@ -3068,7 +3291,7 @@
 </file>
 
 <file path=customXml/itemProps2.xml><?xml version="1.0" encoding="utf-8"?>
-<ds:datastoreItem xmlns:ds="http://schemas.openxmlformats.org/officeDocument/2006/customXml" ds:itemID="{5F56DDB5-D070-4A43-8095-908845CFCD60}">
+<ds:datastoreItem xmlns:ds="http://schemas.openxmlformats.org/officeDocument/2006/customXml" ds:itemID="{79E51E1F-EB7D-47ED-897A-313D4BF694EF}">
   <ds:schemaRefs>
     <ds:schemaRef ds:uri="http://schemas.openxmlformats.org/officeDocument/2006/bibliography"/>
   </ds:schemaRefs>

</xml_diff>

<commit_message>
ODSOFT - Final Assignment - Add correction to the roadmap and add pagination
</commit_message>
<xml_diff>
--- a/odsoft/FinalAssignment/TechnicalReport.docx
+++ b/odsoft/FinalAssignment/TechnicalReport.docx
@@ -39,7 +39,7 @@
                         <pic:cNvPicPr/>
                       </pic:nvPicPr>
                       <pic:blipFill>
-                        <a:blip r:embed="rId6">
+                        <a:blip r:embed="rId8">
                           <a:extLst>
                             <a:ext uri="{28A0092B-C50C-407E-A947-70E740481C1C}">
                               <a14:useLocalDpi xmlns:a14="http://schemas.microsoft.com/office/drawing/2010/main" val="0"/>
@@ -336,6 +336,7 @@
                               <w:dataBinding w:prefixMappings="xmlns:ns0='http://purl.org/dc/elements/1.1/' xmlns:ns1='http://schemas.openxmlformats.org/package/2006/metadata/core-properties' " w:xpath="/ns1:coreProperties[1]/ns0:title[1]" w:storeItemID="{6C3C8BC8-F283-45AE-878A-BAB7291924A1}"/>
                               <w:text/>
                             </w:sdtPr>
+                            <w:sdtEndPr/>
                             <w:sdtContent>
                               <w:r>
                                 <w:rPr>
@@ -362,6 +363,7 @@
                             <w:dataBinding w:prefixMappings="xmlns:ns0='http://purl.org/dc/elements/1.1/' xmlns:ns1='http://schemas.openxmlformats.org/package/2006/metadata/core-properties' " w:xpath="/ns1:coreProperties[1]/ns0:subject[1]" w:storeItemID="{6C3C8BC8-F283-45AE-878A-BAB7291924A1}"/>
                             <w:text/>
                           </w:sdtPr>
+                          <w:sdtEndPr/>
                           <w:sdtContent>
                             <w:p>
                               <w:pPr>
@@ -1158,8 +1160,6 @@
       <w:pPr>
         <w:jc w:val="both"/>
         <w:rPr>
-          <w:sz w:val="22"/>
-          <w:szCs w:val="22"/>
           <w:lang w:val="en-US"/>
         </w:rPr>
       </w:pPr>
@@ -1181,7 +1181,19 @@
         <w:rPr>
           <w:lang w:val="en-US"/>
         </w:rPr>
-        <w:t xml:space="preserve"> company will require, at least in what concerns to the iOS application </w:t>
+        <w:t xml:space="preserve"> company will require</w:t>
+      </w:r>
+      <w:r>
+        <w:rPr>
+          <w:lang w:val="en-US"/>
+        </w:rPr>
+        <w:t xml:space="preserve"> us after the approval of the financing, after the event with the investors</w:t>
+      </w:r>
+      <w:r>
+        <w:rPr>
+          <w:lang w:val="en-US"/>
+        </w:rPr>
+        <w:t xml:space="preserve">, at least in what concerns to the iOS application </w:t>
       </w:r>
       <w:r>
         <w:rPr>
@@ -1199,7 +1211,19 @@
         <w:rPr>
           <w:lang w:val="en-US"/>
         </w:rPr>
-        <w:t xml:space="preserve">is possible to see our proposal, which focus in an immediately starting point with the development of the </w:t>
+        <w:t xml:space="preserve">is possible to see our </w:t>
+      </w:r>
+      <w:r>
+        <w:rPr>
+          <w:lang w:val="en-US"/>
+        </w:rPr>
+        <w:t xml:space="preserve">milestones </w:t>
+      </w:r>
+      <w:r>
+        <w:rPr>
+          <w:lang w:val="en-US"/>
+        </w:rPr>
+        <w:t xml:space="preserve">proposal, which focus in an immediately starting point with the development of the </w:t>
       </w:r>
       <w:proofErr w:type="spellStart"/>
       <w:r>
@@ -1218,6 +1242,7 @@
     </w:p>
     <w:p>
       <w:pPr>
+        <w:keepNext/>
         <w:jc w:val="both"/>
       </w:pPr>
       <w:r>
@@ -1227,9 +1252,9 @@
         </w:rPr>
         <w:drawing>
           <wp:inline distT="0" distB="0" distL="0" distR="0">
-            <wp:extent cx="5400040" cy="1741805"/>
+            <wp:extent cx="5400040" cy="1489075"/>
             <wp:effectExtent l="0" t="0" r="0" b="0"/>
-            <wp:docPr id="1" name="Imagem 1"/>
+            <wp:docPr id="11" name="Imagem 11"/>
             <wp:cNvGraphicFramePr>
               <a:graphicFrameLocks xmlns:a="http://schemas.openxmlformats.org/drawingml/2006/main" noChangeAspect="1"/>
             </wp:cNvGraphicFramePr>
@@ -1237,11 +1262,11 @@
               <a:graphicData uri="http://schemas.openxmlformats.org/drawingml/2006/picture">
                 <pic:pic xmlns:pic="http://schemas.openxmlformats.org/drawingml/2006/picture">
                   <pic:nvPicPr>
-                    <pic:cNvPr id="1" name="roadmap.png"/>
+                    <pic:cNvPr id="11" name="milestones.png"/>
                     <pic:cNvPicPr/>
                   </pic:nvPicPr>
                   <pic:blipFill>
-                    <a:blip r:embed="rId7" cstate="print">
+                    <a:blip r:embed="rId9">
                       <a:extLst>
                         <a:ext uri="{28A0092B-C50C-407E-A947-70E740481C1C}">
                           <a14:useLocalDpi xmlns:a14="http://schemas.microsoft.com/office/drawing/2010/main" val="0"/>
@@ -1255,7 +1280,7 @@
                   <pic:spPr>
                     <a:xfrm>
                       <a:off x="0" y="0"/>
-                      <a:ext cx="5400040" cy="1741805"/>
+                      <a:ext cx="5400040" cy="1489075"/>
                     </a:xfrm>
                     <a:prstGeom prst="rect">
                       <a:avLst/>
@@ -1270,79 +1295,78 @@
     </w:p>
     <w:p>
       <w:pPr>
-        <w:jc w:val="both"/>
-        <w:rPr>
-          <w:lang w:val="en-US"/>
-        </w:rPr>
-      </w:pPr>
-      <w:r>
-        <w:rPr>
-          <w:lang w:val="en-US"/>
-        </w:rPr>
-        <w:t xml:space="preserve">In this first image, it is possible to see the complete roadmap, where the iOS application has its development starting at April, the first. </w:t>
-      </w:r>
-      <w:r>
-        <w:rPr>
-          <w:lang w:val="en-US"/>
-        </w:rPr>
-        <w:t xml:space="preserve">This date appear because of the eventual need of the </w:t>
-      </w:r>
-      <w:proofErr w:type="spellStart"/>
-      <w:r>
-        <w:rPr>
-          <w:lang w:val="en-US"/>
-        </w:rPr>
-        <w:t>MyRecipe</w:t>
-      </w:r>
-      <w:proofErr w:type="spellEnd"/>
-      <w:r>
-        <w:rPr>
-          <w:lang w:val="en-US"/>
-        </w:rPr>
-        <w:t xml:space="preserve"> company to complete analyze our proposal with time after the event.</w:t>
-      </w:r>
-    </w:p>
-    <w:p>
-      <w:pPr>
-        <w:jc w:val="both"/>
-        <w:rPr>
-          <w:lang w:val="en-US"/>
-        </w:rPr>
-      </w:pPr>
-      <w:r>
-        <w:rPr>
-          <w:lang w:val="en-US"/>
-        </w:rPr>
-        <w:t xml:space="preserve">In the second image, it is possible to see the same roadmap, but with some zooming covering the development part of the </w:t>
-      </w:r>
-      <w:proofErr w:type="spellStart"/>
-      <w:r>
-        <w:rPr>
-          <w:lang w:val="en-US"/>
-        </w:rPr>
-        <w:t>OFBiz</w:t>
-      </w:r>
-      <w:proofErr w:type="spellEnd"/>
-      <w:r>
-        <w:rPr>
-          <w:lang w:val="en-US"/>
-        </w:rPr>
-        <w:t xml:space="preserve"> server and the Console application</w:t>
-      </w:r>
-      <w:r>
-        <w:rPr>
-          <w:lang w:val="en-US"/>
-        </w:rPr>
-        <w:t xml:space="preserve">. They need to be ready for the event, so it must start immediately after this document is sent to the company and must be ready at 3 </w:t>
-      </w:r>
-      <w:proofErr w:type="spellStart"/>
-      <w:r>
-        <w:rPr>
-          <w:lang w:val="en-US"/>
-        </w:rPr>
-        <w:t>january</w:t>
-      </w:r>
-      <w:proofErr w:type="spellEnd"/>
+        <w:pStyle w:val="Legenda"/>
+        <w:jc w:val="both"/>
+        <w:rPr>
+          <w:lang w:val="en-US"/>
+        </w:rPr>
+      </w:pPr>
+      <w:r>
+        <w:rPr>
+          <w:lang w:val="en-US"/>
+        </w:rPr>
+        <w:t xml:space="preserve">Figure </w:t>
+      </w:r>
+      <w:r>
+        <w:fldChar w:fldCharType="begin"/>
+      </w:r>
+      <w:r>
+        <w:rPr>
+          <w:lang w:val="en-US"/>
+        </w:rPr>
+        <w:instrText xml:space="preserve"> SEQ Figure \* ARABIC </w:instrText>
+      </w:r>
+      <w:r>
+        <w:fldChar w:fldCharType="separate"/>
+      </w:r>
+      <w:r>
+        <w:rPr>
+          <w:noProof/>
+          <w:lang w:val="en-US"/>
+        </w:rPr>
+        <w:t>1</w:t>
+      </w:r>
+      <w:r>
+        <w:fldChar w:fldCharType="end"/>
+      </w:r>
+      <w:r>
+        <w:rPr>
+          <w:lang w:val="en-US"/>
+        </w:rPr>
+        <w:t xml:space="preserve"> - The milestones for the four products</w:t>
+      </w:r>
+    </w:p>
+    <w:p>
+      <w:pPr>
+        <w:jc w:val="both"/>
+        <w:rPr>
+          <w:lang w:val="en-US"/>
+        </w:rPr>
+      </w:pPr>
+      <w:r>
+        <w:rPr>
+          <w:lang w:val="en-US"/>
+        </w:rPr>
+        <w:t xml:space="preserve">The diagram is cut at the middle, and the part that was cut means empty space. </w:t>
+      </w:r>
+      <w:r>
+        <w:rPr>
+          <w:lang w:val="en-US"/>
+        </w:rPr>
+        <w:t xml:space="preserve">In the next image we include the complete diagram, where we lost legibility because of the small letters, but </w:t>
+      </w:r>
+      <w:r>
+        <w:rPr>
+          <w:lang w:val="en-US"/>
+        </w:rPr>
+        <w:t>gain in understanding as it shows as t</w:t>
+      </w:r>
+      <w:r>
+        <w:rPr>
+          <w:lang w:val="en-US"/>
+        </w:rPr>
+        <w:t>he complete view</w:t>
+      </w:r>
       <w:r>
         <w:rPr>
           <w:lang w:val="en-US"/>
@@ -1352,61 +1376,19 @@
     </w:p>
     <w:p>
       <w:pPr>
-        <w:jc w:val="both"/>
-        <w:rPr>
-          <w:lang w:val="en-US"/>
-        </w:rPr>
-      </w:pPr>
-      <w:r>
-        <w:rPr>
-          <w:lang w:val="en-US"/>
-        </w:rPr>
-        <w:t>Within the server, we will start the development of the Entities part, then the Services part, and finally the REST part.</w:t>
-      </w:r>
-    </w:p>
-    <w:p>
-      <w:pPr>
-        <w:jc w:val="both"/>
-        <w:rPr>
-          <w:lang w:val="en-US"/>
-        </w:rPr>
-      </w:pPr>
-      <w:r>
-        <w:rPr>
-          <w:lang w:val="en-US"/>
-        </w:rPr>
-        <w:t>After a short pause for Christmas, we start the development of the Console “Mobile” Application, first with the “Register a recipe” use case, and then with the “View a recipe” use case.</w:t>
-      </w:r>
-    </w:p>
-    <w:p>
-      <w:pPr>
-        <w:jc w:val="both"/>
-      </w:pPr>
-      <w:r>
-        <w:t xml:space="preserve">HÁ MAIS CASOS DE USO PARA O THEORETICAL PLAN. </w:t>
-      </w:r>
-      <w:r>
-        <w:t>VER.</w:t>
-      </w:r>
-    </w:p>
-    <w:p>
-      <w:pPr>
-        <w:jc w:val="both"/>
-        <w:rPr>
-          <w:lang w:val="en-US"/>
-        </w:rPr>
+        <w:keepNext/>
+        <w:jc w:val="both"/>
       </w:pPr>
       <w:r>
         <w:rPr>
           <w:noProof/>
           <w:lang w:val="en-US"/>
         </w:rPr>
-        <w:lastRenderedPageBreak/>
         <w:drawing>
-          <wp:inline distT="0" distB="0" distL="0" distR="0">
-            <wp:extent cx="5400040" cy="1744345"/>
-            <wp:effectExtent l="0" t="0" r="0" b="8255"/>
-            <wp:docPr id="2" name="Imagem 2"/>
+          <wp:inline distT="0" distB="0" distL="0" distR="0" wp14:anchorId="175E3806" wp14:editId="1497F51B">
+            <wp:extent cx="5400040" cy="1060450"/>
+            <wp:effectExtent l="0" t="0" r="0" b="6350"/>
+            <wp:docPr id="8" name="Imagem 8"/>
             <wp:cNvGraphicFramePr>
               <a:graphicFrameLocks xmlns:a="http://schemas.openxmlformats.org/drawingml/2006/main" noChangeAspect="1"/>
             </wp:cNvGraphicFramePr>
@@ -1414,11 +1396,11 @@
               <a:graphicData uri="http://schemas.openxmlformats.org/drawingml/2006/picture">
                 <pic:pic xmlns:pic="http://schemas.openxmlformats.org/drawingml/2006/picture">
                   <pic:nvPicPr>
-                    <pic:cNvPr id="2" name="roadmapZoom.png"/>
+                    <pic:cNvPr id="8" name="tudo.png"/>
                     <pic:cNvPicPr/>
                   </pic:nvPicPr>
                   <pic:blipFill>
-                    <a:blip r:embed="rId8" cstate="print">
+                    <a:blip r:embed="rId10" cstate="print">
                       <a:extLst>
                         <a:ext uri="{28A0092B-C50C-407E-A947-70E740481C1C}">
                           <a14:useLocalDpi xmlns:a14="http://schemas.microsoft.com/office/drawing/2010/main" val="0"/>
@@ -1432,7 +1414,7 @@
                   <pic:spPr>
                     <a:xfrm>
                       <a:off x="0" y="0"/>
-                      <a:ext cx="5400040" cy="1744345"/>
+                      <a:ext cx="5400040" cy="1060450"/>
                     </a:xfrm>
                     <a:prstGeom prst="rect">
                       <a:avLst/>
@@ -1447,6 +1429,204 @@
     </w:p>
     <w:p>
       <w:pPr>
+        <w:pStyle w:val="Legenda"/>
+        <w:jc w:val="both"/>
+        <w:rPr>
+          <w:lang w:val="en-US"/>
+        </w:rPr>
+      </w:pPr>
+      <w:r>
+        <w:rPr>
+          <w:lang w:val="en-US"/>
+        </w:rPr>
+        <w:t xml:space="preserve">Figure </w:t>
+      </w:r>
+      <w:r>
+        <w:fldChar w:fldCharType="begin"/>
+      </w:r>
+      <w:r>
+        <w:rPr>
+          <w:lang w:val="en-US"/>
+        </w:rPr>
+        <w:instrText xml:space="preserve"> SEQ Figure \* ARABIC </w:instrText>
+      </w:r>
+      <w:r>
+        <w:fldChar w:fldCharType="separate"/>
+      </w:r>
+      <w:r>
+        <w:rPr>
+          <w:noProof/>
+          <w:lang w:val="en-US"/>
+        </w:rPr>
+        <w:t>2</w:t>
+      </w:r>
+      <w:r>
+        <w:fldChar w:fldCharType="end"/>
+      </w:r>
+      <w:r>
+        <w:rPr>
+          <w:lang w:val="en-US"/>
+        </w:rPr>
+        <w:t xml:space="preserve"> - Complete view of the time lapse</w:t>
+      </w:r>
+    </w:p>
+    <w:p>
+      <w:pPr>
+        <w:jc w:val="both"/>
+        <w:rPr>
+          <w:lang w:val="en-US"/>
+        </w:rPr>
+      </w:pPr>
+      <w:r>
+        <w:rPr>
+          <w:lang w:val="en-US"/>
+        </w:rPr>
+        <w:t>We defined that t</w:t>
+      </w:r>
+      <w:r>
+        <w:rPr>
+          <w:lang w:val="en-US"/>
+        </w:rPr>
+        <w:t xml:space="preserve">he iOS application has its development starting at April, the first. </w:t>
+      </w:r>
+      <w:r>
+        <w:rPr>
+          <w:lang w:val="en-US"/>
+        </w:rPr>
+        <w:t xml:space="preserve">This date appear because of the eventual need of the </w:t>
+      </w:r>
+      <w:proofErr w:type="spellStart"/>
+      <w:r>
+        <w:rPr>
+          <w:lang w:val="en-US"/>
+        </w:rPr>
+        <w:t>MyRecipe</w:t>
+      </w:r>
+      <w:proofErr w:type="spellEnd"/>
+      <w:r>
+        <w:rPr>
+          <w:lang w:val="en-US"/>
+        </w:rPr>
+        <w:t xml:space="preserve"> company to complete analyze our proposal with time after the event.</w:t>
+      </w:r>
+    </w:p>
+    <w:p>
+      <w:pPr>
+        <w:jc w:val="both"/>
+        <w:rPr>
+          <w:lang w:val="en-US"/>
+        </w:rPr>
+      </w:pPr>
+      <w:r>
+        <w:rPr>
+          <w:lang w:val="en-US"/>
+        </w:rPr>
+        <w:t xml:space="preserve">For the Server </w:t>
+      </w:r>
+      <w:proofErr w:type="spellStart"/>
+      <w:r>
+        <w:rPr>
+          <w:lang w:val="en-US"/>
+        </w:rPr>
+        <w:t>OFBiz</w:t>
+      </w:r>
+      <w:proofErr w:type="spellEnd"/>
+      <w:r>
+        <w:rPr>
+          <w:lang w:val="en-US"/>
+        </w:rPr>
+        <w:t xml:space="preserve"> milestone to be </w:t>
+      </w:r>
+      <w:r>
+        <w:rPr>
+          <w:lang w:val="en-US"/>
+        </w:rPr>
+        <w:t>accomplished</w:t>
+      </w:r>
+      <w:r>
+        <w:rPr>
+          <w:lang w:val="en-US"/>
+        </w:rPr>
+        <w:t xml:space="preserve">, three parts are to be developed: the </w:t>
+      </w:r>
+      <w:r>
+        <w:rPr>
+          <w:lang w:val="en-US"/>
+        </w:rPr>
+        <w:t>part referent to the entities, the part referent to the services and the REST component.</w:t>
+      </w:r>
+    </w:p>
+    <w:p>
+      <w:pPr>
+        <w:jc w:val="both"/>
+        <w:rPr>
+          <w:lang w:val="en-US"/>
+        </w:rPr>
+      </w:pPr>
+      <w:r>
+        <w:rPr>
+          <w:lang w:val="en-US"/>
+        </w:rPr>
+        <w:t>For the Console “Mobile” Application to be ready, two parts are to be developed, respecting to the use cases “Register a recipe” and “View a recipe”.</w:t>
+      </w:r>
+    </w:p>
+    <w:p>
+      <w:pPr>
+        <w:jc w:val="both"/>
+        <w:rPr>
+          <w:color w:val="FF0000"/>
+          <w:lang w:val="en-US"/>
+        </w:rPr>
+      </w:pPr>
+      <w:r>
+        <w:rPr>
+          <w:color w:val="FF0000"/>
+          <w:lang w:val="en-US"/>
+        </w:rPr>
+        <w:lastRenderedPageBreak/>
+        <w:t>FALTAM AQUI CASOS DE USO</w:t>
+      </w:r>
+    </w:p>
+    <w:p>
+      <w:pPr>
+        <w:jc w:val="both"/>
+        <w:rPr>
+          <w:lang w:val="en-US"/>
+        </w:rPr>
+      </w:pPr>
+      <w:r>
+        <w:rPr>
+          <w:lang w:val="en-US"/>
+        </w:rPr>
+        <w:t>They need to be ready for the event, so it must start immediately after this document is sent to the company</w:t>
+      </w:r>
+      <w:r>
+        <w:rPr>
+          <w:lang w:val="en-US"/>
+        </w:rPr>
+        <w:t xml:space="preserve"> and acceptance is received</w:t>
+      </w:r>
+      <w:r>
+        <w:rPr>
+          <w:lang w:val="en-US"/>
+        </w:rPr>
+        <w:t xml:space="preserve"> and must be ready at 3 </w:t>
+      </w:r>
+      <w:r>
+        <w:rPr>
+          <w:lang w:val="en-US"/>
+        </w:rPr>
+        <w:t>January</w:t>
+      </w:r>
+      <w:r>
+        <w:rPr>
+          <w:lang w:val="en-US"/>
+        </w:rPr>
+        <w:t>.</w:t>
+      </w:r>
+    </w:p>
+    <w:p>
+      <w:pPr>
         <w:pStyle w:val="Cabealho2"/>
         <w:jc w:val="both"/>
         <w:rPr>
@@ -1454,6 +1634,8 @@
         </w:rPr>
       </w:pPr>
       <w:bookmarkStart w:id="2" w:name="_Toc468523255"/>
+      <w:bookmarkStart w:id="3" w:name="_GoBack"/>
+      <w:bookmarkEnd w:id="3"/>
       <w:r>
         <w:rPr>
           <w:lang w:val="en-US"/>
@@ -1567,53 +1749,6 @@
           <w:lang w:val="en-US"/>
         </w:rPr>
       </w:pPr>
-      <w:r>
-        <w:rPr>
-          <w:noProof/>
-          <w:lang w:val="en-US"/>
-        </w:rPr>
-        <w:drawing>
-          <wp:inline distT="0" distB="0" distL="0" distR="0">
-            <wp:extent cx="5400040" cy="1058545"/>
-            <wp:effectExtent l="0" t="0" r="0" b="8255"/>
-            <wp:docPr id="5" name="Imagem 5"/>
-            <wp:cNvGraphicFramePr>
-              <a:graphicFrameLocks xmlns:a="http://schemas.openxmlformats.org/drawingml/2006/main" noChangeAspect="1"/>
-            </wp:cNvGraphicFramePr>
-            <a:graphic xmlns:a="http://schemas.openxmlformats.org/drawingml/2006/main">
-              <a:graphicData uri="http://schemas.openxmlformats.org/drawingml/2006/picture">
-                <pic:pic xmlns:pic="http://schemas.openxmlformats.org/drawingml/2006/picture">
-                  <pic:nvPicPr>
-                    <pic:cNvPr id="5" name="pipelinesWorkflow.png"/>
-                    <pic:cNvPicPr/>
-                  </pic:nvPicPr>
-                  <pic:blipFill>
-                    <a:blip r:embed="rId9" cstate="print">
-                      <a:extLst>
-                        <a:ext uri="{28A0092B-C50C-407E-A947-70E740481C1C}">
-                          <a14:useLocalDpi xmlns:a14="http://schemas.microsoft.com/office/drawing/2010/main" val="0"/>
-                        </a:ext>
-                      </a:extLst>
-                    </a:blip>
-                    <a:stretch>
-                      <a:fillRect/>
-                    </a:stretch>
-                  </pic:blipFill>
-                  <pic:spPr>
-                    <a:xfrm>
-                      <a:off x="0" y="0"/>
-                      <a:ext cx="5400040" cy="1058545"/>
-                    </a:xfrm>
-                    <a:prstGeom prst="rect">
-                      <a:avLst/>
-                    </a:prstGeom>
-                  </pic:spPr>
-                </pic:pic>
-              </a:graphicData>
-            </a:graphic>
-          </wp:inline>
-        </w:drawing>
-      </w:r>
     </w:p>
     <w:p>
       <w:pPr>
@@ -1636,53 +1771,6 @@
           <w:lang w:val="en-US"/>
         </w:rPr>
       </w:pPr>
-      <w:r>
-        <w:rPr>
-          <w:noProof/>
-          <w:lang w:val="en-US"/>
-        </w:rPr>
-        <w:drawing>
-          <wp:inline distT="0" distB="0" distL="0" distR="0">
-            <wp:extent cx="5400040" cy="426085"/>
-            <wp:effectExtent l="0" t="0" r="0" b="0"/>
-            <wp:docPr id="6" name="Imagem 6"/>
-            <wp:cNvGraphicFramePr>
-              <a:graphicFrameLocks xmlns:a="http://schemas.openxmlformats.org/drawingml/2006/main" noChangeAspect="1"/>
-            </wp:cNvGraphicFramePr>
-            <a:graphic xmlns:a="http://schemas.openxmlformats.org/drawingml/2006/main">
-              <a:graphicData uri="http://schemas.openxmlformats.org/drawingml/2006/picture">
-                <pic:pic xmlns:pic="http://schemas.openxmlformats.org/drawingml/2006/picture">
-                  <pic:nvPicPr>
-                    <pic:cNvPr id="6" name="eachPipeline.png"/>
-                    <pic:cNvPicPr/>
-                  </pic:nvPicPr>
-                  <pic:blipFill>
-                    <a:blip r:embed="rId10">
-                      <a:extLst>
-                        <a:ext uri="{28A0092B-C50C-407E-A947-70E740481C1C}">
-                          <a14:useLocalDpi xmlns:a14="http://schemas.microsoft.com/office/drawing/2010/main" val="0"/>
-                        </a:ext>
-                      </a:extLst>
-                    </a:blip>
-                    <a:stretch>
-                      <a:fillRect/>
-                    </a:stretch>
-                  </pic:blipFill>
-                  <pic:spPr>
-                    <a:xfrm>
-                      <a:off x="0" y="0"/>
-                      <a:ext cx="5400040" cy="426085"/>
-                    </a:xfrm>
-                    <a:prstGeom prst="rect">
-                      <a:avLst/>
-                    </a:prstGeom>
-                  </pic:spPr>
-                </pic:pic>
-              </a:graphicData>
-            </a:graphic>
-          </wp:inline>
-        </w:drawing>
-      </w:r>
     </w:p>
     <w:p>
       <w:pPr>
@@ -1701,11 +1789,26 @@
     <w:p>
       <w:pPr>
         <w:jc w:val="both"/>
-        <w:rPr>
-          <w:lang w:val="en-US"/>
-        </w:rPr>
-      </w:pPr>
-      <w:bookmarkStart w:id="3" w:name="_GoBack"/>
+      </w:pPr>
+      <w:proofErr w:type="spellStart"/>
+      <w:r>
+        <w:t>FaltA</w:t>
+      </w:r>
+      <w:proofErr w:type="spellEnd"/>
+      <w:r>
+        <w:t xml:space="preserve"> NESTE DIAGRAMA REFORÇAR QUE IOS E ANDROID S</w:t>
+      </w:r>
+      <w:r>
+        <w:t>ÃO EM PARALELO</w:t>
+      </w:r>
+    </w:p>
+    <w:p>
+      <w:pPr>
+        <w:jc w:val="both"/>
+        <w:rPr>
+          <w:lang w:val="en-US"/>
+        </w:rPr>
+      </w:pPr>
       <w:r>
         <w:rPr>
           <w:noProof/>
@@ -1754,7 +1857,22 @@
           </wp:inline>
         </w:drawing>
       </w:r>
-      <w:bookmarkEnd w:id="3"/>
+    </w:p>
+    <w:p>
+      <w:pPr>
+        <w:jc w:val="both"/>
+      </w:pPr>
+      <w:r>
+        <w:t xml:space="preserve">Este próximo </w:t>
+      </w:r>
+      <w:proofErr w:type="spellStart"/>
+      <w:r>
+        <w:t>diagram</w:t>
+      </w:r>
+      <w:proofErr w:type="spellEnd"/>
+      <w:r>
+        <w:t xml:space="preserve"> está mal, pois faltam partes em paralelo</w:t>
+      </w:r>
     </w:p>
     <w:p>
       <w:pPr>
@@ -1769,10 +1887,10 @@
           <w:lang w:val="en-US"/>
         </w:rPr>
         <w:drawing>
-          <wp:inline distT="0" distB="0" distL="0" distR="0">
-            <wp:extent cx="5400040" cy="3038475"/>
-            <wp:effectExtent l="0" t="0" r="0" b="9525"/>
-            <wp:docPr id="4" name="Imagem 4"/>
+          <wp:inline distT="0" distB="0" distL="0" distR="0" wp14:anchorId="5DE8CD17" wp14:editId="4710D3A8">
+            <wp:extent cx="5400040" cy="426085"/>
+            <wp:effectExtent l="0" t="0" r="0" b="0"/>
+            <wp:docPr id="6" name="Imagem 6"/>
             <wp:cNvGraphicFramePr>
               <a:graphicFrameLocks xmlns:a="http://schemas.openxmlformats.org/drawingml/2006/main" noChangeAspect="1"/>
             </wp:cNvGraphicFramePr>
@@ -1780,11 +1898,11 @@
               <a:graphicData uri="http://schemas.openxmlformats.org/drawingml/2006/picture">
                 <pic:pic xmlns:pic="http://schemas.openxmlformats.org/drawingml/2006/picture">
                   <pic:nvPicPr>
-                    <pic:cNvPr id="4" name="IMG_20161203_112711.jpg"/>
+                    <pic:cNvPr id="6" name="eachPipeline.png"/>
                     <pic:cNvPicPr/>
                   </pic:nvPicPr>
                   <pic:blipFill>
-                    <a:blip r:embed="rId12" cstate="print">
+                    <a:blip r:embed="rId12">
                       <a:extLst>
                         <a:ext uri="{28A0092B-C50C-407E-A947-70E740481C1C}">
                           <a14:useLocalDpi xmlns:a14="http://schemas.microsoft.com/office/drawing/2010/main" val="0"/>
@@ -1798,7 +1916,7 @@
                   <pic:spPr>
                     <a:xfrm>
                       <a:off x="0" y="0"/>
-                      <a:ext cx="5400040" cy="3038475"/>
+                      <a:ext cx="5400040" cy="426085"/>
                     </a:xfrm>
                     <a:prstGeom prst="rect">
                       <a:avLst/>
@@ -1813,14 +1931,6 @@
     </w:p>
     <w:p>
       <w:pPr>
-        <w:jc w:val="both"/>
-        <w:rPr>
-          <w:lang w:val="en-US"/>
-        </w:rPr>
-      </w:pPr>
-    </w:p>
-    <w:p>
-      <w:pPr>
         <w:pStyle w:val="Cabealho2"/>
         <w:jc w:val="both"/>
         <w:rPr>
@@ -1907,7 +2017,6 @@
         <w:rPr>
           <w:lang w:val="en-US"/>
         </w:rPr>
-        <w:lastRenderedPageBreak/>
         <w:t>Structure of the repository</w:t>
       </w:r>
       <w:bookmarkEnd w:id="7"/>
@@ -1945,6 +2054,7 @@
       </w:pPr>
     </w:p>
     <w:sectPr>
+      <w:footerReference w:type="default" r:id="rId13"/>
       <w:pgSz w:w="11906" w:h="16838"/>
       <w:pgMar w:top="1417" w:right="1701" w:bottom="1417" w:left="1701" w:header="708" w:footer="708" w:gutter="0"/>
       <w:pgNumType w:start="0"/>
@@ -1954,6 +2064,101 @@
     </w:sectPr>
   </w:body>
 </w:document>
+</file>
+
+<file path=word/endnotes.xml><?xml version="1.0" encoding="utf-8"?>
+<w:endnotes xmlns:wpc="http://schemas.microsoft.com/office/word/2010/wordprocessingCanvas" xmlns:cx="http://schemas.microsoft.com/office/drawing/2014/chartex" xmlns:cx1="http://schemas.microsoft.com/office/drawing/2015/9/8/chartex" xmlns:cx2="http://schemas.microsoft.com/office/drawing/2015/10/21/chartex" xmlns:cx3="http://schemas.microsoft.com/office/drawing/2016/5/9/chartex" xmlns:cx4="http://schemas.microsoft.com/office/drawing/2016/5/10/chartex" xmlns:cx5="http://schemas.microsoft.com/office/drawing/2016/5/11/chartex" xmlns:mc="http://schemas.openxmlformats.org/markup-compatibility/2006" xmlns:o="urn:schemas-microsoft-com:office:office" xmlns:r="http://schemas.openxmlformats.org/officeDocument/2006/relationships" xmlns:m="http://schemas.openxmlformats.org/officeDocument/2006/math" xmlns:v="urn:schemas-microsoft-com:vml" xmlns:wp14="http://schemas.microsoft.com/office/word/2010/wordprocessingDrawing" xmlns:wp="http://schemas.openxmlformats.org/drawingml/2006/wordprocessingDrawing" xmlns:w10="urn:schemas-microsoft-com:office:word" xmlns:w="http://schemas.openxmlformats.org/wordprocessingml/2006/main" xmlns:w14="http://schemas.microsoft.com/office/word/2010/wordml" xmlns:w15="http://schemas.microsoft.com/office/word/2012/wordml" xmlns:w16se="http://schemas.microsoft.com/office/word/2015/wordml/symex" xmlns:wpg="http://schemas.microsoft.com/office/word/2010/wordprocessingGroup" xmlns:wpi="http://schemas.microsoft.com/office/word/2010/wordprocessingInk" xmlns:wne="http://schemas.microsoft.com/office/word/2006/wordml" xmlns:wps="http://schemas.microsoft.com/office/word/2010/wordprocessingShape" mc:Ignorable="w14 w15 w16se wp14">
+  <w:endnote w:type="separator" w:id="-1">
+    <w:p>
+      <w:pPr>
+        <w:spacing w:before="0" w:after="0" w:line="240" w:lineRule="auto"/>
+      </w:pPr>
+      <w:r>
+        <w:separator/>
+      </w:r>
+    </w:p>
+  </w:endnote>
+  <w:endnote w:type="continuationSeparator" w:id="0">
+    <w:p>
+      <w:pPr>
+        <w:spacing w:before="0" w:after="0" w:line="240" w:lineRule="auto"/>
+      </w:pPr>
+      <w:r>
+        <w:continuationSeparator/>
+      </w:r>
+    </w:p>
+  </w:endnote>
+</w:endnotes>
+</file>
+
+<file path=word/footer1.xml><?xml version="1.0" encoding="utf-8"?>
+<w:ftr xmlns:wpc="http://schemas.microsoft.com/office/word/2010/wordprocessingCanvas" xmlns:cx="http://schemas.microsoft.com/office/drawing/2014/chartex" xmlns:cx1="http://schemas.microsoft.com/office/drawing/2015/9/8/chartex" xmlns:cx2="http://schemas.microsoft.com/office/drawing/2015/10/21/chartex" xmlns:cx3="http://schemas.microsoft.com/office/drawing/2016/5/9/chartex" xmlns:cx4="http://schemas.microsoft.com/office/drawing/2016/5/10/chartex" xmlns:cx5="http://schemas.microsoft.com/office/drawing/2016/5/11/chartex" xmlns:mc="http://schemas.openxmlformats.org/markup-compatibility/2006" xmlns:o="urn:schemas-microsoft-com:office:office" xmlns:r="http://schemas.openxmlformats.org/officeDocument/2006/relationships" xmlns:m="http://schemas.openxmlformats.org/officeDocument/2006/math" xmlns:v="urn:schemas-microsoft-com:vml" xmlns:wp14="http://schemas.microsoft.com/office/word/2010/wordprocessingDrawing" xmlns:wp="http://schemas.openxmlformats.org/drawingml/2006/wordprocessingDrawing" xmlns:w10="urn:schemas-microsoft-com:office:word" xmlns:w="http://schemas.openxmlformats.org/wordprocessingml/2006/main" xmlns:w14="http://schemas.microsoft.com/office/word/2010/wordml" xmlns:w15="http://schemas.microsoft.com/office/word/2012/wordml" xmlns:w16se="http://schemas.microsoft.com/office/word/2015/wordml/symex" xmlns:wpg="http://schemas.microsoft.com/office/word/2010/wordprocessingGroup" xmlns:wpi="http://schemas.microsoft.com/office/word/2010/wordprocessingInk" xmlns:wne="http://schemas.microsoft.com/office/word/2006/wordml" xmlns:wps="http://schemas.microsoft.com/office/word/2010/wordprocessingShape" mc:Ignorable="w14 w15 w16se wp14">
+  <w:sdt>
+    <w:sdtPr>
+      <w:id w:val="-2005195667"/>
+      <w:docPartObj>
+        <w:docPartGallery w:val="Page Numbers (Bottom of Page)"/>
+        <w:docPartUnique/>
+      </w:docPartObj>
+    </w:sdtPr>
+    <w:sdtContent>
+      <w:p>
+        <w:pPr>
+          <w:pStyle w:val="Rodap"/>
+          <w:jc w:val="center"/>
+        </w:pPr>
+        <w:r>
+          <w:fldChar w:fldCharType="begin"/>
+        </w:r>
+        <w:r>
+          <w:instrText>PAGE   \* MERGEFORMAT</w:instrText>
+        </w:r>
+        <w:r>
+          <w:fldChar w:fldCharType="separate"/>
+        </w:r>
+        <w:r>
+          <w:rPr>
+            <w:noProof/>
+          </w:rPr>
+          <w:t>3</w:t>
+        </w:r>
+        <w:r>
+          <w:fldChar w:fldCharType="end"/>
+        </w:r>
+      </w:p>
+    </w:sdtContent>
+  </w:sdt>
+  <w:p>
+    <w:pPr>
+      <w:pStyle w:val="Rodap"/>
+    </w:pPr>
+  </w:p>
+</w:ftr>
+</file>
+
+<file path=word/footnotes.xml><?xml version="1.0" encoding="utf-8"?>
+<w:footnotes xmlns:wpc="http://schemas.microsoft.com/office/word/2010/wordprocessingCanvas" xmlns:cx="http://schemas.microsoft.com/office/drawing/2014/chartex" xmlns:cx1="http://schemas.microsoft.com/office/drawing/2015/9/8/chartex" xmlns:cx2="http://schemas.microsoft.com/office/drawing/2015/10/21/chartex" xmlns:cx3="http://schemas.microsoft.com/office/drawing/2016/5/9/chartex" xmlns:cx4="http://schemas.microsoft.com/office/drawing/2016/5/10/chartex" xmlns:cx5="http://schemas.microsoft.com/office/drawing/2016/5/11/chartex" xmlns:mc="http://schemas.openxmlformats.org/markup-compatibility/2006" xmlns:o="urn:schemas-microsoft-com:office:office" xmlns:r="http://schemas.openxmlformats.org/officeDocument/2006/relationships" xmlns:m="http://schemas.openxmlformats.org/officeDocument/2006/math" xmlns:v="urn:schemas-microsoft-com:vml" xmlns:wp14="http://schemas.microsoft.com/office/word/2010/wordprocessingDrawing" xmlns:wp="http://schemas.openxmlformats.org/drawingml/2006/wordprocessingDrawing" xmlns:w10="urn:schemas-microsoft-com:office:word" xmlns:w="http://schemas.openxmlformats.org/wordprocessingml/2006/main" xmlns:w14="http://schemas.microsoft.com/office/word/2010/wordml" xmlns:w15="http://schemas.microsoft.com/office/word/2012/wordml" xmlns:w16se="http://schemas.microsoft.com/office/word/2015/wordml/symex" xmlns:wpg="http://schemas.microsoft.com/office/word/2010/wordprocessingGroup" xmlns:wpi="http://schemas.microsoft.com/office/word/2010/wordprocessingInk" xmlns:wne="http://schemas.microsoft.com/office/word/2006/wordml" xmlns:wps="http://schemas.microsoft.com/office/word/2010/wordprocessingShape" mc:Ignorable="w14 w15 w16se wp14">
+  <w:footnote w:type="separator" w:id="-1">
+    <w:p>
+      <w:pPr>
+        <w:spacing w:before="0" w:after="0" w:line="240" w:lineRule="auto"/>
+      </w:pPr>
+      <w:r>
+        <w:separator/>
+      </w:r>
+    </w:p>
+  </w:footnote>
+  <w:footnote w:type="continuationSeparator" w:id="0">
+    <w:p>
+      <w:pPr>
+        <w:spacing w:before="0" w:after="0" w:line="240" w:lineRule="auto"/>
+      </w:pPr>
+      <w:r>
+        <w:continuationSeparator/>
+      </w:r>
+    </w:p>
+  </w:footnote>
+</w:footnotes>
 </file>
 
 <file path=word/styles.xml><?xml version="1.0" encoding="utf-8"?>
@@ -2784,7 +2989,6 @@
     <w:basedOn w:val="Normal"/>
     <w:next w:val="Normal"/>
     <w:uiPriority w:val="35"/>
-    <w:semiHidden/>
     <w:unhideWhenUsed/>
     <w:qFormat/>
     <w:rsid w:val="00F70F32"/>
@@ -3002,6 +3206,50 @@
     <w:link w:val="SemEspaamento"/>
     <w:uiPriority w:val="1"/>
     <w:rsid w:val="00A11E90"/>
+  </w:style>
+  <w:style w:type="paragraph" w:styleId="Cabealho">
+    <w:name w:val="header"/>
+    <w:basedOn w:val="Normal"/>
+    <w:link w:val="CabealhoCarter"/>
+    <w:uiPriority w:val="99"/>
+    <w:unhideWhenUsed/>
+    <w:rsid w:val="00872AE4"/>
+    <w:pPr>
+      <w:tabs>
+        <w:tab w:val="center" w:pos="4513"/>
+        <w:tab w:val="right" w:pos="9026"/>
+      </w:tabs>
+      <w:spacing w:before="0" w:after="0" w:line="240" w:lineRule="auto"/>
+    </w:pPr>
+  </w:style>
+  <w:style w:type="character" w:customStyle="1" w:styleId="CabealhoCarter">
+    <w:name w:val="Cabeçalho Caráter"/>
+    <w:basedOn w:val="Tipodeletrapredefinidodopargrafo"/>
+    <w:link w:val="Cabealho"/>
+    <w:uiPriority w:val="99"/>
+    <w:rsid w:val="00872AE4"/>
+  </w:style>
+  <w:style w:type="paragraph" w:styleId="Rodap">
+    <w:name w:val="footer"/>
+    <w:basedOn w:val="Normal"/>
+    <w:link w:val="RodapCarter"/>
+    <w:uiPriority w:val="99"/>
+    <w:unhideWhenUsed/>
+    <w:rsid w:val="00872AE4"/>
+    <w:pPr>
+      <w:tabs>
+        <w:tab w:val="center" w:pos="4513"/>
+        <w:tab w:val="right" w:pos="9026"/>
+      </w:tabs>
+      <w:spacing w:before="0" w:after="0" w:line="240" w:lineRule="auto"/>
+    </w:pPr>
+  </w:style>
+  <w:style w:type="character" w:customStyle="1" w:styleId="RodapCarter">
+    <w:name w:val="Rodapé Caráter"/>
+    <w:basedOn w:val="Tipodeletrapredefinidodopargrafo"/>
+    <w:link w:val="Rodap"/>
+    <w:uiPriority w:val="99"/>
+    <w:rsid w:val="00872AE4"/>
   </w:style>
 </w:styles>
 </file>
@@ -3291,7 +3539,7 @@
 </file>
 
 <file path=customXml/itemProps2.xml><?xml version="1.0" encoding="utf-8"?>
-<ds:datastoreItem xmlns:ds="http://schemas.openxmlformats.org/officeDocument/2006/customXml" ds:itemID="{79E51E1F-EB7D-47ED-897A-313D4BF694EF}">
+<ds:datastoreItem xmlns:ds="http://schemas.openxmlformats.org/officeDocument/2006/customXml" ds:itemID="{A2D3A5DE-F1B6-4CBC-9FE1-8F07F930B895}">
   <ds:schemaRefs>
     <ds:schemaRef ds:uri="http://schemas.openxmlformats.org/officeDocument/2006/bibliography"/>
   </ds:schemaRefs>

</xml_diff>

<commit_message>
ODSOFT - Final Assignment - ref #18 - Add final version of pipeline flow
</commit_message>
<xml_diff>
--- a/odsoft/FinalAssignment/TechnicalReport.docx
+++ b/odsoft/FinalAssignment/TechnicalReport.docx
@@ -39,7 +39,7 @@
                         <pic:cNvPicPr/>
                       </pic:nvPicPr>
                       <pic:blipFill>
-                        <a:blip r:embed="rId8">
+                        <a:blip r:embed="rId9">
                           <a:extLst>
                             <a:ext uri="{28A0092B-C50C-407E-A947-70E740481C1C}">
                               <a14:useLocalDpi xmlns:a14="http://schemas.microsoft.com/office/drawing/2010/main" val="0"/>
@@ -1266,7 +1266,7 @@
                     <pic:cNvPicPr/>
                   </pic:nvPicPr>
                   <pic:blipFill>
-                    <a:blip r:embed="rId9">
+                    <a:blip r:embed="rId10">
                       <a:extLst>
                         <a:ext uri="{28A0092B-C50C-407E-A947-70E740481C1C}">
                           <a14:useLocalDpi xmlns:a14="http://schemas.microsoft.com/office/drawing/2010/main" val="0"/>
@@ -1400,7 +1400,7 @@
                     <pic:cNvPicPr/>
                   </pic:nvPicPr>
                   <pic:blipFill>
-                    <a:blip r:embed="rId10" cstate="print">
+                    <a:blip r:embed="rId11" cstate="print">
                       <a:extLst>
                         <a:ext uri="{28A0092B-C50C-407E-A947-70E740481C1C}">
                           <a14:useLocalDpi xmlns:a14="http://schemas.microsoft.com/office/drawing/2010/main" val="0"/>
@@ -1575,17 +1575,21 @@
         <w:jc w:val="both"/>
         <w:rPr>
           <w:color w:val="FF0000"/>
-          <w:lang w:val="en-US"/>
         </w:rPr>
       </w:pPr>
       <w:r>
         <w:rPr>
           <w:color w:val="FF0000"/>
-          <w:lang w:val="en-US"/>
         </w:rPr>
         <w:lastRenderedPageBreak/>
         <w:t>FALTAM AQUI CASOS DE USO</w:t>
       </w:r>
+      <w:r>
+        <w:rPr>
+          <w:color w:val="FF0000"/>
+        </w:rPr>
+        <w:t>?</w:t>
+      </w:r>
     </w:p>
     <w:p>
       <w:pPr>
@@ -1634,8 +1638,6 @@
         </w:rPr>
       </w:pPr>
       <w:bookmarkStart w:id="2" w:name="_Toc468523255"/>
-      <w:bookmarkStart w:id="3" w:name="_GoBack"/>
-      <w:bookmarkEnd w:id="3"/>
       <w:r>
         <w:rPr>
           <w:lang w:val="en-US"/>
@@ -1655,7 +1657,33 @@
         <w:rPr>
           <w:lang w:val="en-US"/>
         </w:rPr>
-        <w:t xml:space="preserve">For the design of the pipeline(s), we could have some options, but two have DESTAQUE from the others. One could be having only one pipeline for the four products, where we would start all the work with the </w:t>
+        <w:t>For the design of the pipeline(s)</w:t>
+      </w:r>
+      <w:r>
+        <w:rPr>
+          <w:lang w:val="en-US"/>
+        </w:rPr>
+        <w:t xml:space="preserve"> there are some options, but two stand out from the others for the advantages they offer</w:t>
+      </w:r>
+      <w:r>
+        <w:rPr>
+          <w:lang w:val="en-US"/>
+        </w:rPr>
+        <w:t xml:space="preserve">. </w:t>
+      </w:r>
+    </w:p>
+    <w:p>
+      <w:pPr>
+        <w:jc w:val="both"/>
+        <w:rPr>
+          <w:lang w:val="en-US"/>
+        </w:rPr>
+      </w:pPr>
+      <w:r>
+        <w:rPr>
+          <w:lang w:val="en-US"/>
+        </w:rPr>
+        <w:t xml:space="preserve">One of the solutions could be to have a pipeline with the four products, where the first one to be compiled was the </w:t>
       </w:r>
       <w:proofErr w:type="spellStart"/>
       <w:r>
@@ -1669,7 +1697,19 @@
         <w:rPr>
           <w:lang w:val="en-US"/>
         </w:rPr>
-        <w:t xml:space="preserve"> server, then the Console “Mobile” application, then the iOS application and finally the Android application. We consider that, although being possible doing it so, it is not the best solution for our context. So, we will have four pipelines, where the second depends on the first, and the third and fourth depends on the first two.</w:t>
+        <w:t xml:space="preserve"> server, then the "Mobile" Application Console, then the iOS Application, and finally the Android Application</w:t>
+      </w:r>
+      <w:r>
+        <w:rPr>
+          <w:lang w:val="en-US"/>
+        </w:rPr>
+        <w:t>, all in sequence</w:t>
+      </w:r>
+      <w:r>
+        <w:rPr>
+          <w:lang w:val="en-US"/>
+        </w:rPr>
+        <w:t>. However, we consider that, although this solution is possible and it works, it is not the most adequate solution to our problem.</w:t>
       </w:r>
     </w:p>
     <w:p>
@@ -1683,11 +1723,34 @@
         <w:rPr>
           <w:lang w:val="en-US"/>
         </w:rPr>
-        <w:t>In other words, the server is the first to be build, tested, and deployed. Only when everything is ok with this product, we advance to the others. In this case, the next is the Console app. Only when both of them passed all the tests, we compile the iOS and the Android app in simultaneous, using parallel feature of Jenkins.</w:t>
-      </w:r>
-    </w:p>
-    <w:p>
-      <w:pPr>
+        <w:t xml:space="preserve">The two </w:t>
+      </w:r>
+      <w:r>
+        <w:rPr>
+          <w:lang w:val="en-US"/>
+        </w:rPr>
+        <w:t xml:space="preserve">options </w:t>
+      </w:r>
+      <w:r>
+        <w:rPr>
+          <w:lang w:val="en-US"/>
+        </w:rPr>
+        <w:t>that we con</w:t>
+      </w:r>
+      <w:r>
+        <w:rPr>
+          <w:lang w:val="en-US"/>
+        </w:rPr>
+        <w:t>sider the most appropriate are:</w:t>
+      </w:r>
+    </w:p>
+    <w:p>
+      <w:pPr>
+        <w:pStyle w:val="PargrafodaLista"/>
+        <w:numPr>
+          <w:ilvl w:val="0"/>
+          <w:numId w:val="1"/>
+        </w:numPr>
         <w:jc w:val="both"/>
         <w:rPr>
           <w:lang w:val="en-US"/>
@@ -1697,11 +1760,66 @@
         <w:rPr>
           <w:lang w:val="en-US"/>
         </w:rPr>
-        <w:t>We could also compile the server first, and then, the other three in parallel, but doing the way we are doing, and as the console app is like a replica of the two mobile apps, we ensure that all the communication needed between server and client is working, before the compilation of the real mobile apps.</w:t>
-      </w:r>
-    </w:p>
-    <w:p>
-      <w:pPr>
+        <w:t>C</w:t>
+      </w:r>
+      <w:r>
+        <w:rPr>
+          <w:lang w:val="en-US"/>
+        </w:rPr>
+        <w:t xml:space="preserve">ompile the </w:t>
+      </w:r>
+      <w:proofErr w:type="spellStart"/>
+      <w:r>
+        <w:rPr>
+          <w:lang w:val="en-US"/>
+        </w:rPr>
+        <w:t>OFBiz</w:t>
+      </w:r>
+      <w:proofErr w:type="spellEnd"/>
+      <w:r>
+        <w:rPr>
+          <w:lang w:val="en-US"/>
+        </w:rPr>
+        <w:t xml:space="preserve"> server and </w:t>
+      </w:r>
+      <w:r>
+        <w:rPr>
+          <w:lang w:val="en-US"/>
+        </w:rPr>
+        <w:t xml:space="preserve">then </w:t>
+      </w:r>
+      <w:r>
+        <w:rPr>
+          <w:lang w:val="en-US"/>
+        </w:rPr>
+        <w:t>all three</w:t>
+      </w:r>
+      <w:r>
+        <w:rPr>
+          <w:lang w:val="en-US"/>
+        </w:rPr>
+        <w:t xml:space="preserve"> other applications</w:t>
+      </w:r>
+      <w:r>
+        <w:rPr>
+          <w:lang w:val="en-US"/>
+        </w:rPr>
+        <w:t xml:space="preserve"> </w:t>
+      </w:r>
+      <w:r>
+        <w:rPr>
+          <w:lang w:val="en-US"/>
+        </w:rPr>
+        <w:t>concurrently/in parallel;</w:t>
+      </w:r>
+    </w:p>
+    <w:p>
+      <w:pPr>
+        <w:pStyle w:val="PargrafodaLista"/>
+        <w:numPr>
+          <w:ilvl w:val="0"/>
+          <w:numId w:val="1"/>
+        </w:numPr>
         <w:jc w:val="both"/>
         <w:rPr>
           <w:lang w:val="en-US"/>
@@ -1711,7 +1829,93 @@
         <w:rPr>
           <w:lang w:val="en-US"/>
         </w:rPr>
-        <w:t>The idea is this, where the divisions of each pipeline are the various stages, like checkout, build, archive, unit tests, integration tests and deploy.</w:t>
+        <w:t xml:space="preserve">The </w:t>
+      </w:r>
+      <w:r>
+        <w:rPr>
+          <w:lang w:val="en-US"/>
+        </w:rPr>
+        <w:t xml:space="preserve">Console "Mobile" Application </w:t>
+      </w:r>
+      <w:r>
+        <w:rPr>
+          <w:lang w:val="en-US"/>
+        </w:rPr>
+        <w:t xml:space="preserve">depends on the </w:t>
+      </w:r>
+      <w:proofErr w:type="spellStart"/>
+      <w:r>
+        <w:rPr>
+          <w:lang w:val="en-US"/>
+        </w:rPr>
+        <w:t>OFBiz</w:t>
+      </w:r>
+      <w:proofErr w:type="spellEnd"/>
+      <w:r>
+        <w:rPr>
+          <w:lang w:val="en-US"/>
+        </w:rPr>
+        <w:t xml:space="preserve"> server and both iOS Ap</w:t>
+      </w:r>
+      <w:r>
+        <w:rPr>
+          <w:lang w:val="en-US"/>
+        </w:rPr>
+        <w:t>p</w:t>
+      </w:r>
+      <w:r>
+        <w:rPr>
+          <w:lang w:val="en-US"/>
+        </w:rPr>
+        <w:t>lication and Android Application depend</w:t>
+      </w:r>
+      <w:r>
+        <w:rPr>
+          <w:lang w:val="en-US"/>
+        </w:rPr>
+        <w:t>s</w:t>
+      </w:r>
+      <w:r>
+        <w:rPr>
+          <w:lang w:val="en-US"/>
+        </w:rPr>
+        <w:t xml:space="preserve"> on the </w:t>
+      </w:r>
+      <w:r>
+        <w:rPr>
+          <w:lang w:val="en-US"/>
+        </w:rPr>
+        <w:t>Console “</w:t>
+      </w:r>
+      <w:r>
+        <w:rPr>
+          <w:lang w:val="en-US"/>
+        </w:rPr>
+        <w:t>Mobil</w:t>
+      </w:r>
+      <w:r>
+        <w:rPr>
+          <w:lang w:val="en-US"/>
+        </w:rPr>
+        <w:t>e”</w:t>
+      </w:r>
+      <w:r>
+        <w:rPr>
+          <w:lang w:val="en-US"/>
+        </w:rPr>
+        <w:t xml:space="preserve"> </w:t>
+      </w:r>
+      <w:r>
+        <w:rPr>
+          <w:lang w:val="en-US"/>
+        </w:rPr>
+        <w:t>Application and run in parallel – this was our choice, as we assume that it is the more adequate solution to our problem</w:t>
+      </w:r>
+      <w:r>
+        <w:rPr>
+          <w:lang w:val="en-US"/>
+        </w:rPr>
+        <w:t>, because as the Console “Mobile” Application is like a replica of the other two mobile applications, we ensure that all the communication needed between the server and the client is working before the compilation of the real mobile applications.</w:t>
       </w:r>
     </w:p>
     <w:p>
@@ -1725,101 +1929,90 @@
         <w:rPr>
           <w:lang w:val="en-US"/>
         </w:rPr>
-        <w:t>Pipelines are jobs of the type pipeline.</w:t>
-      </w:r>
-    </w:p>
-    <w:p>
-      <w:pPr>
+        <w:t xml:space="preserve">In other words, the server is the first to be build, tested, and deployed. Only when everything is ok with this product, we advance to </w:t>
+      </w:r>
+      <w:r>
+        <w:rPr>
+          <w:lang w:val="en-US"/>
+        </w:rPr>
+        <w:t xml:space="preserve">the </w:t>
+      </w:r>
+      <w:r>
+        <w:rPr>
+          <w:lang w:val="en-US"/>
+        </w:rPr>
+        <w:t>Console</w:t>
+      </w:r>
+      <w:r>
+        <w:rPr>
+          <w:lang w:val="en-US"/>
+        </w:rPr>
+        <w:t xml:space="preserve"> “Mobile” Application</w:t>
+      </w:r>
+      <w:r>
+        <w:rPr>
+          <w:lang w:val="en-US"/>
+        </w:rPr>
+        <w:t xml:space="preserve"> and only </w:t>
+      </w:r>
+      <w:r>
+        <w:rPr>
+          <w:lang w:val="en-US"/>
+        </w:rPr>
+        <w:t xml:space="preserve">when </w:t>
+      </w:r>
+      <w:r>
+        <w:rPr>
+          <w:lang w:val="en-US"/>
+        </w:rPr>
+        <w:t>everything is ok too with this product</w:t>
+      </w:r>
+      <w:r>
+        <w:rPr>
+          <w:lang w:val="en-US"/>
+        </w:rPr>
+        <w:t xml:space="preserve">, we compile the iOS and the Android app in </w:t>
+      </w:r>
+      <w:r>
+        <w:rPr>
+          <w:lang w:val="en-US"/>
+        </w:rPr>
+        <w:t>concurrency</w:t>
+      </w:r>
+      <w:r>
+        <w:rPr>
+          <w:lang w:val="en-US"/>
+        </w:rPr>
+        <w:t xml:space="preserve">, using </w:t>
+      </w:r>
+      <w:r>
+        <w:rPr>
+          <w:lang w:val="en-US"/>
+        </w:rPr>
+        <w:t xml:space="preserve">the </w:t>
+      </w:r>
+      <w:r>
+        <w:rPr>
+          <w:lang w:val="en-US"/>
+        </w:rPr>
+        <w:t>parallel feature of Jenkins.</w:t>
+      </w:r>
+    </w:p>
+    <w:p>
+      <w:pPr>
+        <w:keepNext/>
         <w:jc w:val="both"/>
-        <w:rPr>
-          <w:lang w:val="en-US"/>
-        </w:rPr>
-      </w:pPr>
-      <w:r>
-        <w:rPr>
-          <w:lang w:val="en-US"/>
-        </w:rPr>
-        <w:t>The pipeline workflow:</w:t>
-      </w:r>
-    </w:p>
-    <w:p>
-      <w:pPr>
-        <w:jc w:val="both"/>
-        <w:rPr>
-          <w:lang w:val="en-US"/>
-        </w:rPr>
-      </w:pPr>
-    </w:p>
-    <w:p>
-      <w:pPr>
-        <w:jc w:val="both"/>
-        <w:rPr>
-          <w:lang w:val="en-US"/>
-        </w:rPr>
-      </w:pPr>
-      <w:r>
-        <w:rPr>
-          <w:lang w:val="en-US"/>
-        </w:rPr>
-        <w:t>Each pipeline, as this structure and stages:</w:t>
-      </w:r>
-    </w:p>
-    <w:p>
-      <w:pPr>
-        <w:jc w:val="both"/>
-        <w:rPr>
-          <w:lang w:val="en-US"/>
-        </w:rPr>
-      </w:pPr>
-    </w:p>
-    <w:p>
-      <w:pPr>
-        <w:jc w:val="both"/>
-        <w:rPr>
-          <w:lang w:val="en-US"/>
-        </w:rPr>
-      </w:pPr>
-      <w:r>
-        <w:rPr>
-          <w:lang w:val="en-US"/>
-        </w:rPr>
-        <w:t>Here, we present another view, omitting the stages, and showing each job/pipeline:</w:t>
-      </w:r>
-    </w:p>
-    <w:p>
-      <w:pPr>
-        <w:jc w:val="both"/>
-      </w:pPr>
-      <w:proofErr w:type="spellStart"/>
-      <w:r>
-        <w:t>FaltA</w:t>
-      </w:r>
-      <w:proofErr w:type="spellEnd"/>
-      <w:r>
-        <w:t xml:space="preserve"> NESTE DIAGRAMA REFORÇAR QUE IOS E ANDROID S</w:t>
-      </w:r>
-      <w:r>
-        <w:t>ÃO EM PARALELO</w:t>
-      </w:r>
-    </w:p>
-    <w:p>
-      <w:pPr>
-        <w:jc w:val="both"/>
-        <w:rPr>
-          <w:lang w:val="en-US"/>
-        </w:rPr>
       </w:pPr>
       <w:r>
         <w:rPr>
           <w:noProof/>
           <w:lang w:val="en-US"/>
         </w:rPr>
-        <w:lastRenderedPageBreak/>
         <w:drawing>
           <wp:inline distT="0" distB="0" distL="0" distR="0">
-            <wp:extent cx="5400040" cy="3509010"/>
+            <wp:extent cx="5400040" cy="3524250"/>
             <wp:effectExtent l="0" t="0" r="0" b="0"/>
-            <wp:docPr id="7" name="Imagem 7"/>
+            <wp:docPr id="2" name="Imagem 2"/>
             <wp:cNvGraphicFramePr>
               <a:graphicFrameLocks xmlns:a="http://schemas.openxmlformats.org/drawingml/2006/main" noChangeAspect="1"/>
             </wp:cNvGraphicFramePr>
@@ -1827,78 +2020,7 @@
               <a:graphicData uri="http://schemas.openxmlformats.org/drawingml/2006/picture">
                 <pic:pic xmlns:pic="http://schemas.openxmlformats.org/drawingml/2006/picture">
                   <pic:nvPicPr>
-                    <pic:cNvPr id="7" name="JobsSequence.png"/>
-                    <pic:cNvPicPr/>
-                  </pic:nvPicPr>
-                  <pic:blipFill>
-                    <a:blip r:embed="rId11">
-                      <a:extLst>
-                        <a:ext uri="{28A0092B-C50C-407E-A947-70E740481C1C}">
-                          <a14:useLocalDpi xmlns:a14="http://schemas.microsoft.com/office/drawing/2010/main" val="0"/>
-                        </a:ext>
-                      </a:extLst>
-                    </a:blip>
-                    <a:stretch>
-                      <a:fillRect/>
-                    </a:stretch>
-                  </pic:blipFill>
-                  <pic:spPr>
-                    <a:xfrm>
-                      <a:off x="0" y="0"/>
-                      <a:ext cx="5400040" cy="3509010"/>
-                    </a:xfrm>
-                    <a:prstGeom prst="rect">
-                      <a:avLst/>
-                    </a:prstGeom>
-                  </pic:spPr>
-                </pic:pic>
-              </a:graphicData>
-            </a:graphic>
-          </wp:inline>
-        </w:drawing>
-      </w:r>
-    </w:p>
-    <w:p>
-      <w:pPr>
-        <w:jc w:val="both"/>
-      </w:pPr>
-      <w:r>
-        <w:t xml:space="preserve">Este próximo </w:t>
-      </w:r>
-      <w:proofErr w:type="spellStart"/>
-      <w:r>
-        <w:t>diagram</w:t>
-      </w:r>
-      <w:proofErr w:type="spellEnd"/>
-      <w:r>
-        <w:t xml:space="preserve"> está mal, pois faltam partes em paralelo</w:t>
-      </w:r>
-    </w:p>
-    <w:p>
-      <w:pPr>
-        <w:jc w:val="both"/>
-        <w:rPr>
-          <w:lang w:val="en-US"/>
-        </w:rPr>
-      </w:pPr>
-      <w:r>
-        <w:rPr>
-          <w:noProof/>
-          <w:lang w:val="en-US"/>
-        </w:rPr>
-        <w:drawing>
-          <wp:inline distT="0" distB="0" distL="0" distR="0" wp14:anchorId="5DE8CD17" wp14:editId="4710D3A8">
-            <wp:extent cx="5400040" cy="426085"/>
-            <wp:effectExtent l="0" t="0" r="0" b="0"/>
-            <wp:docPr id="6" name="Imagem 6"/>
-            <wp:cNvGraphicFramePr>
-              <a:graphicFrameLocks xmlns:a="http://schemas.openxmlformats.org/drawingml/2006/main" noChangeAspect="1"/>
-            </wp:cNvGraphicFramePr>
-            <a:graphic xmlns:a="http://schemas.openxmlformats.org/drawingml/2006/main">
-              <a:graphicData uri="http://schemas.openxmlformats.org/drawingml/2006/picture">
-                <pic:pic xmlns:pic="http://schemas.openxmlformats.org/drawingml/2006/picture">
-                  <pic:nvPicPr>
-                    <pic:cNvPr id="6" name="eachPipeline.png"/>
+                    <pic:cNvPr id="2" name="JobsSequence.png"/>
                     <pic:cNvPicPr/>
                   </pic:nvPicPr>
                   <pic:blipFill>
@@ -1916,7 +2038,7 @@
                   <pic:spPr>
                     <a:xfrm>
                       <a:off x="0" y="0"/>
-                      <a:ext cx="5400040" cy="426085"/>
+                      <a:ext cx="5400040" cy="3524250"/>
                     </a:xfrm>
                     <a:prstGeom prst="rect">
                       <a:avLst/>
@@ -1931,6 +2053,168 @@
     </w:p>
     <w:p>
       <w:pPr>
+        <w:pStyle w:val="Legenda"/>
+        <w:jc w:val="both"/>
+        <w:rPr>
+          <w:lang w:val="en-US"/>
+        </w:rPr>
+      </w:pPr>
+      <w:r>
+        <w:rPr>
+          <w:lang w:val="en-US"/>
+        </w:rPr>
+        <w:t xml:space="preserve">Figure </w:t>
+      </w:r>
+      <w:r>
+        <w:fldChar w:fldCharType="begin"/>
+      </w:r>
+      <w:r>
+        <w:rPr>
+          <w:lang w:val="en-US"/>
+        </w:rPr>
+        <w:instrText xml:space="preserve"> SEQ Figure \* ARABIC </w:instrText>
+      </w:r>
+      <w:r>
+        <w:fldChar w:fldCharType="separate"/>
+      </w:r>
+      <w:r>
+        <w:rPr>
+          <w:noProof/>
+          <w:lang w:val="en-US"/>
+        </w:rPr>
+        <w:t>3</w:t>
+      </w:r>
+      <w:r>
+        <w:fldChar w:fldCharType="end"/>
+      </w:r>
+      <w:r>
+        <w:rPr>
+          <w:lang w:val="en-US"/>
+        </w:rPr>
+        <w:t xml:space="preserve"> - Job Sequence where it is possible to see the iOS and the Android pipelines running in parallel</w:t>
+      </w:r>
+    </w:p>
+    <w:p>
+      <w:pPr>
+        <w:keepNext/>
+        <w:jc w:val="both"/>
+      </w:pPr>
+      <w:r>
+        <w:rPr>
+          <w:noProof/>
+          <w:lang w:val="en-US"/>
+        </w:rPr>
+        <w:lastRenderedPageBreak/>
+        <w:drawing>
+          <wp:inline distT="0" distB="0" distL="0" distR="0">
+            <wp:extent cx="5400040" cy="2809240"/>
+            <wp:effectExtent l="0" t="0" r="0" b="0"/>
+            <wp:docPr id="5" name="Imagem 5"/>
+            <wp:cNvGraphicFramePr>
+              <a:graphicFrameLocks xmlns:a="http://schemas.openxmlformats.org/drawingml/2006/main" noChangeAspect="1"/>
+            </wp:cNvGraphicFramePr>
+            <a:graphic xmlns:a="http://schemas.openxmlformats.org/drawingml/2006/main">
+              <a:graphicData uri="http://schemas.openxmlformats.org/drawingml/2006/picture">
+                <pic:pic xmlns:pic="http://schemas.openxmlformats.org/drawingml/2006/picture">
+                  <pic:nvPicPr>
+                    <pic:cNvPr id="5" name="eachJob.png"/>
+                    <pic:cNvPicPr/>
+                  </pic:nvPicPr>
+                  <pic:blipFill>
+                    <a:blip r:embed="rId13">
+                      <a:extLst>
+                        <a:ext uri="{28A0092B-C50C-407E-A947-70E740481C1C}">
+                          <a14:useLocalDpi xmlns:a14="http://schemas.microsoft.com/office/drawing/2010/main" val="0"/>
+                        </a:ext>
+                      </a:extLst>
+                    </a:blip>
+                    <a:stretch>
+                      <a:fillRect/>
+                    </a:stretch>
+                  </pic:blipFill>
+                  <pic:spPr>
+                    <a:xfrm>
+                      <a:off x="0" y="0"/>
+                      <a:ext cx="5400040" cy="2809240"/>
+                    </a:xfrm>
+                    <a:prstGeom prst="rect">
+                      <a:avLst/>
+                    </a:prstGeom>
+                  </pic:spPr>
+                </pic:pic>
+              </a:graphicData>
+            </a:graphic>
+          </wp:inline>
+        </w:drawing>
+      </w:r>
+    </w:p>
+    <w:p>
+      <w:pPr>
+        <w:pStyle w:val="Legenda"/>
+        <w:jc w:val="both"/>
+        <w:rPr>
+          <w:lang w:val="en-US"/>
+        </w:rPr>
+      </w:pPr>
+      <w:r>
+        <w:t xml:space="preserve">Figure </w:t>
+      </w:r>
+      <w:fldSimple w:instr=" SEQ Figure \* ARABIC ">
+        <w:r>
+          <w:rPr>
+            <w:noProof/>
+          </w:rPr>
+          <w:t>4</w:t>
+        </w:r>
+      </w:fldSimple>
+      <w:r>
+        <w:t xml:space="preserve"> - </w:t>
+      </w:r>
+      <w:proofErr w:type="spellStart"/>
+      <w:r>
+        <w:t>The</w:t>
+      </w:r>
+      <w:proofErr w:type="spellEnd"/>
+      <w:r>
+        <w:t xml:space="preserve"> </w:t>
+      </w:r>
+      <w:proofErr w:type="spellStart"/>
+      <w:r>
+        <w:t>flow</w:t>
+      </w:r>
+      <w:proofErr w:type="spellEnd"/>
+      <w:r>
+        <w:t xml:space="preserve"> </w:t>
+      </w:r>
+      <w:proofErr w:type="spellStart"/>
+      <w:r>
+        <w:t>of</w:t>
+      </w:r>
+      <w:proofErr w:type="spellEnd"/>
+      <w:r>
+        <w:t xml:space="preserve"> </w:t>
+      </w:r>
+      <w:proofErr w:type="spellStart"/>
+      <w:r>
+        <w:t>each</w:t>
+      </w:r>
+      <w:proofErr w:type="spellEnd"/>
+      <w:r>
+        <w:t xml:space="preserve"> pipeline </w:t>
+      </w:r>
+      <w:proofErr w:type="spellStart"/>
+      <w:r>
+        <w:t>and</w:t>
+      </w:r>
+      <w:proofErr w:type="spellEnd"/>
+      <w:r>
+        <w:t xml:space="preserve"> product</w:t>
+      </w:r>
+      <w:bookmarkStart w:id="3" w:name="_GoBack"/>
+      <w:bookmarkEnd w:id="3"/>
+    </w:p>
+    <w:p>
+      <w:pPr>
         <w:pStyle w:val="Cabealho2"/>
         <w:jc w:val="both"/>
         <w:rPr>
@@ -2054,7 +2338,7 @@
       </w:pPr>
     </w:p>
     <w:sectPr>
-      <w:footerReference w:type="default" r:id="rId13"/>
+      <w:footerReference w:type="default" r:id="rId14"/>
       <w:pgSz w:w="11906" w:h="16838"/>
       <w:pgMar w:top="1417" w:right="1701" w:bottom="1417" w:left="1701" w:header="708" w:footer="708" w:gutter="0"/>
       <w:pgNumType w:start="0"/>
@@ -2101,6 +2385,7 @@
         <w:docPartUnique/>
       </w:docPartObj>
     </w:sdtPr>
+    <w:sdtEndPr/>
     <w:sdtContent>
       <w:p>
         <w:pPr>
@@ -2120,7 +2405,7 @@
           <w:rPr>
             <w:noProof/>
           </w:rPr>
-          <w:t>3</w:t>
+          <w:t>4</w:t>
         </w:r>
         <w:r>
           <w:fldChar w:fldCharType="end"/>
@@ -2159,6 +2444,127 @@
     </w:p>
   </w:footnote>
 </w:footnotes>
+</file>
+
+<file path=word/numbering.xml><?xml version="1.0" encoding="utf-8"?>
+<w:numbering xmlns:wpc="http://schemas.microsoft.com/office/word/2010/wordprocessingCanvas" xmlns:cx="http://schemas.microsoft.com/office/drawing/2014/chartex" xmlns:cx1="http://schemas.microsoft.com/office/drawing/2015/9/8/chartex" xmlns:cx2="http://schemas.microsoft.com/office/drawing/2015/10/21/chartex" xmlns:cx3="http://schemas.microsoft.com/office/drawing/2016/5/9/chartex" xmlns:cx4="http://schemas.microsoft.com/office/drawing/2016/5/10/chartex" xmlns:cx5="http://schemas.microsoft.com/office/drawing/2016/5/11/chartex" xmlns:mc="http://schemas.openxmlformats.org/markup-compatibility/2006" xmlns:o="urn:schemas-microsoft-com:office:office" xmlns:r="http://schemas.openxmlformats.org/officeDocument/2006/relationships" xmlns:m="http://schemas.openxmlformats.org/officeDocument/2006/math" xmlns:v="urn:schemas-microsoft-com:vml" xmlns:wp14="http://schemas.microsoft.com/office/word/2010/wordprocessingDrawing" xmlns:wp="http://schemas.openxmlformats.org/drawingml/2006/wordprocessingDrawing" xmlns:w10="urn:schemas-microsoft-com:office:word" xmlns:w="http://schemas.openxmlformats.org/wordprocessingml/2006/main" xmlns:w14="http://schemas.microsoft.com/office/word/2010/wordml" xmlns:w15="http://schemas.microsoft.com/office/word/2012/wordml" xmlns:w16se="http://schemas.microsoft.com/office/word/2015/wordml/symex" xmlns:wpg="http://schemas.microsoft.com/office/word/2010/wordprocessingGroup" xmlns:wpi="http://schemas.microsoft.com/office/word/2010/wordprocessingInk" xmlns:wne="http://schemas.microsoft.com/office/word/2006/wordml" xmlns:wps="http://schemas.microsoft.com/office/word/2010/wordprocessingShape" mc:Ignorable="w14 w15 w16se wp14">
+  <w:abstractNum w:abstractNumId="0" w15:restartNumberingAfterBreak="0">
+    <w:nsid w:val="3F6555CF"/>
+    <w:multiLevelType w:val="hybridMultilevel"/>
+    <w:tmpl w:val="63B0BF4C"/>
+    <w:lvl w:ilvl="0" w:tplc="04090001">
+      <w:start w:val="1"/>
+      <w:numFmt w:val="bullet"/>
+      <w:lvlText w:val=""/>
+      <w:lvlJc w:val="left"/>
+      <w:pPr>
+        <w:ind w:left="720" w:hanging="360"/>
+      </w:pPr>
+      <w:rPr>
+        <w:rFonts w:ascii="Symbol" w:hAnsi="Symbol" w:hint="default"/>
+      </w:rPr>
+    </w:lvl>
+    <w:lvl w:ilvl="1" w:tplc="04090003" w:tentative="1">
+      <w:start w:val="1"/>
+      <w:numFmt w:val="bullet"/>
+      <w:lvlText w:val="o"/>
+      <w:lvlJc w:val="left"/>
+      <w:pPr>
+        <w:ind w:left="1440" w:hanging="360"/>
+      </w:pPr>
+      <w:rPr>
+        <w:rFonts w:ascii="Courier New" w:hAnsi="Courier New" w:cs="Courier New" w:hint="default"/>
+      </w:rPr>
+    </w:lvl>
+    <w:lvl w:ilvl="2" w:tplc="04090005" w:tentative="1">
+      <w:start w:val="1"/>
+      <w:numFmt w:val="bullet"/>
+      <w:lvlText w:val=""/>
+      <w:lvlJc w:val="left"/>
+      <w:pPr>
+        <w:ind w:left="2160" w:hanging="360"/>
+      </w:pPr>
+      <w:rPr>
+        <w:rFonts w:ascii="Wingdings" w:hAnsi="Wingdings" w:hint="default"/>
+      </w:rPr>
+    </w:lvl>
+    <w:lvl w:ilvl="3" w:tplc="04090001" w:tentative="1">
+      <w:start w:val="1"/>
+      <w:numFmt w:val="bullet"/>
+      <w:lvlText w:val=""/>
+      <w:lvlJc w:val="left"/>
+      <w:pPr>
+        <w:ind w:left="2880" w:hanging="360"/>
+      </w:pPr>
+      <w:rPr>
+        <w:rFonts w:ascii="Symbol" w:hAnsi="Symbol" w:hint="default"/>
+      </w:rPr>
+    </w:lvl>
+    <w:lvl w:ilvl="4" w:tplc="04090003" w:tentative="1">
+      <w:start w:val="1"/>
+      <w:numFmt w:val="bullet"/>
+      <w:lvlText w:val="o"/>
+      <w:lvlJc w:val="left"/>
+      <w:pPr>
+        <w:ind w:left="3600" w:hanging="360"/>
+      </w:pPr>
+      <w:rPr>
+        <w:rFonts w:ascii="Courier New" w:hAnsi="Courier New" w:cs="Courier New" w:hint="default"/>
+      </w:rPr>
+    </w:lvl>
+    <w:lvl w:ilvl="5" w:tplc="04090005" w:tentative="1">
+      <w:start w:val="1"/>
+      <w:numFmt w:val="bullet"/>
+      <w:lvlText w:val=""/>
+      <w:lvlJc w:val="left"/>
+      <w:pPr>
+        <w:ind w:left="4320" w:hanging="360"/>
+      </w:pPr>
+      <w:rPr>
+        <w:rFonts w:ascii="Wingdings" w:hAnsi="Wingdings" w:hint="default"/>
+      </w:rPr>
+    </w:lvl>
+    <w:lvl w:ilvl="6" w:tplc="04090001" w:tentative="1">
+      <w:start w:val="1"/>
+      <w:numFmt w:val="bullet"/>
+      <w:lvlText w:val=""/>
+      <w:lvlJc w:val="left"/>
+      <w:pPr>
+        <w:ind w:left="5040" w:hanging="360"/>
+      </w:pPr>
+      <w:rPr>
+        <w:rFonts w:ascii="Symbol" w:hAnsi="Symbol" w:hint="default"/>
+      </w:rPr>
+    </w:lvl>
+    <w:lvl w:ilvl="7" w:tplc="04090003" w:tentative="1">
+      <w:start w:val="1"/>
+      <w:numFmt w:val="bullet"/>
+      <w:lvlText w:val="o"/>
+      <w:lvlJc w:val="left"/>
+      <w:pPr>
+        <w:ind w:left="5760" w:hanging="360"/>
+      </w:pPr>
+      <w:rPr>
+        <w:rFonts w:ascii="Courier New" w:hAnsi="Courier New" w:cs="Courier New" w:hint="default"/>
+      </w:rPr>
+    </w:lvl>
+    <w:lvl w:ilvl="8" w:tplc="04090005" w:tentative="1">
+      <w:start w:val="1"/>
+      <w:numFmt w:val="bullet"/>
+      <w:lvlText w:val=""/>
+      <w:lvlJc w:val="left"/>
+      <w:pPr>
+        <w:ind w:left="6480" w:hanging="360"/>
+      </w:pPr>
+      <w:rPr>
+        <w:rFonts w:ascii="Wingdings" w:hAnsi="Wingdings" w:hint="default"/>
+      </w:rPr>
+    </w:lvl>
+  </w:abstractNum>
+  <w:num w:numId="1">
+    <w:abstractNumId w:val="0"/>
+  </w:num>
+</w:numbering>
 </file>
 
 <file path=word/styles.xml><?xml version="1.0" encoding="utf-8"?>
@@ -3251,6 +3657,17 @@
     <w:uiPriority w:val="99"/>
     <w:rsid w:val="00872AE4"/>
   </w:style>
+  <w:style w:type="paragraph" w:styleId="PargrafodaLista">
+    <w:name w:val="List Paragraph"/>
+    <w:basedOn w:val="Normal"/>
+    <w:uiPriority w:val="34"/>
+    <w:qFormat/>
+    <w:rsid w:val="002061F2"/>
+    <w:pPr>
+      <w:ind w:left="720"/>
+      <w:contextualSpacing/>
+    </w:pPr>
+  </w:style>
 </w:styles>
 </file>
 
@@ -3539,7 +3956,7 @@
 </file>
 
 <file path=customXml/itemProps2.xml><?xml version="1.0" encoding="utf-8"?>
-<ds:datastoreItem xmlns:ds="http://schemas.openxmlformats.org/officeDocument/2006/customXml" ds:itemID="{A2D3A5DE-F1B6-4CBC-9FE1-8F07F930B895}">
+<ds:datastoreItem xmlns:ds="http://schemas.openxmlformats.org/officeDocument/2006/customXml" ds:itemID="{7640CE5E-1F61-42D4-98EE-4C227830B02E}">
   <ds:schemaRefs>
     <ds:schemaRef ds:uri="http://schemas.openxmlformats.org/officeDocument/2006/bibliography"/>
   </ds:schemaRefs>

</xml_diff>

<commit_message>
ODSOFT - Final Assignment - ref #19 - Add architecture of the solution
</commit_message>
<xml_diff>
--- a/odsoft/FinalAssignment/TechnicalReport.docx
+++ b/odsoft/FinalAssignment/TechnicalReport.docx
@@ -840,7 +840,7 @@
                 <w:noProof/>
                 <w:webHidden/>
               </w:rPr>
-              <w:t>4</w:t>
+              <w:t>5</w:t>
             </w:r>
             <w:r>
               <w:rPr>
@@ -908,7 +908,7 @@
                 <w:noProof/>
                 <w:webHidden/>
               </w:rPr>
-              <w:t>4</w:t>
+              <w:t>5</w:t>
             </w:r>
             <w:r>
               <w:rPr>
@@ -2157,86 +2157,340 @@
         </w:rPr>
       </w:pPr>
       <w:r>
+        <w:rPr>
+          <w:lang w:val="en-US"/>
+        </w:rPr>
         <w:t xml:space="preserve">Figure </w:t>
       </w:r>
-      <w:fldSimple w:instr=" SEQ Figure \* ARABIC ">
-        <w:r>
-          <w:rPr>
-            <w:noProof/>
-          </w:rPr>
-          <w:t>4</w:t>
-        </w:r>
-      </w:fldSimple>
-      <w:r>
-        <w:t xml:space="preserve"> - </w:t>
-      </w:r>
-      <w:proofErr w:type="spellStart"/>
-      <w:r>
-        <w:t>The</w:t>
-      </w:r>
-      <w:proofErr w:type="spellEnd"/>
-      <w:r>
-        <w:t xml:space="preserve"> </w:t>
-      </w:r>
-      <w:proofErr w:type="spellStart"/>
-      <w:r>
-        <w:t>flow</w:t>
-      </w:r>
-      <w:proofErr w:type="spellEnd"/>
-      <w:r>
-        <w:t xml:space="preserve"> </w:t>
-      </w:r>
-      <w:proofErr w:type="spellStart"/>
-      <w:r>
-        <w:t>of</w:t>
-      </w:r>
-      <w:proofErr w:type="spellEnd"/>
-      <w:r>
-        <w:t xml:space="preserve"> </w:t>
-      </w:r>
-      <w:proofErr w:type="spellStart"/>
-      <w:r>
-        <w:t>each</w:t>
-      </w:r>
-      <w:proofErr w:type="spellEnd"/>
-      <w:r>
-        <w:t xml:space="preserve"> pipeline </w:t>
-      </w:r>
-      <w:proofErr w:type="spellStart"/>
-      <w:r>
-        <w:t>and</w:t>
-      </w:r>
-      <w:proofErr w:type="spellEnd"/>
-      <w:r>
-        <w:t xml:space="preserve"> product</w:t>
-      </w:r>
-      <w:bookmarkStart w:id="3" w:name="_GoBack"/>
-      <w:bookmarkEnd w:id="3"/>
+      <w:r>
+        <w:fldChar w:fldCharType="begin"/>
+      </w:r>
+      <w:r>
+        <w:rPr>
+          <w:lang w:val="en-US"/>
+        </w:rPr>
+        <w:instrText xml:space="preserve"> SEQ Figure \* ARABIC </w:instrText>
+      </w:r>
+      <w:r>
+        <w:fldChar w:fldCharType="separate"/>
+      </w:r>
+      <w:r>
+        <w:rPr>
+          <w:noProof/>
+          <w:lang w:val="en-US"/>
+        </w:rPr>
+        <w:t>4</w:t>
+      </w:r>
+      <w:r>
+        <w:fldChar w:fldCharType="end"/>
+      </w:r>
+      <w:r>
+        <w:rPr>
+          <w:lang w:val="en-US"/>
+        </w:rPr>
+        <w:t xml:space="preserve"> - The flow of each pipeline and product</w:t>
+      </w:r>
     </w:p>
     <w:p>
       <w:pPr>
         <w:pStyle w:val="Cabealho2"/>
         <w:jc w:val="both"/>
-        <w:rPr>
-          <w:lang w:val="en-US"/>
-        </w:rPr>
-      </w:pPr>
-      <w:bookmarkStart w:id="4" w:name="_Toc468523256"/>
-      <w:r>
-        <w:rPr>
-          <w:lang w:val="en-US"/>
-        </w:rPr>
+      </w:pPr>
+      <w:bookmarkStart w:id="3" w:name="_Toc468523256"/>
+      <w:r>
         <w:t>Architecture of the solution</w:t>
       </w:r>
+      <w:bookmarkEnd w:id="3"/>
+    </w:p>
+    <w:p>
+      <w:pPr>
+        <w:jc w:val="both"/>
+        <w:rPr>
+          <w:lang w:val="en-US"/>
+        </w:rPr>
+      </w:pPr>
+      <w:r>
+        <w:rPr>
+          <w:lang w:val="en-US"/>
+        </w:rPr>
+        <w:t xml:space="preserve">The entire process starts with the developer, who uses </w:t>
+      </w:r>
+      <w:proofErr w:type="spellStart"/>
+      <w:r>
+        <w:rPr>
+          <w:lang w:val="en-US"/>
+        </w:rPr>
+        <w:t>git</w:t>
+      </w:r>
+      <w:proofErr w:type="spellEnd"/>
+      <w:r>
+        <w:rPr>
+          <w:lang w:val="en-US"/>
+        </w:rPr>
+        <w:t xml:space="preserve"> to commit each of his changes to one or more projects. With this tool, you can control the various versions that are being introduced by each of the developers. It is also possible for each developer to work on different features, and in the end it is possible to merge all additions as long as they pass the tests.</w:t>
+      </w:r>
+    </w:p>
+    <w:p>
+      <w:pPr>
+        <w:jc w:val="both"/>
+        <w:rPr>
+          <w:lang w:val="en-US"/>
+        </w:rPr>
+      </w:pPr>
+      <w:r>
+        <w:rPr>
+          <w:lang w:val="en-US"/>
+        </w:rPr>
+        <w:t xml:space="preserve">Bitbucket is the repository, where you can find not only the most current source code, but also the one of each of the versions (commits) that </w:t>
+      </w:r>
+      <w:r>
+        <w:rPr>
+          <w:lang w:val="en-US"/>
+        </w:rPr>
+        <w:t xml:space="preserve"> </w:t>
+      </w:r>
+      <w:r>
+        <w:rPr>
+          <w:lang w:val="en-US"/>
+        </w:rPr>
+        <w:t>the developers have been introducing. In order for each</w:t>
+      </w:r>
+      <w:r>
+        <w:rPr>
+          <w:lang w:val="en-US"/>
+        </w:rPr>
+        <w:t xml:space="preserve"> of the developer</w:t>
+      </w:r>
+      <w:r>
+        <w:rPr>
+          <w:lang w:val="en-US"/>
+        </w:rPr>
+        <w:t xml:space="preserve">s changes to be viewed and integrated by other developers, it is necessary to start from </w:t>
+      </w:r>
+      <w:proofErr w:type="spellStart"/>
+      <w:r>
+        <w:rPr>
+          <w:lang w:val="en-US"/>
+        </w:rPr>
+        <w:t>git</w:t>
+      </w:r>
+      <w:proofErr w:type="spellEnd"/>
+      <w:r>
+        <w:rPr>
+          <w:lang w:val="en-US"/>
+        </w:rPr>
+        <w:t xml:space="preserve"> push, that is, to be sent to the repository. The developer who wants to get the most current version should then pull. Other options are available and are important to the process, but will not be addressed as this is not the scope of this document.</w:t>
+      </w:r>
+    </w:p>
+    <w:p>
+      <w:pPr>
+        <w:jc w:val="both"/>
+      </w:pPr>
+      <w:r>
+        <w:t xml:space="preserve">Por fim, é utilizado o </w:t>
+      </w:r>
+      <w:proofErr w:type="spellStart"/>
+      <w:r>
+        <w:t>Jenkins</w:t>
+      </w:r>
+      <w:proofErr w:type="spellEnd"/>
+      <w:r>
+        <w:t xml:space="preserve"> como servidor de </w:t>
+      </w:r>
+      <w:proofErr w:type="spellStart"/>
+      <w:r>
+        <w:t>Continuous</w:t>
+      </w:r>
+      <w:proofErr w:type="spellEnd"/>
+      <w:r>
+        <w:t xml:space="preserve"> </w:t>
+      </w:r>
+      <w:proofErr w:type="spellStart"/>
+      <w:r>
+        <w:t>Integration</w:t>
+      </w:r>
+      <w:proofErr w:type="spellEnd"/>
+      <w:r>
+        <w:t>. No caso deste projeto, este encontra-se nos servidores do Departamento de Engenharia Informática (DEI) do Instituto Superior de Engenharia do Porto.</w:t>
+      </w:r>
+    </w:p>
+    <w:p>
+      <w:pPr>
+        <w:jc w:val="both"/>
+        <w:rPr>
+          <w:lang w:val="en-US"/>
+        </w:rPr>
+      </w:pPr>
+      <w:r>
+        <w:rPr>
+          <w:lang w:val="en-US"/>
+        </w:rPr>
+        <w:t>Although the flow is made from left to right, in the following diagram, we assume that each component to the right depends on the leftmost components.</w:t>
+      </w:r>
+    </w:p>
+    <w:p>
+      <w:pPr>
+        <w:keepNext/>
+        <w:jc w:val="both"/>
+      </w:pPr>
+      <w:r>
+        <w:rPr>
+          <w:noProof/>
+          <w:lang w:val="en-US"/>
+        </w:rPr>
+        <w:drawing>
+          <wp:inline distT="0" distB="0" distL="0" distR="0">
+            <wp:extent cx="5400040" cy="946785"/>
+            <wp:effectExtent l="0" t="0" r="0" b="5715"/>
+            <wp:docPr id="14" name="Imagem 14"/>
+            <wp:cNvGraphicFramePr>
+              <a:graphicFrameLocks xmlns:a="http://schemas.openxmlformats.org/drawingml/2006/main" noChangeAspect="1"/>
+            </wp:cNvGraphicFramePr>
+            <a:graphic xmlns:a="http://schemas.openxmlformats.org/drawingml/2006/main">
+              <a:graphicData uri="http://schemas.openxmlformats.org/drawingml/2006/picture">
+                <pic:pic xmlns:pic="http://schemas.openxmlformats.org/drawingml/2006/picture">
+                  <pic:nvPicPr>
+                    <pic:cNvPr id="14" name="snip_20161210232353.png"/>
+                    <pic:cNvPicPr/>
+                  </pic:nvPicPr>
+                  <pic:blipFill>
+                    <a:blip r:embed="rId14">
+                      <a:extLst>
+                        <a:ext uri="{28A0092B-C50C-407E-A947-70E740481C1C}">
+                          <a14:useLocalDpi xmlns:a14="http://schemas.microsoft.com/office/drawing/2010/main" val="0"/>
+                        </a:ext>
+                      </a:extLst>
+                    </a:blip>
+                    <a:stretch>
+                      <a:fillRect/>
+                    </a:stretch>
+                  </pic:blipFill>
+                  <pic:spPr>
+                    <a:xfrm>
+                      <a:off x="0" y="0"/>
+                      <a:ext cx="5400040" cy="946785"/>
+                    </a:xfrm>
+                    <a:prstGeom prst="rect">
+                      <a:avLst/>
+                    </a:prstGeom>
+                  </pic:spPr>
+                </pic:pic>
+              </a:graphicData>
+            </a:graphic>
+          </wp:inline>
+        </w:drawing>
+      </w:r>
+    </w:p>
+    <w:p>
+      <w:pPr>
+        <w:pStyle w:val="Legenda"/>
+        <w:jc w:val="both"/>
+        <w:rPr>
+          <w:lang w:val="en-US"/>
+        </w:rPr>
+      </w:pPr>
+      <w:r>
+        <w:rPr>
+          <w:lang w:val="en-US"/>
+        </w:rPr>
+        <w:t xml:space="preserve">Figure </w:t>
+      </w:r>
+      <w:r>
+        <w:fldChar w:fldCharType="begin"/>
+      </w:r>
+      <w:r>
+        <w:rPr>
+          <w:lang w:val="en-US"/>
+        </w:rPr>
+        <w:instrText xml:space="preserve"> SEQ Figure \* ARABIC </w:instrText>
+      </w:r>
+      <w:r>
+        <w:fldChar w:fldCharType="separate"/>
+      </w:r>
+      <w:r>
+        <w:rPr>
+          <w:noProof/>
+          <w:lang w:val="en-US"/>
+        </w:rPr>
+        <w:t>5</w:t>
+      </w:r>
+      <w:r>
+        <w:fldChar w:fldCharType="end"/>
+      </w:r>
+      <w:r>
+        <w:rPr>
+          <w:lang w:val="en-US"/>
+        </w:rPr>
+        <w:t xml:space="preserve"> - Components diagram of</w:t>
+      </w:r>
+      <w:r>
+        <w:rPr>
+          <w:lang w:val="en-US"/>
+        </w:rPr>
+        <w:t xml:space="preserve"> the solution</w:t>
+      </w:r>
+    </w:p>
+    <w:p>
+      <w:pPr>
+        <w:jc w:val="both"/>
+        <w:rPr>
+          <w:lang w:val="en-US"/>
+        </w:rPr>
+      </w:pPr>
+      <w:r>
+        <w:rPr>
+          <w:lang w:val="en-US"/>
+        </w:rPr>
+        <w:t>The components of this project are the different</w:t>
+      </w:r>
+      <w:r>
+        <w:rPr>
+          <w:lang w:val="en-US"/>
+        </w:rPr>
+        <w:t xml:space="preserve"> </w:t>
+      </w:r>
+      <w:r>
+        <w:rPr>
+          <w:lang w:val="en-US"/>
+        </w:rPr>
+        <w:t xml:space="preserve"> applications, from the </w:t>
+      </w:r>
+      <w:proofErr w:type="spellStart"/>
+      <w:r>
+        <w:rPr>
+          <w:lang w:val="en-US"/>
+        </w:rPr>
+        <w:t>OFBiz</w:t>
+      </w:r>
+      <w:proofErr w:type="spellEnd"/>
+      <w:r>
+        <w:rPr>
+          <w:lang w:val="en-US"/>
+        </w:rPr>
+        <w:t xml:space="preserve"> server, through the "Mobile" Application Console and terminating in iOS and Android Application, all of which depend in some way on the </w:t>
+      </w:r>
+      <w:proofErr w:type="spellStart"/>
+      <w:r>
+        <w:rPr>
+          <w:lang w:val="en-US"/>
+        </w:rPr>
+        <w:t>OFBiz</w:t>
+      </w:r>
+      <w:proofErr w:type="spellEnd"/>
+      <w:r>
+        <w:rPr>
+          <w:lang w:val="en-US"/>
+        </w:rPr>
+        <w:t xml:space="preserve"> server, for obtain</w:t>
+      </w:r>
+      <w:r>
+        <w:rPr>
+          <w:lang w:val="en-US"/>
+        </w:rPr>
+        <w:t>ing and for persistence of data.</w:t>
+      </w:r>
+      <w:bookmarkStart w:id="4" w:name="_GoBack"/>
       <w:bookmarkEnd w:id="4"/>
-    </w:p>
-    <w:p>
-      <w:pPr>
-        <w:jc w:val="both"/>
-        <w:rPr>
-          <w:lang w:val="en-US"/>
-        </w:rPr>
-      </w:pPr>
     </w:p>
     <w:p>
       <w:pPr>
@@ -2251,6 +2505,7 @@
         <w:rPr>
           <w:lang w:val="en-US"/>
         </w:rPr>
+        <w:lastRenderedPageBreak/>
         <w:t>Deployment diagram of the pipeline</w:t>
       </w:r>
       <w:bookmarkEnd w:id="5"/>
@@ -2338,7 +2593,7 @@
       </w:pPr>
     </w:p>
     <w:sectPr>
-      <w:footerReference w:type="default" r:id="rId14"/>
+      <w:footerReference w:type="default" r:id="rId15"/>
       <w:pgSz w:w="11906" w:h="16838"/>
       <w:pgMar w:top="1417" w:right="1701" w:bottom="1417" w:left="1701" w:header="708" w:footer="708" w:gutter="0"/>
       <w:pgNumType w:start="0"/>
@@ -2405,7 +2660,7 @@
           <w:rPr>
             <w:noProof/>
           </w:rPr>
-          <w:t>4</w:t>
+          <w:t>5</w:t>
         </w:r>
         <w:r>
           <w:fldChar w:fldCharType="end"/>
@@ -3956,7 +4211,7 @@
 </file>
 
 <file path=customXml/itemProps2.xml><?xml version="1.0" encoding="utf-8"?>
-<ds:datastoreItem xmlns:ds="http://schemas.openxmlformats.org/officeDocument/2006/customXml" ds:itemID="{7640CE5E-1F61-42D4-98EE-4C227830B02E}">
+<ds:datastoreItem xmlns:ds="http://schemas.openxmlformats.org/officeDocument/2006/customXml" ds:itemID="{18590888-1AFB-42F4-B6DB-2BBA68946F34}">
   <ds:schemaRefs>
     <ds:schemaRef ds:uri="http://schemas.openxmlformats.org/officeDocument/2006/bibliography"/>
   </ds:schemaRefs>

</xml_diff>

<commit_message>
ODSOFT - FinalAssignment - ref #22 Revised final report
</commit_message>
<xml_diff>
--- a/odsoft/FinalAssignment/TechnicalReport.docx
+++ b/odsoft/FinalAssignment/TechnicalReport.docx
@@ -1,9 +1,7 @@
 
 <file path=word/document.xml><?xml version="1.0" encoding="utf-8"?>
-<w:document xmlns:wpc="http://schemas.microsoft.com/office/word/2010/wordprocessingCanvas" xmlns:cx="http://schemas.microsoft.com/office/drawing/2014/chartex" xmlns:cx1="http://schemas.microsoft.com/office/drawing/2015/9/8/chartex" xmlns:cx2="http://schemas.microsoft.com/office/drawing/2015/10/21/chartex" xmlns:cx3="http://schemas.microsoft.com/office/drawing/2016/5/9/chartex" xmlns:cx4="http://schemas.microsoft.com/office/drawing/2016/5/10/chartex" xmlns:cx5="http://schemas.microsoft.com/office/drawing/2016/5/11/chartex" xmlns:mc="http://schemas.openxmlformats.org/markup-compatibility/2006" xmlns:o="urn:schemas-microsoft-com:office:office" xmlns:r="http://schemas.openxmlformats.org/officeDocument/2006/relationships" xmlns:m="http://schemas.openxmlformats.org/officeDocument/2006/math" xmlns:v="urn:schemas-microsoft-com:vml" xmlns:wp14="http://schemas.microsoft.com/office/word/2010/wordprocessingDrawing" xmlns:wp="http://schemas.openxmlformats.org/drawingml/2006/wordprocessingDrawing" xmlns:w10="urn:schemas-microsoft-com:office:word" xmlns:w="http://schemas.openxmlformats.org/wordprocessingml/2006/main" xmlns:w14="http://schemas.microsoft.com/office/word/2010/wordml" xmlns:w15="http://schemas.microsoft.com/office/word/2012/wordml" xmlns:w16se="http://schemas.microsoft.com/office/word/2015/wordml/symex" xmlns:wpg="http://schemas.microsoft.com/office/word/2010/wordprocessingGroup" xmlns:wpi="http://schemas.microsoft.com/office/word/2010/wordprocessingInk" xmlns:wne="http://schemas.microsoft.com/office/word/2006/wordml" xmlns:wps="http://schemas.microsoft.com/office/word/2010/wordprocessingShape" mc:Ignorable="w14 w15 w16se wp14">
+<w:document xmlns:wpc="http://schemas.microsoft.com/office/word/2010/wordprocessingCanvas" xmlns:mc="http://schemas.openxmlformats.org/markup-compatibility/2006" xmlns:o="urn:schemas-microsoft-com:office:office" xmlns:r="http://schemas.openxmlformats.org/officeDocument/2006/relationships" xmlns:m="http://schemas.openxmlformats.org/officeDocument/2006/math" xmlns:v="urn:schemas-microsoft-com:vml" xmlns:wp14="http://schemas.microsoft.com/office/word/2010/wordprocessingDrawing" xmlns:wp="http://schemas.openxmlformats.org/drawingml/2006/wordprocessingDrawing" xmlns:w10="urn:schemas-microsoft-com:office:word" xmlns:w="http://schemas.openxmlformats.org/wordprocessingml/2006/main" xmlns:w14="http://schemas.microsoft.com/office/word/2010/wordml" xmlns:wpg="http://schemas.microsoft.com/office/word/2010/wordprocessingGroup" xmlns:wpi="http://schemas.microsoft.com/office/word/2010/wordprocessingInk" xmlns:wne="http://schemas.microsoft.com/office/word/2006/wordml" xmlns:wps="http://schemas.microsoft.com/office/word/2010/wordprocessingShape" mc:Ignorable="w14 wp14">
   <w:body>
-    <w:bookmarkStart w:id="0" w:name="_GoBack" w:displacedByCustomXml="next"/>
-    <w:bookmarkEnd w:id="0" w:displacedByCustomXml="next"/>
     <w:sdt>
       <w:sdtPr>
         <w:id w:val="1146468804"/>
@@ -23,7 +21,7 @@
           <w:r>
             <w:rPr>
               <w:noProof/>
-              <w:lang w:val="en-US"/>
+              <w:lang w:eastAsia="pt-PT"/>
             </w:rPr>
             <w:drawing>
               <wp:inline distT="0" distB="0" distL="0" distR="0" wp14:anchorId="2F1193B6" wp14:editId="505C8C93">
@@ -41,7 +39,7 @@
                         <pic:cNvPicPr/>
                       </pic:nvPicPr>
                       <pic:blipFill>
-                        <a:blip r:embed="rId9">
+                        <a:blip r:embed="rId10">
                           <a:extLst>
                             <a:ext uri="{28A0092B-C50C-407E-A947-70E740481C1C}">
                               <a14:useLocalDpi xmlns:a14="http://schemas.microsoft.com/office/drawing/2010/main" val="0"/>
@@ -78,7 +76,7 @@
           <w:r>
             <w:rPr>
               <w:noProof/>
-              <w:lang w:val="en-US"/>
+              <w:lang w:eastAsia="pt-PT"/>
             </w:rPr>
             <mc:AlternateContent>
               <mc:Choice Requires="wps">
@@ -306,7 +304,7 @@
                   </wp:anchor>
                 </w:drawing>
               </mc:Choice>
-              <mc:Fallback>
+              <mc:Fallback xmlns:w16se="http://schemas.microsoft.com/office/word/2015/wordml/symex" xmlns:w15="http://schemas.microsoft.com/office/word/2012/wordml" xmlns:cx5="http://schemas.microsoft.com/office/drawing/2016/5/11/chartex" xmlns:cx4="http://schemas.microsoft.com/office/drawing/2016/5/10/chartex" xmlns:cx3="http://schemas.microsoft.com/office/drawing/2016/5/9/chartex" xmlns:cx2="http://schemas.microsoft.com/office/drawing/2015/10/21/chartex" xmlns:cx1="http://schemas.microsoft.com/office/drawing/2015/9/8/chartex" xmlns:cx="http://schemas.microsoft.com/office/drawing/2014/chartex">
                 <w:pict>
                   <v:shapetype id="_x0000_t202" coordsize="21600,21600" o:spt="202" path="m,l,21600r21600,l21600,xe">
                     <v:stroke joinstyle="miter"/>
@@ -495,12 +493,14 @@
       <w:sdtContent>
         <w:p>
           <w:pPr>
-            <w:pStyle w:val="Cabealhodondice"/>
+            <w:pStyle w:val="Ttulodondice"/>
           </w:pPr>
           <w:r>
             <w:t>Conteúdo</w:t>
           </w:r>
         </w:p>
+        <w:bookmarkStart w:id="0" w:name="_GoBack"/>
+        <w:bookmarkEnd w:id="0"/>
         <w:p>
           <w:pPr>
             <w:pStyle w:val="ndice1"/>
@@ -509,7 +509,9 @@
             </w:tabs>
             <w:rPr>
               <w:noProof/>
-              <w:lang w:val="en-US"/>
+              <w:sz w:val="22"/>
+              <w:szCs w:val="22"/>
+              <w:lang w:eastAsia="pt-PT"/>
             </w:rPr>
           </w:pPr>
           <w:r>
@@ -521,7 +523,7 @@
           <w:r>
             <w:fldChar w:fldCharType="separate"/>
           </w:r>
-          <w:hyperlink w:anchor="_Toc468523253" w:history="1">
+          <w:hyperlink w:anchor="_Toc469256428" w:history="1">
             <w:r>
               <w:rPr>
                 <w:rStyle w:val="Hiperligao"/>
@@ -549,7 +551,7 @@
                 <w:noProof/>
                 <w:webHidden/>
               </w:rPr>
-              <w:instrText xml:space="preserve"> PAGEREF _Toc468523253 \h </w:instrText>
+              <w:instrText xml:space="preserve"> PAGEREF _Toc469256428 \h </w:instrText>
             </w:r>
             <w:r>
               <w:rPr>
@@ -588,9 +590,12 @@
             </w:tabs>
             <w:rPr>
               <w:noProof/>
+              <w:sz w:val="22"/>
+              <w:szCs w:val="22"/>
+              <w:lang w:eastAsia="pt-PT"/>
             </w:rPr>
           </w:pPr>
-          <w:hyperlink w:anchor="_Toc468523254" w:history="1">
+          <w:hyperlink w:anchor="_Toc469256429" w:history="1">
             <w:r>
               <w:rPr>
                 <w:rStyle w:val="Hiperligao"/>
@@ -618,7 +623,7 @@
                 <w:noProof/>
                 <w:webHidden/>
               </w:rPr>
-              <w:instrText xml:space="preserve"> PAGEREF _Toc468523254 \h </w:instrText>
+              <w:instrText xml:space="preserve"> PAGEREF _Toc469256429 \h </w:instrText>
             </w:r>
             <w:r>
               <w:rPr>
@@ -657,13 +662,17 @@
             </w:tabs>
             <w:rPr>
               <w:noProof/>
+              <w:sz w:val="22"/>
+              <w:szCs w:val="22"/>
+              <w:lang w:eastAsia="pt-PT"/>
             </w:rPr>
           </w:pPr>
-          <w:hyperlink w:anchor="_Toc468523255" w:history="1">
+          <w:hyperlink w:anchor="_Toc469256430" w:history="1">
             <w:r>
               <w:rPr>
                 <w:rStyle w:val="Hiperligao"/>
                 <w:noProof/>
+                <w:lang w:val="en-US"/>
               </w:rPr>
               <w:t>Design of the pipeline(s)</w:t>
             </w:r>
@@ -686,7 +695,7 @@
                 <w:noProof/>
                 <w:webHidden/>
               </w:rPr>
-              <w:instrText xml:space="preserve"> PAGEREF _Toc468523255 \h </w:instrText>
+              <w:instrText xml:space="preserve"> PAGEREF _Toc469256430 \h </w:instrText>
             </w:r>
             <w:r>
               <w:rPr>
@@ -725,13 +734,17 @@
             </w:tabs>
             <w:rPr>
               <w:noProof/>
+              <w:sz w:val="22"/>
+              <w:szCs w:val="22"/>
+              <w:lang w:eastAsia="pt-PT"/>
             </w:rPr>
           </w:pPr>
-          <w:hyperlink w:anchor="_Toc468523256" w:history="1">
+          <w:hyperlink w:anchor="_Toc469256431" w:history="1">
             <w:r>
               <w:rPr>
                 <w:rStyle w:val="Hiperligao"/>
                 <w:noProof/>
+                <w:lang w:val="en-US"/>
               </w:rPr>
               <w:t>Architecture of the solution</w:t>
             </w:r>
@@ -754,7 +767,7 @@
                 <w:noProof/>
                 <w:webHidden/>
               </w:rPr>
-              <w:instrText xml:space="preserve"> PAGEREF _Toc468523256 \h </w:instrText>
+              <w:instrText xml:space="preserve"> PAGEREF _Toc469256431 \h </w:instrText>
             </w:r>
             <w:r>
               <w:rPr>
@@ -793,13 +806,17 @@
             </w:tabs>
             <w:rPr>
               <w:noProof/>
+              <w:sz w:val="22"/>
+              <w:szCs w:val="22"/>
+              <w:lang w:eastAsia="pt-PT"/>
             </w:rPr>
           </w:pPr>
-          <w:hyperlink w:anchor="_Toc468523257" w:history="1">
+          <w:hyperlink w:anchor="_Toc469256432" w:history="1">
             <w:r>
               <w:rPr>
                 <w:rStyle w:val="Hiperligao"/>
                 <w:noProof/>
+                <w:lang w:val="en-US"/>
               </w:rPr>
               <w:t>Deployment diagram of the pipeline</w:t>
             </w:r>
@@ -822,7 +839,7 @@
                 <w:noProof/>
                 <w:webHidden/>
               </w:rPr>
-              <w:instrText xml:space="preserve"> PAGEREF _Toc468523257 \h </w:instrText>
+              <w:instrText xml:space="preserve"> PAGEREF _Toc469256432 \h </w:instrText>
             </w:r>
             <w:r>
               <w:rPr>
@@ -861,13 +878,17 @@
             </w:tabs>
             <w:rPr>
               <w:noProof/>
+              <w:sz w:val="22"/>
+              <w:szCs w:val="22"/>
+              <w:lang w:eastAsia="pt-PT"/>
             </w:rPr>
           </w:pPr>
-          <w:hyperlink w:anchor="_Toc468523258" w:history="1">
+          <w:hyperlink w:anchor="_Toc469256433" w:history="1">
             <w:r>
               <w:rPr>
                 <w:rStyle w:val="Hiperligao"/>
                 <w:noProof/>
+                <w:lang w:val="en-US"/>
               </w:rPr>
               <w:t>Deployment diagram of the solution</w:t>
             </w:r>
@@ -890,7 +911,7 @@
                 <w:noProof/>
                 <w:webHidden/>
               </w:rPr>
-              <w:instrText xml:space="preserve"> PAGEREF _Toc468523258 \h </w:instrText>
+              <w:instrText xml:space="preserve"> PAGEREF _Toc469256433 \h </w:instrText>
             </w:r>
             <w:r>
               <w:rPr>
@@ -929,13 +950,17 @@
             </w:tabs>
             <w:rPr>
               <w:noProof/>
+              <w:sz w:val="22"/>
+              <w:szCs w:val="22"/>
+              <w:lang w:eastAsia="pt-PT"/>
             </w:rPr>
           </w:pPr>
-          <w:hyperlink w:anchor="_Toc468523259" w:history="1">
+          <w:hyperlink w:anchor="_Toc469256434" w:history="1">
             <w:r>
               <w:rPr>
                 <w:rStyle w:val="Hiperligao"/>
                 <w:noProof/>
+                <w:lang w:val="en-US"/>
               </w:rPr>
               <w:t>Structure of the repository</w:t>
             </w:r>
@@ -958,7 +983,7 @@
                 <w:noProof/>
                 <w:webHidden/>
               </w:rPr>
-              <w:instrText xml:space="preserve"> PAGEREF _Toc468523259 \h </w:instrText>
+              <w:instrText xml:space="preserve"> PAGEREF _Toc469256434 \h </w:instrText>
             </w:r>
             <w:r>
               <w:rPr>
@@ -990,6 +1015,12 @@
           </w:hyperlink>
         </w:p>
         <w:p>
+          <w:pPr>
+            <w:rPr>
+              <w:b/>
+              <w:bCs/>
+            </w:rPr>
+          </w:pPr>
           <w:r>
             <w:rPr>
               <w:b/>
@@ -1002,107 +1033,28 @@
     </w:sdt>
     <w:p>
       <w:pPr>
-        <w:pStyle w:val="Ttulo"/>
-      </w:pPr>
+        <w:rPr>
+          <w:b/>
+          <w:bCs/>
+        </w:rPr>
+      </w:pPr>
+      <w:r>
+        <w:rPr>
+          <w:b/>
+          <w:bCs/>
+        </w:rPr>
+        <w:br w:type="page"/>
+      </w:r>
     </w:p>
     <w:p>
       <w:pPr>
         <w:pStyle w:val="Ttulo"/>
-      </w:pPr>
-    </w:p>
-    <w:p>
-      <w:pPr>
-        <w:pStyle w:val="Ttulo"/>
-      </w:pPr>
-    </w:p>
-    <w:p>
-      <w:pPr>
-        <w:pStyle w:val="Ttulo"/>
-      </w:pPr>
-    </w:p>
-    <w:p>
-      <w:pPr>
-        <w:pStyle w:val="Ttulo"/>
-      </w:pPr>
-    </w:p>
-    <w:p>
-      <w:pPr>
-        <w:pStyle w:val="Ttulo"/>
-      </w:pPr>
-    </w:p>
-    <w:p>
-      <w:pPr>
-        <w:pStyle w:val="Ttulo"/>
-      </w:pPr>
-    </w:p>
-    <w:p>
-      <w:pPr>
-        <w:pStyle w:val="Ttulo"/>
-      </w:pPr>
-    </w:p>
-    <w:p>
-      <w:pPr>
-        <w:pStyle w:val="Ttulo"/>
         <w:outlineLvl w:val="0"/>
         <w:rPr>
           <w:lang w:val="en-US"/>
         </w:rPr>
       </w:pPr>
-      <w:bookmarkStart w:id="1" w:name="_Toc468523253"/>
-    </w:p>
-    <w:p>
-      <w:pPr>
-        <w:pStyle w:val="Ttulo"/>
-        <w:outlineLvl w:val="0"/>
-        <w:rPr>
-          <w:lang w:val="en-US"/>
-        </w:rPr>
-      </w:pPr>
-    </w:p>
-    <w:p>
-      <w:pPr>
-        <w:pStyle w:val="Ttulo"/>
-        <w:outlineLvl w:val="0"/>
-        <w:rPr>
-          <w:lang w:val="en-US"/>
-        </w:rPr>
-      </w:pPr>
-    </w:p>
-    <w:p>
-      <w:pPr>
-        <w:pStyle w:val="Ttulo"/>
-        <w:outlineLvl w:val="0"/>
-        <w:rPr>
-          <w:lang w:val="en-US"/>
-        </w:rPr>
-      </w:pPr>
-    </w:p>
-    <w:p>
-      <w:pPr>
-        <w:pStyle w:val="Ttulo"/>
-        <w:outlineLvl w:val="0"/>
-        <w:rPr>
-          <w:lang w:val="en-US"/>
-        </w:rPr>
-      </w:pPr>
-    </w:p>
-    <w:p>
-      <w:pPr>
-        <w:pStyle w:val="Ttulo"/>
-        <w:outlineLvl w:val="0"/>
-        <w:rPr>
-          <w:lang w:val="en-US"/>
-        </w:rPr>
-      </w:pPr>
-    </w:p>
-    <w:p>
-      <w:pPr>
-        <w:pStyle w:val="Ttulo"/>
-        <w:outlineLvl w:val="0"/>
-        <w:rPr>
-          <w:lang w:val="en-US"/>
-        </w:rPr>
-      </w:pPr>
+      <w:bookmarkStart w:id="1" w:name="_Toc469256428"/>
       <w:r>
         <w:rPr>
           <w:lang w:val="en-US"/>
@@ -1121,27 +1073,13 @@
     </w:p>
     <w:p>
       <w:pPr>
-        <w:jc w:val="both"/>
-        <w:rPr>
-          <w:lang w:val="en-US"/>
-        </w:rPr>
-      </w:pPr>
-      <w:r>
-        <w:rPr>
-          <w:lang w:val="en-US"/>
-        </w:rPr>
-        <w:t>This Theoretical Global Plan… some explanation.</w:t>
-      </w:r>
-    </w:p>
-    <w:p>
-      <w:pPr>
         <w:pStyle w:val="Cabealho2"/>
         <w:jc w:val="both"/>
         <w:rPr>
           <w:lang w:val="en-US"/>
         </w:rPr>
       </w:pPr>
-      <w:bookmarkStart w:id="2" w:name="_Toc468523254"/>
+      <w:bookmarkStart w:id="2" w:name="_Toc469256429"/>
       <w:r>
         <w:rPr>
           <w:lang w:val="en-US"/>
@@ -1250,7 +1188,7 @@
       <w:r>
         <w:rPr>
           <w:noProof/>
-          <w:lang w:val="en-US"/>
+          <w:lang w:eastAsia="pt-PT"/>
         </w:rPr>
         <w:drawing>
           <wp:inline distT="0" distB="0" distL="0" distR="0">
@@ -1268,7 +1206,7 @@
                     <pic:cNvPicPr/>
                   </pic:nvPicPr>
                   <pic:blipFill>
-                    <a:blip r:embed="rId10">
+                    <a:blip r:embed="rId11">
                       <a:extLst>
                         <a:ext uri="{28A0092B-C50C-407E-A947-70E740481C1C}">
                           <a14:useLocalDpi xmlns:a14="http://schemas.microsoft.com/office/drawing/2010/main" val="0"/>
@@ -1384,7 +1322,7 @@
       <w:r>
         <w:rPr>
           <w:noProof/>
-          <w:lang w:val="en-US"/>
+          <w:lang w:eastAsia="pt-PT"/>
         </w:rPr>
         <w:drawing>
           <wp:inline distT="0" distB="0" distL="0" distR="0" wp14:anchorId="175E3806" wp14:editId="1497F51B">
@@ -1402,7 +1340,7 @@
                     <pic:cNvPicPr/>
                   </pic:nvPicPr>
                   <pic:blipFill>
-                    <a:blip r:embed="rId11" cstate="print">
+                    <a:blip r:embed="rId12" cstate="print">
                       <a:extLst>
                         <a:ext uri="{28A0092B-C50C-407E-A947-70E740481C1C}">
                           <a14:useLocalDpi xmlns:a14="http://schemas.microsoft.com/office/drawing/2010/main" val="0"/>
@@ -1576,74 +1514,54 @@
       <w:pPr>
         <w:jc w:val="both"/>
         <w:rPr>
-          <w:color w:val="FF0000"/>
-        </w:rPr>
-      </w:pPr>
-      <w:r>
-        <w:rPr>
-          <w:color w:val="FF0000"/>
-        </w:rPr>
-        <w:lastRenderedPageBreak/>
-        <w:t>FALTAM AQUI CASOS DE USO</w:t>
-      </w:r>
-      <w:r>
-        <w:rPr>
-          <w:color w:val="FF0000"/>
-        </w:rPr>
-        <w:t>?</w:t>
+          <w:lang w:val="en-US"/>
+        </w:rPr>
+      </w:pPr>
+      <w:r>
+        <w:rPr>
+          <w:lang w:val="en-US"/>
+        </w:rPr>
+        <w:t>They need to be ready for the event, so it must start immediately after this document is sent to the company</w:t>
+      </w:r>
+      <w:r>
+        <w:rPr>
+          <w:lang w:val="en-US"/>
+        </w:rPr>
+        <w:t xml:space="preserve"> and acceptance is received</w:t>
+      </w:r>
+      <w:r>
+        <w:rPr>
+          <w:lang w:val="en-US"/>
+        </w:rPr>
+        <w:t xml:space="preserve"> and must be ready at 3 </w:t>
+      </w:r>
+      <w:r>
+        <w:rPr>
+          <w:lang w:val="en-US"/>
+        </w:rPr>
+        <w:t>January</w:t>
+      </w:r>
+      <w:r>
+        <w:rPr>
+          <w:lang w:val="en-US"/>
+        </w:rPr>
+        <w:t>.</w:t>
       </w:r>
     </w:p>
     <w:p>
       <w:pPr>
-        <w:jc w:val="both"/>
-        <w:rPr>
-          <w:lang w:val="en-US"/>
-        </w:rPr>
-      </w:pPr>
-      <w:r>
-        <w:rPr>
-          <w:lang w:val="en-US"/>
-        </w:rPr>
-        <w:t>They need to be ready for the event, so it must start immediately after this document is sent to the company</w:t>
-      </w:r>
-      <w:r>
-        <w:rPr>
-          <w:lang w:val="en-US"/>
-        </w:rPr>
-        <w:t xml:space="preserve"> and acceptance is received</w:t>
-      </w:r>
-      <w:r>
-        <w:rPr>
-          <w:lang w:val="en-US"/>
-        </w:rPr>
-        <w:t xml:space="preserve"> and must be ready at 3 </w:t>
-      </w:r>
-      <w:r>
-        <w:rPr>
-          <w:lang w:val="en-US"/>
-        </w:rPr>
-        <w:t>January</w:t>
-      </w:r>
-      <w:r>
-        <w:rPr>
-          <w:lang w:val="en-US"/>
-        </w:rPr>
-        <w:t>.</w:t>
-      </w:r>
-    </w:p>
-    <w:p>
-      <w:pPr>
         <w:pStyle w:val="Cabealho2"/>
         <w:jc w:val="both"/>
         <w:rPr>
           <w:lang w:val="en-US"/>
         </w:rPr>
       </w:pPr>
-      <w:bookmarkStart w:id="3" w:name="_Toc468523255"/>
-      <w:r>
-        <w:rPr>
-          <w:lang w:val="en-US"/>
-        </w:rPr>
+      <w:bookmarkStart w:id="3" w:name="_Toc469256430"/>
+      <w:r>
+        <w:rPr>
+          <w:lang w:val="en-US"/>
+        </w:rPr>
+        <w:lastRenderedPageBreak/>
         <w:t>Design of the pipeline(s)</w:t>
       </w:r>
       <w:bookmarkEnd w:id="3"/>
@@ -2008,7 +1926,7 @@
       <w:r>
         <w:rPr>
           <w:noProof/>
-          <w:lang w:val="en-US"/>
+          <w:lang w:eastAsia="pt-PT"/>
         </w:rPr>
         <w:drawing>
           <wp:inline distT="0" distB="0" distL="0" distR="0">
@@ -2026,7 +1944,7 @@
                     <pic:cNvPicPr/>
                   </pic:nvPicPr>
                   <pic:blipFill>
-                    <a:blip r:embed="rId12">
+                    <a:blip r:embed="rId13">
                       <a:extLst>
                         <a:ext uri="{28A0092B-C50C-407E-A947-70E740481C1C}">
                           <a14:useLocalDpi xmlns:a14="http://schemas.microsoft.com/office/drawing/2010/main" val="0"/>
@@ -2104,7 +2022,7 @@
       <w:r>
         <w:rPr>
           <w:noProof/>
-          <w:lang w:val="en-US"/>
+          <w:lang w:eastAsia="pt-PT"/>
         </w:rPr>
         <w:lastRenderedPageBreak/>
         <w:drawing>
@@ -2123,7 +2041,7 @@
                     <pic:cNvPicPr/>
                   </pic:nvPicPr>
                   <pic:blipFill>
-                    <a:blip r:embed="rId13">
+                    <a:blip r:embed="rId14">
                       <a:extLst>
                         <a:ext uri="{28A0092B-C50C-407E-A947-70E740481C1C}">
                           <a14:useLocalDpi xmlns:a14="http://schemas.microsoft.com/office/drawing/2010/main" val="0"/>
@@ -2201,7 +2119,7 @@
           <w:lang w:val="en-US"/>
         </w:rPr>
       </w:pPr>
-      <w:bookmarkStart w:id="4" w:name="_Toc468523256"/>
+      <w:bookmarkStart w:id="4" w:name="_Toc469256431"/>
       <w:r>
         <w:rPr>
           <w:lang w:val="en-US"/>
@@ -2344,7 +2262,7 @@
       <w:r>
         <w:rPr>
           <w:noProof/>
-          <w:lang w:val="en-US"/>
+          <w:lang w:eastAsia="pt-PT"/>
         </w:rPr>
         <w:drawing>
           <wp:inline distT="0" distB="0" distL="0" distR="0">
@@ -2362,7 +2280,7 @@
                     <pic:cNvPicPr/>
                   </pic:nvPicPr>
                   <pic:blipFill>
-                    <a:blip r:embed="rId14">
+                    <a:blip r:embed="rId15">
                       <a:extLst>
                         <a:ext uri="{28A0092B-C50C-407E-A947-70E740481C1C}">
                           <a14:useLocalDpi xmlns:a14="http://schemas.microsoft.com/office/drawing/2010/main" val="0"/>
@@ -2506,7 +2424,7 @@
           <w:lang w:val="en-US"/>
         </w:rPr>
       </w:pPr>
-      <w:bookmarkStart w:id="5" w:name="_Toc468523257"/>
+      <w:bookmarkStart w:id="5" w:name="_Toc469256432"/>
       <w:r>
         <w:rPr>
           <w:lang w:val="en-US"/>
@@ -2524,7 +2442,7 @@
       <w:r>
         <w:rPr>
           <w:noProof/>
-          <w:lang w:val="en-US"/>
+          <w:lang w:eastAsia="pt-PT"/>
         </w:rPr>
         <w:drawing>
           <wp:inline distT="0" distB="0" distL="0" distR="0">
@@ -2542,7 +2460,7 @@
                     <pic:cNvPicPr/>
                   </pic:nvPicPr>
                   <pic:blipFill>
-                    <a:blip r:embed="rId15">
+                    <a:blip r:embed="rId16">
                       <a:extLst>
                         <a:ext uri="{28A0092B-C50C-407E-A947-70E740481C1C}">
                           <a14:useLocalDpi xmlns:a14="http://schemas.microsoft.com/office/drawing/2010/main" val="0"/>
@@ -2620,7 +2538,7 @@
           <w:lang w:val="en-US"/>
         </w:rPr>
       </w:pPr>
-      <w:bookmarkStart w:id="6" w:name="_Toc468523258"/>
+      <w:bookmarkStart w:id="6" w:name="_Toc469256433"/>
       <w:r>
         <w:rPr>
           <w:lang w:val="en-US"/>
@@ -2639,7 +2557,7 @@
       <w:r>
         <w:rPr>
           <w:noProof/>
-          <w:lang w:val="en-US"/>
+          <w:lang w:eastAsia="pt-PT"/>
         </w:rPr>
         <w:drawing>
           <wp:inline distT="0" distB="0" distL="0" distR="0">
@@ -2657,7 +2575,7 @@
                     <pic:cNvPicPr/>
                   </pic:nvPicPr>
                   <pic:blipFill>
-                    <a:blip r:embed="rId16">
+                    <a:blip r:embed="rId17">
                       <a:extLst>
                         <a:ext uri="{28A0092B-C50C-407E-A947-70E740481C1C}">
                           <a14:useLocalDpi xmlns:a14="http://schemas.microsoft.com/office/drawing/2010/main" val="0"/>
@@ -2692,7 +2610,7 @@
           <w:lang w:val="en-US"/>
         </w:rPr>
       </w:pPr>
-      <w:bookmarkStart w:id="7" w:name="_Toc468523259"/>
+      <w:bookmarkStart w:id="7" w:name="_Toc469256434"/>
       <w:r>
         <w:rPr>
           <w:lang w:val="en-US"/>
@@ -2711,7 +2629,7 @@
       <w:r>
         <w:rPr>
           <w:noProof/>
-          <w:lang w:val="en-US"/>
+          <w:lang w:eastAsia="pt-PT"/>
         </w:rPr>
         <w:drawing>
           <wp:inline distT="0" distB="0" distL="0" distR="0">
@@ -2729,7 +2647,7 @@
                     <pic:cNvPicPr/>
                   </pic:nvPicPr>
                   <pic:blipFill>
-                    <a:blip r:embed="rId17">
+                    <a:blip r:embed="rId18">
                       <a:extLst>
                         <a:ext uri="{28A0092B-C50C-407E-A947-70E740481C1C}">
                           <a14:useLocalDpi xmlns:a14="http://schemas.microsoft.com/office/drawing/2010/main" val="0"/>
@@ -2781,7 +2699,7 @@
       </w:pPr>
     </w:p>
     <w:sectPr>
-      <w:footerReference w:type="default" r:id="rId18"/>
+      <w:footerReference w:type="default" r:id="rId19"/>
       <w:pgSz w:w="11906" w:h="16838"/>
       <w:pgMar w:top="1417" w:right="1701" w:bottom="1417" w:left="1701" w:header="708" w:footer="708" w:gutter="0"/>
       <w:pgNumType w:start="0"/>
@@ -2794,7 +2712,7 @@
 </file>
 
 <file path=word/endnotes.xml><?xml version="1.0" encoding="utf-8"?>
-<w:endnotes xmlns:wpc="http://schemas.microsoft.com/office/word/2010/wordprocessingCanvas" xmlns:cx="http://schemas.microsoft.com/office/drawing/2014/chartex" xmlns:cx1="http://schemas.microsoft.com/office/drawing/2015/9/8/chartex" xmlns:cx2="http://schemas.microsoft.com/office/drawing/2015/10/21/chartex" xmlns:cx3="http://schemas.microsoft.com/office/drawing/2016/5/9/chartex" xmlns:cx4="http://schemas.microsoft.com/office/drawing/2016/5/10/chartex" xmlns:cx5="http://schemas.microsoft.com/office/drawing/2016/5/11/chartex" xmlns:mc="http://schemas.openxmlformats.org/markup-compatibility/2006" xmlns:o="urn:schemas-microsoft-com:office:office" xmlns:r="http://schemas.openxmlformats.org/officeDocument/2006/relationships" xmlns:m="http://schemas.openxmlformats.org/officeDocument/2006/math" xmlns:v="urn:schemas-microsoft-com:vml" xmlns:wp14="http://schemas.microsoft.com/office/word/2010/wordprocessingDrawing" xmlns:wp="http://schemas.openxmlformats.org/drawingml/2006/wordprocessingDrawing" xmlns:w10="urn:schemas-microsoft-com:office:word" xmlns:w="http://schemas.openxmlformats.org/wordprocessingml/2006/main" xmlns:w14="http://schemas.microsoft.com/office/word/2010/wordml" xmlns:w15="http://schemas.microsoft.com/office/word/2012/wordml" xmlns:w16se="http://schemas.microsoft.com/office/word/2015/wordml/symex" xmlns:wpg="http://schemas.microsoft.com/office/word/2010/wordprocessingGroup" xmlns:wpi="http://schemas.microsoft.com/office/word/2010/wordprocessingInk" xmlns:wne="http://schemas.microsoft.com/office/word/2006/wordml" xmlns:wps="http://schemas.microsoft.com/office/word/2010/wordprocessingShape" mc:Ignorable="w14 w15 w16se wp14">
+<w:endnotes xmlns:wpc="http://schemas.microsoft.com/office/word/2010/wordprocessingCanvas" xmlns:mc="http://schemas.openxmlformats.org/markup-compatibility/2006" xmlns:o="urn:schemas-microsoft-com:office:office" xmlns:r="http://schemas.openxmlformats.org/officeDocument/2006/relationships" xmlns:m="http://schemas.openxmlformats.org/officeDocument/2006/math" xmlns:v="urn:schemas-microsoft-com:vml" xmlns:wp14="http://schemas.microsoft.com/office/word/2010/wordprocessingDrawing" xmlns:wp="http://schemas.openxmlformats.org/drawingml/2006/wordprocessingDrawing" xmlns:w10="urn:schemas-microsoft-com:office:word" xmlns:w="http://schemas.openxmlformats.org/wordprocessingml/2006/main" xmlns:w14="http://schemas.microsoft.com/office/word/2010/wordml" xmlns:wpg="http://schemas.microsoft.com/office/word/2010/wordprocessingGroup" xmlns:wpi="http://schemas.microsoft.com/office/word/2010/wordprocessingInk" xmlns:wne="http://schemas.microsoft.com/office/word/2006/wordml" xmlns:wps="http://schemas.microsoft.com/office/word/2010/wordprocessingShape" mc:Ignorable="w14 wp14">
   <w:endnote w:type="separator" w:id="-1">
     <w:p>
       <w:pPr>
@@ -2819,7 +2737,7 @@
 </file>
 
 <file path=word/footer1.xml><?xml version="1.0" encoding="utf-8"?>
-<w:ftr xmlns:wpc="http://schemas.microsoft.com/office/word/2010/wordprocessingCanvas" xmlns:cx="http://schemas.microsoft.com/office/drawing/2014/chartex" xmlns:cx1="http://schemas.microsoft.com/office/drawing/2015/9/8/chartex" xmlns:cx2="http://schemas.microsoft.com/office/drawing/2015/10/21/chartex" xmlns:cx3="http://schemas.microsoft.com/office/drawing/2016/5/9/chartex" xmlns:cx4="http://schemas.microsoft.com/office/drawing/2016/5/10/chartex" xmlns:cx5="http://schemas.microsoft.com/office/drawing/2016/5/11/chartex" xmlns:mc="http://schemas.openxmlformats.org/markup-compatibility/2006" xmlns:o="urn:schemas-microsoft-com:office:office" xmlns:r="http://schemas.openxmlformats.org/officeDocument/2006/relationships" xmlns:m="http://schemas.openxmlformats.org/officeDocument/2006/math" xmlns:v="urn:schemas-microsoft-com:vml" xmlns:wp14="http://schemas.microsoft.com/office/word/2010/wordprocessingDrawing" xmlns:wp="http://schemas.openxmlformats.org/drawingml/2006/wordprocessingDrawing" xmlns:w10="urn:schemas-microsoft-com:office:word" xmlns:w="http://schemas.openxmlformats.org/wordprocessingml/2006/main" xmlns:w14="http://schemas.microsoft.com/office/word/2010/wordml" xmlns:w15="http://schemas.microsoft.com/office/word/2012/wordml" xmlns:w16se="http://schemas.microsoft.com/office/word/2015/wordml/symex" xmlns:wpg="http://schemas.microsoft.com/office/word/2010/wordprocessingGroup" xmlns:wpi="http://schemas.microsoft.com/office/word/2010/wordprocessingInk" xmlns:wne="http://schemas.microsoft.com/office/word/2006/wordml" xmlns:wps="http://schemas.microsoft.com/office/word/2010/wordprocessingShape" mc:Ignorable="w14 w15 w16se wp14">
+<w:ftr xmlns:wpc="http://schemas.microsoft.com/office/word/2010/wordprocessingCanvas" xmlns:mc="http://schemas.openxmlformats.org/markup-compatibility/2006" xmlns:o="urn:schemas-microsoft-com:office:office" xmlns:r="http://schemas.openxmlformats.org/officeDocument/2006/relationships" xmlns:m="http://schemas.openxmlformats.org/officeDocument/2006/math" xmlns:v="urn:schemas-microsoft-com:vml" xmlns:wp14="http://schemas.microsoft.com/office/word/2010/wordprocessingDrawing" xmlns:wp="http://schemas.openxmlformats.org/drawingml/2006/wordprocessingDrawing" xmlns:w10="urn:schemas-microsoft-com:office:word" xmlns:w="http://schemas.openxmlformats.org/wordprocessingml/2006/main" xmlns:w14="http://schemas.microsoft.com/office/word/2010/wordml" xmlns:wpg="http://schemas.microsoft.com/office/word/2010/wordprocessingGroup" xmlns:wpi="http://schemas.microsoft.com/office/word/2010/wordprocessingInk" xmlns:wne="http://schemas.microsoft.com/office/word/2006/wordml" xmlns:wps="http://schemas.microsoft.com/office/word/2010/wordprocessingShape" mc:Ignorable="w14 wp14">
   <w:sdt>
     <w:sdtPr>
       <w:id w:val="-2005195667"/>
@@ -2848,7 +2766,7 @@
           <w:rPr>
             <w:noProof/>
           </w:rPr>
-          <w:t>4</w:t>
+          <w:t>1</w:t>
         </w:r>
         <w:r>
           <w:fldChar w:fldCharType="end"/>
@@ -2865,7 +2783,7 @@
 </file>
 
 <file path=word/footnotes.xml><?xml version="1.0" encoding="utf-8"?>
-<w:footnotes xmlns:wpc="http://schemas.microsoft.com/office/word/2010/wordprocessingCanvas" xmlns:cx="http://schemas.microsoft.com/office/drawing/2014/chartex" xmlns:cx1="http://schemas.microsoft.com/office/drawing/2015/9/8/chartex" xmlns:cx2="http://schemas.microsoft.com/office/drawing/2015/10/21/chartex" xmlns:cx3="http://schemas.microsoft.com/office/drawing/2016/5/9/chartex" xmlns:cx4="http://schemas.microsoft.com/office/drawing/2016/5/10/chartex" xmlns:cx5="http://schemas.microsoft.com/office/drawing/2016/5/11/chartex" xmlns:mc="http://schemas.openxmlformats.org/markup-compatibility/2006" xmlns:o="urn:schemas-microsoft-com:office:office" xmlns:r="http://schemas.openxmlformats.org/officeDocument/2006/relationships" xmlns:m="http://schemas.openxmlformats.org/officeDocument/2006/math" xmlns:v="urn:schemas-microsoft-com:vml" xmlns:wp14="http://schemas.microsoft.com/office/word/2010/wordprocessingDrawing" xmlns:wp="http://schemas.openxmlformats.org/drawingml/2006/wordprocessingDrawing" xmlns:w10="urn:schemas-microsoft-com:office:word" xmlns:w="http://schemas.openxmlformats.org/wordprocessingml/2006/main" xmlns:w14="http://schemas.microsoft.com/office/word/2010/wordml" xmlns:w15="http://schemas.microsoft.com/office/word/2012/wordml" xmlns:w16se="http://schemas.microsoft.com/office/word/2015/wordml/symex" xmlns:wpg="http://schemas.microsoft.com/office/word/2010/wordprocessingGroup" xmlns:wpi="http://schemas.microsoft.com/office/word/2010/wordprocessingInk" xmlns:wne="http://schemas.microsoft.com/office/word/2006/wordml" xmlns:wps="http://schemas.microsoft.com/office/word/2010/wordprocessingShape" mc:Ignorable="w14 w15 w16se wp14">
+<w:footnotes xmlns:wpc="http://schemas.microsoft.com/office/word/2010/wordprocessingCanvas" xmlns:mc="http://schemas.openxmlformats.org/markup-compatibility/2006" xmlns:o="urn:schemas-microsoft-com:office:office" xmlns:r="http://schemas.openxmlformats.org/officeDocument/2006/relationships" xmlns:m="http://schemas.openxmlformats.org/officeDocument/2006/math" xmlns:v="urn:schemas-microsoft-com:vml" xmlns:wp14="http://schemas.microsoft.com/office/word/2010/wordprocessingDrawing" xmlns:wp="http://schemas.openxmlformats.org/drawingml/2006/wordprocessingDrawing" xmlns:w10="urn:schemas-microsoft-com:office:word" xmlns:w="http://schemas.openxmlformats.org/wordprocessingml/2006/main" xmlns:w14="http://schemas.microsoft.com/office/word/2010/wordml" xmlns:wpg="http://schemas.microsoft.com/office/word/2010/wordprocessingGroup" xmlns:wpi="http://schemas.microsoft.com/office/word/2010/wordprocessingInk" xmlns:wne="http://schemas.microsoft.com/office/word/2006/wordml" xmlns:wps="http://schemas.microsoft.com/office/word/2010/wordprocessingShape" mc:Ignorable="w14 wp14">
   <w:footnote w:type="separator" w:id="-1">
     <w:p>
       <w:pPr>
@@ -2890,8 +2808,8 @@
 </file>
 
 <file path=word/numbering.xml><?xml version="1.0" encoding="utf-8"?>
-<w:numbering xmlns:wpc="http://schemas.microsoft.com/office/word/2010/wordprocessingCanvas" xmlns:cx="http://schemas.microsoft.com/office/drawing/2014/chartex" xmlns:cx1="http://schemas.microsoft.com/office/drawing/2015/9/8/chartex" xmlns:cx2="http://schemas.microsoft.com/office/drawing/2015/10/21/chartex" xmlns:cx3="http://schemas.microsoft.com/office/drawing/2016/5/9/chartex" xmlns:cx4="http://schemas.microsoft.com/office/drawing/2016/5/10/chartex" xmlns:cx5="http://schemas.microsoft.com/office/drawing/2016/5/11/chartex" xmlns:mc="http://schemas.openxmlformats.org/markup-compatibility/2006" xmlns:o="urn:schemas-microsoft-com:office:office" xmlns:r="http://schemas.openxmlformats.org/officeDocument/2006/relationships" xmlns:m="http://schemas.openxmlformats.org/officeDocument/2006/math" xmlns:v="urn:schemas-microsoft-com:vml" xmlns:wp14="http://schemas.microsoft.com/office/word/2010/wordprocessingDrawing" xmlns:wp="http://schemas.openxmlformats.org/drawingml/2006/wordprocessingDrawing" xmlns:w10="urn:schemas-microsoft-com:office:word" xmlns:w="http://schemas.openxmlformats.org/wordprocessingml/2006/main" xmlns:w14="http://schemas.microsoft.com/office/word/2010/wordml" xmlns:w15="http://schemas.microsoft.com/office/word/2012/wordml" xmlns:w16se="http://schemas.microsoft.com/office/word/2015/wordml/symex" xmlns:wpg="http://schemas.microsoft.com/office/word/2010/wordprocessingGroup" xmlns:wpi="http://schemas.microsoft.com/office/word/2010/wordprocessingInk" xmlns:wne="http://schemas.microsoft.com/office/word/2006/wordml" xmlns:wps="http://schemas.microsoft.com/office/word/2010/wordprocessingShape" mc:Ignorable="w14 w15 w16se wp14">
-  <w:abstractNum w:abstractNumId="0" w15:restartNumberingAfterBreak="0">
+<w:numbering xmlns:wpc="http://schemas.microsoft.com/office/word/2010/wordprocessingCanvas" xmlns:mc="http://schemas.openxmlformats.org/markup-compatibility/2006" xmlns:o="urn:schemas-microsoft-com:office:office" xmlns:r="http://schemas.openxmlformats.org/officeDocument/2006/relationships" xmlns:m="http://schemas.openxmlformats.org/officeDocument/2006/math" xmlns:v="urn:schemas-microsoft-com:vml" xmlns:wp14="http://schemas.microsoft.com/office/word/2010/wordprocessingDrawing" xmlns:wp="http://schemas.openxmlformats.org/drawingml/2006/wordprocessingDrawing" xmlns:w10="urn:schemas-microsoft-com:office:word" xmlns:w="http://schemas.openxmlformats.org/wordprocessingml/2006/main" xmlns:w14="http://schemas.microsoft.com/office/word/2010/wordml" xmlns:wpg="http://schemas.microsoft.com/office/word/2010/wordprocessingGroup" xmlns:wpi="http://schemas.microsoft.com/office/word/2010/wordprocessingInk" xmlns:wne="http://schemas.microsoft.com/office/word/2006/wordml" xmlns:wps="http://schemas.microsoft.com/office/word/2010/wordprocessingShape" mc:Ignorable="w14 wp14">
+  <w:abstractNum w:abstractNumId="0">
     <w:nsid w:val="3F6555CF"/>
     <w:multiLevelType w:val="hybridMultilevel"/>
     <w:tmpl w:val="63B0BF4C"/>
@@ -3011,7 +2929,7 @@
 </file>
 
 <file path=word/styles.xml><?xml version="1.0" encoding="utf-8"?>
-<w:styles xmlns:mc="http://schemas.openxmlformats.org/markup-compatibility/2006" xmlns:r="http://schemas.openxmlformats.org/officeDocument/2006/relationships" xmlns:w="http://schemas.openxmlformats.org/wordprocessingml/2006/main" xmlns:w14="http://schemas.microsoft.com/office/word/2010/wordml" xmlns:w15="http://schemas.microsoft.com/office/word/2012/wordml" xmlns:w16se="http://schemas.microsoft.com/office/word/2015/wordml/symex" mc:Ignorable="w14 w15 w16se">
+<w:styles xmlns:mc="http://schemas.openxmlformats.org/markup-compatibility/2006" xmlns:r="http://schemas.openxmlformats.org/officeDocument/2006/relationships" xmlns:w="http://schemas.openxmlformats.org/wordprocessingml/2006/main" xmlns:w14="http://schemas.microsoft.com/office/word/2010/wordml" mc:Ignorable="w14">
   <w:docDefaults>
     <w:rPrDefault>
       <w:rPr>
@@ -3025,381 +2943,144 @@
       </w:pPr>
     </w:pPrDefault>
   </w:docDefaults>
-  <w:latentStyles w:defLockedState="0" w:defUIPriority="99" w:defSemiHidden="0" w:defUnhideWhenUsed="0" w:defQFormat="0" w:count="374">
-    <w:lsdException w:name="Normal" w:uiPriority="0" w:qFormat="1"/>
-    <w:lsdException w:name="heading 1" w:uiPriority="9" w:qFormat="1"/>
-    <w:lsdException w:name="heading 2" w:semiHidden="1" w:uiPriority="9" w:unhideWhenUsed="1" w:qFormat="1"/>
-    <w:lsdException w:name="heading 3" w:semiHidden="1" w:uiPriority="9" w:unhideWhenUsed="1" w:qFormat="1"/>
-    <w:lsdException w:name="heading 4" w:semiHidden="1" w:uiPriority="9" w:unhideWhenUsed="1" w:qFormat="1"/>
-    <w:lsdException w:name="heading 5" w:semiHidden="1" w:uiPriority="9" w:unhideWhenUsed="1" w:qFormat="1"/>
-    <w:lsdException w:name="heading 6" w:semiHidden="1" w:uiPriority="9" w:unhideWhenUsed="1" w:qFormat="1"/>
-    <w:lsdException w:name="heading 7" w:semiHidden="1" w:uiPriority="9" w:unhideWhenUsed="1" w:qFormat="1"/>
-    <w:lsdException w:name="heading 8" w:semiHidden="1" w:uiPriority="9" w:unhideWhenUsed="1" w:qFormat="1"/>
-    <w:lsdException w:name="heading 9" w:semiHidden="1" w:uiPriority="9" w:unhideWhenUsed="1" w:qFormat="1"/>
-    <w:lsdException w:name="index 1" w:semiHidden="1" w:unhideWhenUsed="1"/>
-    <w:lsdException w:name="index 2" w:semiHidden="1" w:unhideWhenUsed="1"/>
-    <w:lsdException w:name="index 3" w:semiHidden="1" w:unhideWhenUsed="1"/>
-    <w:lsdException w:name="index 4" w:semiHidden="1" w:unhideWhenUsed="1"/>
-    <w:lsdException w:name="index 5" w:semiHidden="1" w:unhideWhenUsed="1"/>
-    <w:lsdException w:name="index 6" w:semiHidden="1" w:unhideWhenUsed="1"/>
-    <w:lsdException w:name="index 7" w:semiHidden="1" w:unhideWhenUsed="1"/>
-    <w:lsdException w:name="index 8" w:semiHidden="1" w:unhideWhenUsed="1"/>
-    <w:lsdException w:name="index 9" w:semiHidden="1" w:unhideWhenUsed="1"/>
-    <w:lsdException w:name="toc 1" w:semiHidden="1" w:uiPriority="39" w:unhideWhenUsed="1"/>
-    <w:lsdException w:name="toc 2" w:semiHidden="1" w:uiPriority="39" w:unhideWhenUsed="1"/>
-    <w:lsdException w:name="toc 3" w:semiHidden="1" w:uiPriority="39" w:unhideWhenUsed="1"/>
-    <w:lsdException w:name="toc 4" w:semiHidden="1" w:uiPriority="39" w:unhideWhenUsed="1"/>
-    <w:lsdException w:name="toc 5" w:semiHidden="1" w:uiPriority="39" w:unhideWhenUsed="1"/>
-    <w:lsdException w:name="toc 6" w:semiHidden="1" w:uiPriority="39" w:unhideWhenUsed="1"/>
-    <w:lsdException w:name="toc 7" w:semiHidden="1" w:uiPriority="39" w:unhideWhenUsed="1"/>
-    <w:lsdException w:name="toc 8" w:semiHidden="1" w:uiPriority="39" w:unhideWhenUsed="1"/>
-    <w:lsdException w:name="toc 9" w:semiHidden="1" w:uiPriority="39" w:unhideWhenUsed="1"/>
-    <w:lsdException w:name="Normal Indent" w:semiHidden="1" w:unhideWhenUsed="1"/>
-    <w:lsdException w:name="footnote text" w:semiHidden="1" w:unhideWhenUsed="1"/>
-    <w:lsdException w:name="annotation text" w:semiHidden="1" w:unhideWhenUsed="1"/>
-    <w:lsdException w:name="header" w:semiHidden="1" w:unhideWhenUsed="1"/>
-    <w:lsdException w:name="footer" w:semiHidden="1" w:unhideWhenUsed="1"/>
-    <w:lsdException w:name="index heading" w:semiHidden="1" w:unhideWhenUsed="1"/>
-    <w:lsdException w:name="caption" w:semiHidden="1" w:uiPriority="35" w:unhideWhenUsed="1" w:qFormat="1"/>
-    <w:lsdException w:name="table of figures" w:semiHidden="1" w:unhideWhenUsed="1"/>
-    <w:lsdException w:name="envelope address" w:semiHidden="1" w:unhideWhenUsed="1"/>
-    <w:lsdException w:name="envelope return" w:semiHidden="1" w:unhideWhenUsed="1"/>
-    <w:lsdException w:name="footnote reference" w:semiHidden="1" w:unhideWhenUsed="1"/>
-    <w:lsdException w:name="annotation reference" w:semiHidden="1" w:unhideWhenUsed="1"/>
-    <w:lsdException w:name="line number" w:semiHidden="1" w:unhideWhenUsed="1"/>
-    <w:lsdException w:name="page number" w:semiHidden="1" w:unhideWhenUsed="1"/>
-    <w:lsdException w:name="endnote reference" w:semiHidden="1" w:unhideWhenUsed="1"/>
-    <w:lsdException w:name="endnote text" w:semiHidden="1" w:unhideWhenUsed="1"/>
-    <w:lsdException w:name="table of authorities" w:semiHidden="1" w:unhideWhenUsed="1"/>
-    <w:lsdException w:name="macro" w:semiHidden="1" w:unhideWhenUsed="1"/>
-    <w:lsdException w:name="toa heading" w:semiHidden="1" w:unhideWhenUsed="1"/>
-    <w:lsdException w:name="List" w:semiHidden="1" w:unhideWhenUsed="1"/>
-    <w:lsdException w:name="List Bullet" w:semiHidden="1" w:unhideWhenUsed="1"/>
-    <w:lsdException w:name="List Number" w:semiHidden="1" w:unhideWhenUsed="1"/>
-    <w:lsdException w:name="List 2" w:semiHidden="1" w:unhideWhenUsed="1"/>
-    <w:lsdException w:name="List 3" w:semiHidden="1" w:unhideWhenUsed="1"/>
-    <w:lsdException w:name="List 4" w:semiHidden="1" w:unhideWhenUsed="1"/>
-    <w:lsdException w:name="List 5" w:semiHidden="1" w:unhideWhenUsed="1"/>
-    <w:lsdException w:name="List Bullet 2" w:semiHidden="1" w:unhideWhenUsed="1"/>
-    <w:lsdException w:name="List Bullet 3" w:semiHidden="1" w:unhideWhenUsed="1"/>
-    <w:lsdException w:name="List Bullet 4" w:semiHidden="1" w:unhideWhenUsed="1"/>
-    <w:lsdException w:name="List Bullet 5" w:semiHidden="1" w:unhideWhenUsed="1"/>
-    <w:lsdException w:name="List Number 2" w:semiHidden="1" w:unhideWhenUsed="1"/>
-    <w:lsdException w:name="List Number 3" w:semiHidden="1" w:unhideWhenUsed="1"/>
-    <w:lsdException w:name="List Number 4" w:semiHidden="1" w:unhideWhenUsed="1"/>
-    <w:lsdException w:name="List Number 5" w:semiHidden="1" w:unhideWhenUsed="1"/>
-    <w:lsdException w:name="Title" w:uiPriority="10" w:qFormat="1"/>
-    <w:lsdException w:name="Closing" w:semiHidden="1" w:unhideWhenUsed="1"/>
-    <w:lsdException w:name="Signature" w:semiHidden="1" w:unhideWhenUsed="1"/>
-    <w:lsdException w:name="Default Paragraph Font" w:semiHidden="1" w:uiPriority="1" w:unhideWhenUsed="1"/>
-    <w:lsdException w:name="Body Text" w:semiHidden="1" w:unhideWhenUsed="1"/>
-    <w:lsdException w:name="Body Text Indent" w:semiHidden="1" w:unhideWhenUsed="1"/>
-    <w:lsdException w:name="List Continue" w:semiHidden="1" w:unhideWhenUsed="1"/>
-    <w:lsdException w:name="List Continue 2" w:semiHidden="1" w:unhideWhenUsed="1"/>
-    <w:lsdException w:name="List Continue 3" w:semiHidden="1" w:unhideWhenUsed="1"/>
-    <w:lsdException w:name="List Continue 4" w:semiHidden="1" w:unhideWhenUsed="1"/>
-    <w:lsdException w:name="List Continue 5" w:semiHidden="1" w:unhideWhenUsed="1"/>
-    <w:lsdException w:name="Message Header" w:semiHidden="1" w:unhideWhenUsed="1"/>
-    <w:lsdException w:name="Subtitle" w:uiPriority="11" w:qFormat="1"/>
-    <w:lsdException w:name="Salutation" w:semiHidden="1" w:unhideWhenUsed="1"/>
-    <w:lsdException w:name="Date" w:semiHidden="1" w:unhideWhenUsed="1"/>
-    <w:lsdException w:name="Body Text First Indent" w:semiHidden="1" w:unhideWhenUsed="1"/>
-    <w:lsdException w:name="Body Text First Indent 2" w:semiHidden="1" w:unhideWhenUsed="1"/>
-    <w:lsdException w:name="Note Heading" w:semiHidden="1" w:unhideWhenUsed="1"/>
-    <w:lsdException w:name="Body Text 2" w:semiHidden="1" w:unhideWhenUsed="1"/>
-    <w:lsdException w:name="Body Text 3" w:semiHidden="1" w:unhideWhenUsed="1"/>
-    <w:lsdException w:name="Body Text Indent 2" w:semiHidden="1" w:unhideWhenUsed="1"/>
-    <w:lsdException w:name="Body Text Indent 3" w:semiHidden="1" w:unhideWhenUsed="1"/>
-    <w:lsdException w:name="Block Text" w:semiHidden="1" w:unhideWhenUsed="1"/>
-    <w:lsdException w:name="Hyperlink" w:semiHidden="1" w:unhideWhenUsed="1"/>
-    <w:lsdException w:name="FollowedHyperlink" w:semiHidden="1" w:unhideWhenUsed="1"/>
-    <w:lsdException w:name="Strong" w:uiPriority="22" w:qFormat="1"/>
-    <w:lsdException w:name="Emphasis" w:uiPriority="20" w:qFormat="1"/>
-    <w:lsdException w:name="Document Map" w:semiHidden="1" w:unhideWhenUsed="1"/>
-    <w:lsdException w:name="Plain Text" w:semiHidden="1" w:unhideWhenUsed="1"/>
-    <w:lsdException w:name="E-mail Signature" w:semiHidden="1" w:unhideWhenUsed="1"/>
-    <w:lsdException w:name="HTML Top of Form" w:semiHidden="1" w:unhideWhenUsed="1"/>
-    <w:lsdException w:name="HTML Bottom of Form" w:semiHidden="1" w:unhideWhenUsed="1"/>
-    <w:lsdException w:name="Normal (Web)" w:semiHidden="1" w:unhideWhenUsed="1"/>
-    <w:lsdException w:name="HTML Acronym" w:semiHidden="1" w:unhideWhenUsed="1"/>
-    <w:lsdException w:name="HTML Address" w:semiHidden="1" w:unhideWhenUsed="1"/>
-    <w:lsdException w:name="HTML Cite" w:semiHidden="1" w:unhideWhenUsed="1"/>
-    <w:lsdException w:name="HTML Code" w:semiHidden="1" w:unhideWhenUsed="1"/>
-    <w:lsdException w:name="HTML Definition" w:semiHidden="1" w:unhideWhenUsed="1"/>
-    <w:lsdException w:name="HTML Keyboard" w:semiHidden="1" w:unhideWhenUsed="1"/>
-    <w:lsdException w:name="HTML Preformatted" w:semiHidden="1" w:unhideWhenUsed="1"/>
-    <w:lsdException w:name="HTML Sample" w:semiHidden="1" w:unhideWhenUsed="1"/>
-    <w:lsdException w:name="HTML Typewriter" w:semiHidden="1" w:unhideWhenUsed="1"/>
-    <w:lsdException w:name="HTML Variable" w:semiHidden="1" w:unhideWhenUsed="1"/>
-    <w:lsdException w:name="Normal Table" w:semiHidden="1" w:unhideWhenUsed="1"/>
-    <w:lsdException w:name="annotation subject" w:semiHidden="1" w:unhideWhenUsed="1"/>
-    <w:lsdException w:name="No List" w:semiHidden="1" w:unhideWhenUsed="1"/>
-    <w:lsdException w:name="Outline List 1" w:semiHidden="1" w:unhideWhenUsed="1"/>
-    <w:lsdException w:name="Outline List 2" w:semiHidden="1" w:unhideWhenUsed="1"/>
-    <w:lsdException w:name="Outline List 3" w:semiHidden="1" w:unhideWhenUsed="1"/>
-    <w:lsdException w:name="Table Simple 1" w:semiHidden="1" w:unhideWhenUsed="1"/>
-    <w:lsdException w:name="Table Simple 2" w:semiHidden="1" w:unhideWhenUsed="1"/>
-    <w:lsdException w:name="Table Simple 3" w:semiHidden="1" w:unhideWhenUsed="1"/>
-    <w:lsdException w:name="Table Classic 1" w:semiHidden="1" w:unhideWhenUsed="1"/>
-    <w:lsdException w:name="Table Classic 2" w:semiHidden="1" w:unhideWhenUsed="1"/>
-    <w:lsdException w:name="Table Classic 3" w:semiHidden="1" w:unhideWhenUsed="1"/>
-    <w:lsdException w:name="Table Classic 4" w:semiHidden="1" w:unhideWhenUsed="1"/>
-    <w:lsdException w:name="Table Colorful 1" w:semiHidden="1" w:unhideWhenUsed="1"/>
-    <w:lsdException w:name="Table Colorful 2" w:semiHidden="1" w:unhideWhenUsed="1"/>
-    <w:lsdException w:name="Table Colorful 3" w:semiHidden="1" w:unhideWhenUsed="1"/>
-    <w:lsdException w:name="Table Columns 1" w:semiHidden="1" w:unhideWhenUsed="1"/>
-    <w:lsdException w:name="Table Columns 2" w:semiHidden="1" w:unhideWhenUsed="1"/>
-    <w:lsdException w:name="Table Columns 3" w:semiHidden="1" w:unhideWhenUsed="1"/>
-    <w:lsdException w:name="Table Columns 4" w:semiHidden="1" w:unhideWhenUsed="1"/>
-    <w:lsdException w:name="Table Columns 5" w:semiHidden="1" w:unhideWhenUsed="1"/>
-    <w:lsdException w:name="Table Grid 1" w:semiHidden="1" w:unhideWhenUsed="1"/>
-    <w:lsdException w:name="Table Grid 2" w:semiHidden="1" w:unhideWhenUsed="1"/>
-    <w:lsdException w:name="Table Grid 3" w:semiHidden="1" w:unhideWhenUsed="1"/>
-    <w:lsdException w:name="Table Grid 4" w:semiHidden="1" w:unhideWhenUsed="1"/>
-    <w:lsdException w:name="Table Grid 5" w:semiHidden="1" w:unhideWhenUsed="1"/>
-    <w:lsdException w:name="Table Grid 6" w:semiHidden="1" w:unhideWhenUsed="1"/>
-    <w:lsdException w:name="Table Grid 7" w:semiHidden="1" w:unhideWhenUsed="1"/>
-    <w:lsdException w:name="Table Grid 8" w:semiHidden="1" w:unhideWhenUsed="1"/>
-    <w:lsdException w:name="Table List 1" w:semiHidden="1" w:unhideWhenUsed="1"/>
-    <w:lsdException w:name="Table List 2" w:semiHidden="1" w:unhideWhenUsed="1"/>
-    <w:lsdException w:name="Table List 3" w:semiHidden="1" w:unhideWhenUsed="1"/>
-    <w:lsdException w:name="Table List 4" w:semiHidden="1" w:unhideWhenUsed="1"/>
-    <w:lsdException w:name="Table List 5" w:semiHidden="1" w:unhideWhenUsed="1"/>
-    <w:lsdException w:name="Table List 6" w:semiHidden="1" w:unhideWhenUsed="1"/>
-    <w:lsdException w:name="Table List 7" w:semiHidden="1" w:unhideWhenUsed="1"/>
-    <w:lsdException w:name="Table List 8" w:semiHidden="1" w:unhideWhenUsed="1"/>
-    <w:lsdException w:name="Table 3D effects 1" w:semiHidden="1" w:unhideWhenUsed="1"/>
-    <w:lsdException w:name="Table 3D effects 2" w:semiHidden="1" w:unhideWhenUsed="1"/>
-    <w:lsdException w:name="Table 3D effects 3" w:semiHidden="1" w:unhideWhenUsed="1"/>
-    <w:lsdException w:name="Table Contemporary" w:semiHidden="1" w:unhideWhenUsed="1"/>
-    <w:lsdException w:name="Table Elegant" w:semiHidden="1" w:unhideWhenUsed="1"/>
-    <w:lsdException w:name="Table Professional" w:semiHidden="1" w:unhideWhenUsed="1"/>
-    <w:lsdException w:name="Table Subtle 1" w:semiHidden="1" w:unhideWhenUsed="1"/>
-    <w:lsdException w:name="Table Subtle 2" w:semiHidden="1" w:unhideWhenUsed="1"/>
-    <w:lsdException w:name="Table Web 1" w:semiHidden="1" w:unhideWhenUsed="1"/>
-    <w:lsdException w:name="Table Web 2" w:semiHidden="1" w:unhideWhenUsed="1"/>
-    <w:lsdException w:name="Table Web 3" w:semiHidden="1" w:unhideWhenUsed="1"/>
-    <w:lsdException w:name="Balloon Text" w:semiHidden="1" w:unhideWhenUsed="1"/>
-    <w:lsdException w:name="Table Grid" w:uiPriority="39"/>
-    <w:lsdException w:name="Table Theme" w:semiHidden="1" w:unhideWhenUsed="1"/>
-    <w:lsdException w:name="Placeholder Text" w:semiHidden="1"/>
-    <w:lsdException w:name="No Spacing" w:uiPriority="1" w:qFormat="1"/>
-    <w:lsdException w:name="Light Shading" w:uiPriority="60"/>
-    <w:lsdException w:name="Light List" w:uiPriority="61"/>
-    <w:lsdException w:name="Light Grid" w:uiPriority="62"/>
-    <w:lsdException w:name="Medium Shading 1" w:uiPriority="63"/>
-    <w:lsdException w:name="Medium Shading 2" w:uiPriority="64"/>
-    <w:lsdException w:name="Medium List 1" w:uiPriority="65"/>
-    <w:lsdException w:name="Medium List 2" w:uiPriority="66"/>
-    <w:lsdException w:name="Medium Grid 1" w:uiPriority="67"/>
-    <w:lsdException w:name="Medium Grid 2" w:uiPriority="68"/>
-    <w:lsdException w:name="Medium Grid 3" w:uiPriority="69"/>
-    <w:lsdException w:name="Dark List" w:uiPriority="70"/>
-    <w:lsdException w:name="Colorful Shading" w:uiPriority="71"/>
-    <w:lsdException w:name="Colorful List" w:uiPriority="72"/>
-    <w:lsdException w:name="Colorful Grid" w:uiPriority="73"/>
-    <w:lsdException w:name="Light Shading Accent 1" w:uiPriority="60"/>
-    <w:lsdException w:name="Light List Accent 1" w:uiPriority="61"/>
-    <w:lsdException w:name="Light Grid Accent 1" w:uiPriority="62"/>
-    <w:lsdException w:name="Medium Shading 1 Accent 1" w:uiPriority="63"/>
-    <w:lsdException w:name="Medium Shading 2 Accent 1" w:uiPriority="64"/>
-    <w:lsdException w:name="Medium List 1 Accent 1" w:uiPriority="65"/>
-    <w:lsdException w:name="Revision" w:semiHidden="1"/>
-    <w:lsdException w:name="List Paragraph" w:uiPriority="34" w:qFormat="1"/>
-    <w:lsdException w:name="Quote" w:uiPriority="29" w:qFormat="1"/>
-    <w:lsdException w:name="Intense Quote" w:uiPriority="30" w:qFormat="1"/>
-    <w:lsdException w:name="Medium List 2 Accent 1" w:uiPriority="66"/>
-    <w:lsdException w:name="Medium Grid 1 Accent 1" w:uiPriority="67"/>
-    <w:lsdException w:name="Medium Grid 2 Accent 1" w:uiPriority="68"/>
-    <w:lsdException w:name="Medium Grid 3 Accent 1" w:uiPriority="69"/>
-    <w:lsdException w:name="Dark List Accent 1" w:uiPriority="70"/>
-    <w:lsdException w:name="Colorful Shading Accent 1" w:uiPriority="71"/>
-    <w:lsdException w:name="Colorful List Accent 1" w:uiPriority="72"/>
-    <w:lsdException w:name="Colorful Grid Accent 1" w:uiPriority="73"/>
-    <w:lsdException w:name="Light Shading Accent 2" w:uiPriority="60"/>
-    <w:lsdException w:name="Light List Accent 2" w:uiPriority="61"/>
-    <w:lsdException w:name="Light Grid Accent 2" w:uiPriority="62"/>
-    <w:lsdException w:name="Medium Shading 1 Accent 2" w:uiPriority="63"/>
-    <w:lsdException w:name="Medium Shading 2 Accent 2" w:uiPriority="64"/>
-    <w:lsdException w:name="Medium List 1 Accent 2" w:uiPriority="65"/>
-    <w:lsdException w:name="Medium List 2 Accent 2" w:uiPriority="66"/>
-    <w:lsdException w:name="Medium Grid 1 Accent 2" w:uiPriority="67"/>
-    <w:lsdException w:name="Medium Grid 2 Accent 2" w:uiPriority="68"/>
-    <w:lsdException w:name="Medium Grid 3 Accent 2" w:uiPriority="69"/>
-    <w:lsdException w:name="Dark List Accent 2" w:uiPriority="70"/>
-    <w:lsdException w:name="Colorful Shading Accent 2" w:uiPriority="71"/>
-    <w:lsdException w:name="Colorful List Accent 2" w:uiPriority="72"/>
-    <w:lsdException w:name="Colorful Grid Accent 2" w:uiPriority="73"/>
-    <w:lsdException w:name="Light Shading Accent 3" w:uiPriority="60"/>
-    <w:lsdException w:name="Light List Accent 3" w:uiPriority="61"/>
-    <w:lsdException w:name="Light Grid Accent 3" w:uiPriority="62"/>
-    <w:lsdException w:name="Medium Shading 1 Accent 3" w:uiPriority="63"/>
-    <w:lsdException w:name="Medium Shading 2 Accent 3" w:uiPriority="64"/>
-    <w:lsdException w:name="Medium List 1 Accent 3" w:uiPriority="65"/>
-    <w:lsdException w:name="Medium List 2 Accent 3" w:uiPriority="66"/>
-    <w:lsdException w:name="Medium Grid 1 Accent 3" w:uiPriority="67"/>
-    <w:lsdException w:name="Medium Grid 2 Accent 3" w:uiPriority="68"/>
-    <w:lsdException w:name="Medium Grid 3 Accent 3" w:uiPriority="69"/>
-    <w:lsdException w:name="Dark List Accent 3" w:uiPriority="70"/>
-    <w:lsdException w:name="Colorful Shading Accent 3" w:uiPriority="71"/>
-    <w:lsdException w:name="Colorful List Accent 3" w:uiPriority="72"/>
-    <w:lsdException w:name="Colorful Grid Accent 3" w:uiPriority="73"/>
-    <w:lsdException w:name="Light Shading Accent 4" w:uiPriority="60"/>
-    <w:lsdException w:name="Light List Accent 4" w:uiPriority="61"/>
-    <w:lsdException w:name="Light Grid Accent 4" w:uiPriority="62"/>
-    <w:lsdException w:name="Medium Shading 1 Accent 4" w:uiPriority="63"/>
-    <w:lsdException w:name="Medium Shading 2 Accent 4" w:uiPriority="64"/>
-    <w:lsdException w:name="Medium List 1 Accent 4" w:uiPriority="65"/>
-    <w:lsdException w:name="Medium List 2 Accent 4" w:uiPriority="66"/>
-    <w:lsdException w:name="Medium Grid 1 Accent 4" w:uiPriority="67"/>
-    <w:lsdException w:name="Medium Grid 2 Accent 4" w:uiPriority="68"/>
-    <w:lsdException w:name="Medium Grid 3 Accent 4" w:uiPriority="69"/>
-    <w:lsdException w:name="Dark List Accent 4" w:uiPriority="70"/>
-    <w:lsdException w:name="Colorful Shading Accent 4" w:uiPriority="71"/>
-    <w:lsdException w:name="Colorful List Accent 4" w:uiPriority="72"/>
-    <w:lsdException w:name="Colorful Grid Accent 4" w:uiPriority="73"/>
-    <w:lsdException w:name="Light Shading Accent 5" w:uiPriority="60"/>
-    <w:lsdException w:name="Light List Accent 5" w:uiPriority="61"/>
-    <w:lsdException w:name="Light Grid Accent 5" w:uiPriority="62"/>
-    <w:lsdException w:name="Medium Shading 1 Accent 5" w:uiPriority="63"/>
-    <w:lsdException w:name="Medium Shading 2 Accent 5" w:uiPriority="64"/>
-    <w:lsdException w:name="Medium List 1 Accent 5" w:uiPriority="65"/>
-    <w:lsdException w:name="Medium List 2 Accent 5" w:uiPriority="66"/>
-    <w:lsdException w:name="Medium Grid 1 Accent 5" w:uiPriority="67"/>
-    <w:lsdException w:name="Medium Grid 2 Accent 5" w:uiPriority="68"/>
-    <w:lsdException w:name="Medium Grid 3 Accent 5" w:uiPriority="69"/>
-    <w:lsdException w:name="Dark List Accent 5" w:uiPriority="70"/>
-    <w:lsdException w:name="Colorful Shading Accent 5" w:uiPriority="71"/>
-    <w:lsdException w:name="Colorful List Accent 5" w:uiPriority="72"/>
-    <w:lsdException w:name="Colorful Grid Accent 5" w:uiPriority="73"/>
-    <w:lsdException w:name="Light Shading Accent 6" w:uiPriority="60"/>
-    <w:lsdException w:name="Light List Accent 6" w:uiPriority="61"/>
-    <w:lsdException w:name="Light Grid Accent 6" w:uiPriority="62"/>
-    <w:lsdException w:name="Medium Shading 1 Accent 6" w:uiPriority="63"/>
-    <w:lsdException w:name="Medium Shading 2 Accent 6" w:uiPriority="64"/>
-    <w:lsdException w:name="Medium List 1 Accent 6" w:uiPriority="65"/>
-    <w:lsdException w:name="Medium List 2 Accent 6" w:uiPriority="66"/>
-    <w:lsdException w:name="Medium Grid 1 Accent 6" w:uiPriority="67"/>
-    <w:lsdException w:name="Medium Grid 2 Accent 6" w:uiPriority="68"/>
-    <w:lsdException w:name="Medium Grid 3 Accent 6" w:uiPriority="69"/>
-    <w:lsdException w:name="Dark List Accent 6" w:uiPriority="70"/>
-    <w:lsdException w:name="Colorful Shading Accent 6" w:uiPriority="71"/>
-    <w:lsdException w:name="Colorful List Accent 6" w:uiPriority="72"/>
-    <w:lsdException w:name="Colorful Grid Accent 6" w:uiPriority="73"/>
-    <w:lsdException w:name="Subtle Emphasis" w:uiPriority="19" w:qFormat="1"/>
-    <w:lsdException w:name="Intense Emphasis" w:uiPriority="21" w:qFormat="1"/>
-    <w:lsdException w:name="Subtle Reference" w:uiPriority="31" w:qFormat="1"/>
-    <w:lsdException w:name="Intense Reference" w:uiPriority="32" w:qFormat="1"/>
-    <w:lsdException w:name="Book Title" w:uiPriority="33" w:qFormat="1"/>
-    <w:lsdException w:name="Bibliography" w:semiHidden="1" w:uiPriority="37" w:unhideWhenUsed="1"/>
-    <w:lsdException w:name="TOC Heading" w:semiHidden="1" w:uiPriority="39" w:unhideWhenUsed="1" w:qFormat="1"/>
-    <w:lsdException w:name="Plain Table 1" w:uiPriority="41"/>
-    <w:lsdException w:name="Plain Table 2" w:uiPriority="42"/>
-    <w:lsdException w:name="Plain Table 3" w:uiPriority="43"/>
-    <w:lsdException w:name="Plain Table 4" w:uiPriority="44"/>
-    <w:lsdException w:name="Plain Table 5" w:uiPriority="45"/>
-    <w:lsdException w:name="Grid Table Light" w:uiPriority="40"/>
-    <w:lsdException w:name="Grid Table 1 Light" w:uiPriority="46"/>
-    <w:lsdException w:name="Grid Table 2" w:uiPriority="47"/>
-    <w:lsdException w:name="Grid Table 3" w:uiPriority="48"/>
-    <w:lsdException w:name="Grid Table 4" w:uiPriority="49"/>
-    <w:lsdException w:name="Grid Table 5 Dark" w:uiPriority="50"/>
-    <w:lsdException w:name="Grid Table 6 Colorful" w:uiPriority="51"/>
-    <w:lsdException w:name="Grid Table 7 Colorful" w:uiPriority="52"/>
-    <w:lsdException w:name="Grid Table 1 Light Accent 1" w:uiPriority="46"/>
-    <w:lsdException w:name="Grid Table 2 Accent 1" w:uiPriority="47"/>
-    <w:lsdException w:name="Grid Table 3 Accent 1" w:uiPriority="48"/>
-    <w:lsdException w:name="Grid Table 4 Accent 1" w:uiPriority="49"/>
-    <w:lsdException w:name="Grid Table 5 Dark Accent 1" w:uiPriority="50"/>
-    <w:lsdException w:name="Grid Table 6 Colorful Accent 1" w:uiPriority="51"/>
-    <w:lsdException w:name="Grid Table 7 Colorful Accent 1" w:uiPriority="52"/>
-    <w:lsdException w:name="Grid Table 1 Light Accent 2" w:uiPriority="46"/>
-    <w:lsdException w:name="Grid Table 2 Accent 2" w:uiPriority="47"/>
-    <w:lsdException w:name="Grid Table 3 Accent 2" w:uiPriority="48"/>
-    <w:lsdException w:name="Grid Table 4 Accent 2" w:uiPriority="49"/>
-    <w:lsdException w:name="Grid Table 5 Dark Accent 2" w:uiPriority="50"/>
-    <w:lsdException w:name="Grid Table 6 Colorful Accent 2" w:uiPriority="51"/>
-    <w:lsdException w:name="Grid Table 7 Colorful Accent 2" w:uiPriority="52"/>
-    <w:lsdException w:name="Grid Table 1 Light Accent 3" w:uiPriority="46"/>
-    <w:lsdException w:name="Grid Table 2 Accent 3" w:uiPriority="47"/>
-    <w:lsdException w:name="Grid Table 3 Accent 3" w:uiPriority="48"/>
-    <w:lsdException w:name="Grid Table 4 Accent 3" w:uiPriority="49"/>
-    <w:lsdException w:name="Grid Table 5 Dark Accent 3" w:uiPriority="50"/>
-    <w:lsdException w:name="Grid Table 6 Colorful Accent 3" w:uiPriority="51"/>
-    <w:lsdException w:name="Grid Table 7 Colorful Accent 3" w:uiPriority="52"/>
-    <w:lsdException w:name="Grid Table 1 Light Accent 4" w:uiPriority="46"/>
-    <w:lsdException w:name="Grid Table 2 Accent 4" w:uiPriority="47"/>
-    <w:lsdException w:name="Grid Table 3 Accent 4" w:uiPriority="48"/>
-    <w:lsdException w:name="Grid Table 4 Accent 4" w:uiPriority="49"/>
-    <w:lsdException w:name="Grid Table 5 Dark Accent 4" w:uiPriority="50"/>
-    <w:lsdException w:name="Grid Table 6 Colorful Accent 4" w:uiPriority="51"/>
-    <w:lsdException w:name="Grid Table 7 Colorful Accent 4" w:uiPriority="52"/>
-    <w:lsdException w:name="Grid Table 1 Light Accent 5" w:uiPriority="46"/>
-    <w:lsdException w:name="Grid Table 2 Accent 5" w:uiPriority="47"/>
-    <w:lsdException w:name="Grid Table 3 Accent 5" w:uiPriority="48"/>
-    <w:lsdException w:name="Grid Table 4 Accent 5" w:uiPriority="49"/>
-    <w:lsdException w:name="Grid Table 5 Dark Accent 5" w:uiPriority="50"/>
-    <w:lsdException w:name="Grid Table 6 Colorful Accent 5" w:uiPriority="51"/>
-    <w:lsdException w:name="Grid Table 7 Colorful Accent 5" w:uiPriority="52"/>
-    <w:lsdException w:name="Grid Table 1 Light Accent 6" w:uiPriority="46"/>
-    <w:lsdException w:name="Grid Table 2 Accent 6" w:uiPriority="47"/>
-    <w:lsdException w:name="Grid Table 3 Accent 6" w:uiPriority="48"/>
-    <w:lsdException w:name="Grid Table 4 Accent 6" w:uiPriority="49"/>
-    <w:lsdException w:name="Grid Table 5 Dark Accent 6" w:uiPriority="50"/>
-    <w:lsdException w:name="Grid Table 6 Colorful Accent 6" w:uiPriority="51"/>
-    <w:lsdException w:name="Grid Table 7 Colorful Accent 6" w:uiPriority="52"/>
-    <w:lsdException w:name="List Table 1 Light" w:uiPriority="46"/>
-    <w:lsdException w:name="List Table 2" w:uiPriority="47"/>
-    <w:lsdException w:name="List Table 3" w:uiPriority="48"/>
-    <w:lsdException w:name="List Table 4" w:uiPriority="49"/>
-    <w:lsdException w:name="List Table 5 Dark" w:uiPriority="50"/>
-    <w:lsdException w:name="List Table 6 Colorful" w:uiPriority="51"/>
-    <w:lsdException w:name="List Table 7 Colorful" w:uiPriority="52"/>
-    <w:lsdException w:name="List Table 1 Light Accent 1" w:uiPriority="46"/>
-    <w:lsdException w:name="List Table 2 Accent 1" w:uiPriority="47"/>
-    <w:lsdException w:name="List Table 3 Accent 1" w:uiPriority="48"/>
-    <w:lsdException w:name="List Table 4 Accent 1" w:uiPriority="49"/>
-    <w:lsdException w:name="List Table 5 Dark Accent 1" w:uiPriority="50"/>
-    <w:lsdException w:name="List Table 6 Colorful Accent 1" w:uiPriority="51"/>
-    <w:lsdException w:name="List Table 7 Colorful Accent 1" w:uiPriority="52"/>
-    <w:lsdException w:name="List Table 1 Light Accent 2" w:uiPriority="46"/>
-    <w:lsdException w:name="List Table 2 Accent 2" w:uiPriority="47"/>
-    <w:lsdException w:name="List Table 3 Accent 2" w:uiPriority="48"/>
-    <w:lsdException w:name="List Table 4 Accent 2" w:uiPriority="49"/>
-    <w:lsdException w:name="List Table 5 Dark Accent 2" w:uiPriority="50"/>
-    <w:lsdException w:name="List Table 6 Colorful Accent 2" w:uiPriority="51"/>
-    <w:lsdException w:name="List Table 7 Colorful Accent 2" w:uiPriority="52"/>
-    <w:lsdException w:name="List Table 1 Light Accent 3" w:uiPriority="46"/>
-    <w:lsdException w:name="List Table 2 Accent 3" w:uiPriority="47"/>
-    <w:lsdException w:name="List Table 3 Accent 3" w:uiPriority="48"/>
-    <w:lsdException w:name="List Table 4 Accent 3" w:uiPriority="49"/>
-    <w:lsdException w:name="List Table 5 Dark Accent 3" w:uiPriority="50"/>
-    <w:lsdException w:name="List Table 6 Colorful Accent 3" w:uiPriority="51"/>
-    <w:lsdException w:name="List Table 7 Colorful Accent 3" w:uiPriority="52"/>
-    <w:lsdException w:name="List Table 1 Light Accent 4" w:uiPriority="46"/>
-    <w:lsdException w:name="List Table 2 Accent 4" w:uiPriority="47"/>
-    <w:lsdException w:name="List Table 3 Accent 4" w:uiPriority="48"/>
-    <w:lsdException w:name="List Table 4 Accent 4" w:uiPriority="49"/>
-    <w:lsdException w:name="List Table 5 Dark Accent 4" w:uiPriority="50"/>
-    <w:lsdException w:name="List Table 6 Colorful Accent 4" w:uiPriority="51"/>
-    <w:lsdException w:name="List Table 7 Colorful Accent 4" w:uiPriority="52"/>
-    <w:lsdException w:name="List Table 1 Light Accent 5" w:uiPriority="46"/>
-    <w:lsdException w:name="List Table 2 Accent 5" w:uiPriority="47"/>
-    <w:lsdException w:name="List Table 3 Accent 5" w:uiPriority="48"/>
-    <w:lsdException w:name="List Table 4 Accent 5" w:uiPriority="49"/>
-    <w:lsdException w:name="List Table 5 Dark Accent 5" w:uiPriority="50"/>
-    <w:lsdException w:name="List Table 6 Colorful Accent 5" w:uiPriority="51"/>
-    <w:lsdException w:name="List Table 7 Colorful Accent 5" w:uiPriority="52"/>
-    <w:lsdException w:name="List Table 1 Light Accent 6" w:uiPriority="46"/>
-    <w:lsdException w:name="List Table 2 Accent 6" w:uiPriority="47"/>
-    <w:lsdException w:name="List Table 3 Accent 6" w:uiPriority="48"/>
-    <w:lsdException w:name="List Table 4 Accent 6" w:uiPriority="49"/>
-    <w:lsdException w:name="List Table 5 Dark Accent 6" w:uiPriority="50"/>
-    <w:lsdException w:name="List Table 6 Colorful Accent 6" w:uiPriority="51"/>
-    <w:lsdException w:name="List Table 7 Colorful Accent 6" w:uiPriority="52"/>
-    <w:lsdException w:name="Mention" w:semiHidden="1" w:unhideWhenUsed="1"/>
-    <w:lsdException w:name="Smart Hyperlink" w:semiHidden="1" w:unhideWhenUsed="1"/>
-    <w:lsdException w:name="Hashtag" w:semiHidden="1" w:unhideWhenUsed="1"/>
+  <w:latentStyles w:defLockedState="0" w:defUIPriority="99" w:defSemiHidden="1" w:defUnhideWhenUsed="1" w:defQFormat="0" w:count="267">
+    <w:lsdException w:name="Normal" w:semiHidden="0" w:uiPriority="0" w:unhideWhenUsed="0" w:qFormat="1"/>
+    <w:lsdException w:name="heading 1" w:semiHidden="0" w:uiPriority="9" w:unhideWhenUsed="0" w:qFormat="1"/>
+    <w:lsdException w:name="heading 2" w:uiPriority="9" w:qFormat="1"/>
+    <w:lsdException w:name="heading 3" w:uiPriority="9" w:qFormat="1"/>
+    <w:lsdException w:name="heading 4" w:uiPriority="9" w:qFormat="1"/>
+    <w:lsdException w:name="heading 5" w:uiPriority="9" w:qFormat="1"/>
+    <w:lsdException w:name="heading 6" w:uiPriority="9" w:qFormat="1"/>
+    <w:lsdException w:name="heading 7" w:uiPriority="9" w:qFormat="1"/>
+    <w:lsdException w:name="heading 8" w:uiPriority="9" w:qFormat="1"/>
+    <w:lsdException w:name="heading 9" w:uiPriority="9" w:qFormat="1"/>
+    <w:lsdException w:name="toc 1" w:uiPriority="39"/>
+    <w:lsdException w:name="toc 2" w:uiPriority="39"/>
+    <w:lsdException w:name="toc 3" w:uiPriority="39"/>
+    <w:lsdException w:name="toc 4" w:uiPriority="39"/>
+    <w:lsdException w:name="toc 5" w:uiPriority="39"/>
+    <w:lsdException w:name="toc 6" w:uiPriority="39"/>
+    <w:lsdException w:name="toc 7" w:uiPriority="39"/>
+    <w:lsdException w:name="toc 8" w:uiPriority="39"/>
+    <w:lsdException w:name="toc 9" w:uiPriority="39"/>
+    <w:lsdException w:name="caption" w:uiPriority="35" w:qFormat="1"/>
+    <w:lsdException w:name="Title" w:semiHidden="0" w:uiPriority="10" w:unhideWhenUsed="0" w:qFormat="1"/>
+    <w:lsdException w:name="Default Paragraph Font" w:uiPriority="1"/>
+    <w:lsdException w:name="Subtitle" w:semiHidden="0" w:uiPriority="11" w:unhideWhenUsed="0" w:qFormat="1"/>
+    <w:lsdException w:name="Strong" w:semiHidden="0" w:uiPriority="22" w:unhideWhenUsed="0" w:qFormat="1"/>
+    <w:lsdException w:name="Emphasis" w:semiHidden="0" w:uiPriority="20" w:unhideWhenUsed="0" w:qFormat="1"/>
+    <w:lsdException w:name="Table Grid" w:semiHidden="0" w:uiPriority="39" w:unhideWhenUsed="0"/>
+    <w:lsdException w:name="Placeholder Text" w:unhideWhenUsed="0"/>
+    <w:lsdException w:name="No Spacing" w:semiHidden="0" w:uiPriority="1" w:unhideWhenUsed="0" w:qFormat="1"/>
+    <w:lsdException w:name="Light Shading" w:semiHidden="0" w:uiPriority="60" w:unhideWhenUsed="0"/>
+    <w:lsdException w:name="Light List" w:semiHidden="0" w:uiPriority="61" w:unhideWhenUsed="0"/>
+    <w:lsdException w:name="Light Grid" w:semiHidden="0" w:uiPriority="62" w:unhideWhenUsed="0"/>
+    <w:lsdException w:name="Medium Shading 1" w:semiHidden="0" w:uiPriority="63" w:unhideWhenUsed="0"/>
+    <w:lsdException w:name="Medium Shading 2" w:semiHidden="0" w:uiPriority="64" w:unhideWhenUsed="0"/>
+    <w:lsdException w:name="Medium List 1" w:semiHidden="0" w:uiPriority="65" w:unhideWhenUsed="0"/>
+    <w:lsdException w:name="Medium List 2" w:semiHidden="0" w:uiPriority="66" w:unhideWhenUsed="0"/>
+    <w:lsdException w:name="Medium Grid 1" w:semiHidden="0" w:uiPriority="67" w:unhideWhenUsed="0"/>
+    <w:lsdException w:name="Medium Grid 2" w:semiHidden="0" w:uiPriority="68" w:unhideWhenUsed="0"/>
+    <w:lsdException w:name="Medium Grid 3" w:semiHidden="0" w:uiPriority="69" w:unhideWhenUsed="0"/>
+    <w:lsdException w:name="Dark List" w:semiHidden="0" w:uiPriority="70" w:unhideWhenUsed="0"/>
+    <w:lsdException w:name="Colorful Shading" w:semiHidden="0" w:uiPriority="71" w:unhideWhenUsed="0"/>
+    <w:lsdException w:name="Colorful List" w:semiHidden="0" w:uiPriority="72" w:unhideWhenUsed="0"/>
+    <w:lsdException w:name="Colorful Grid" w:semiHidden="0" w:uiPriority="73" w:unhideWhenUsed="0"/>
+    <w:lsdException w:name="Light Shading Accent 1" w:semiHidden="0" w:uiPriority="60" w:unhideWhenUsed="0"/>
+    <w:lsdException w:name="Light List Accent 1" w:semiHidden="0" w:uiPriority="61" w:unhideWhenUsed="0"/>
+    <w:lsdException w:name="Light Grid Accent 1" w:semiHidden="0" w:uiPriority="62" w:unhideWhenUsed="0"/>
+    <w:lsdException w:name="Medium Shading 1 Accent 1" w:semiHidden="0" w:uiPriority="63" w:unhideWhenUsed="0"/>
+    <w:lsdException w:name="Medium Shading 2 Accent 1" w:semiHidden="0" w:uiPriority="64" w:unhideWhenUsed="0"/>
+    <w:lsdException w:name="Medium List 1 Accent 1" w:semiHidden="0" w:uiPriority="65" w:unhideWhenUsed="0"/>
+    <w:lsdException w:name="Revision" w:unhideWhenUsed="0"/>
+    <w:lsdException w:name="List Paragraph" w:semiHidden="0" w:uiPriority="34" w:unhideWhenUsed="0" w:qFormat="1"/>
+    <w:lsdException w:name="Quote" w:semiHidden="0" w:uiPriority="29" w:unhideWhenUsed="0" w:qFormat="1"/>
+    <w:lsdException w:name="Intense Quote" w:semiHidden="0" w:uiPriority="30" w:unhideWhenUsed="0" w:qFormat="1"/>
+    <w:lsdException w:name="Medium List 2 Accent 1" w:semiHidden="0" w:uiPriority="66" w:unhideWhenUsed="0"/>
+    <w:lsdException w:name="Medium Grid 1 Accent 1" w:semiHidden="0" w:uiPriority="67" w:unhideWhenUsed="0"/>
+    <w:lsdException w:name="Medium Grid 2 Accent 1" w:semiHidden="0" w:uiPriority="68" w:unhideWhenUsed="0"/>
+    <w:lsdException w:name="Medium Grid 3 Accent 1" w:semiHidden="0" w:uiPriority="69" w:unhideWhenUsed="0"/>
+    <w:lsdException w:name="Dark List Accent 1" w:semiHidden="0" w:uiPriority="70" w:unhideWhenUsed="0"/>
+    <w:lsdException w:name="Colorful Shading Accent 1" w:semiHidden="0" w:uiPriority="71" w:unhideWhenUsed="0"/>
+    <w:lsdException w:name="Colorful List Accent 1" w:semiHidden="0" w:uiPriority="72" w:unhideWhenUsed="0"/>
+    <w:lsdException w:name="Colorful Grid Accent 1" w:semiHidden="0" w:uiPriority="73" w:unhideWhenUsed="0"/>
+    <w:lsdException w:name="Light Shading Accent 2" w:semiHidden="0" w:uiPriority="60" w:unhideWhenUsed="0"/>
+    <w:lsdException w:name="Light List Accent 2" w:semiHidden="0" w:uiPriority="61" w:unhideWhenUsed="0"/>
+    <w:lsdException w:name="Light Grid Accent 2" w:semiHidden="0" w:uiPriority="62" w:unhideWhenUsed="0"/>
+    <w:lsdException w:name="Medium Shading 1 Accent 2" w:semiHidden="0" w:uiPriority="63" w:unhideWhenUsed="0"/>
+    <w:lsdException w:name="Medium Shading 2 Accent 2" w:semiHidden="0" w:uiPriority="64" w:unhideWhenUsed="0"/>
+    <w:lsdException w:name="Medium List 1 Accent 2" w:semiHidden="0" w:uiPriority="65" w:unhideWhenUsed="0"/>
+    <w:lsdException w:name="Medium List 2 Accent 2" w:semiHidden="0" w:uiPriority="66" w:unhideWhenUsed="0"/>
+    <w:lsdException w:name="Medium Grid 1 Accent 2" w:semiHidden="0" w:uiPriority="67" w:unhideWhenUsed="0"/>
+    <w:lsdException w:name="Medium Grid 2 Accent 2" w:semiHidden="0" w:uiPriority="68" w:unhideWhenUsed="0"/>
+    <w:lsdException w:name="Medium Grid 3 Accent 2" w:semiHidden="0" w:uiPriority="69" w:unhideWhenUsed="0"/>
+    <w:lsdException w:name="Dark List Accent 2" w:semiHidden="0" w:uiPriority="70" w:unhideWhenUsed="0"/>
+    <w:lsdException w:name="Colorful Shading Accent 2" w:semiHidden="0" w:uiPriority="71" w:unhideWhenUsed="0"/>
+    <w:lsdException w:name="Colorful List Accent 2" w:semiHidden="0" w:uiPriority="72" w:unhideWhenUsed="0"/>
+    <w:lsdException w:name="Colorful Grid Accent 2" w:semiHidden="0" w:uiPriority="73" w:unhideWhenUsed="0"/>
+    <w:lsdException w:name="Light Shading Accent 3" w:semiHidden="0" w:uiPriority="60" w:unhideWhenUsed="0"/>
+    <w:lsdException w:name="Light List Accent 3" w:semiHidden="0" w:uiPriority="61" w:unhideWhenUsed="0"/>
+    <w:lsdException w:name="Light Grid Accent 3" w:semiHidden="0" w:uiPriority="62" w:unhideWhenUsed="0"/>
+    <w:lsdException w:name="Medium Shading 1 Accent 3" w:semiHidden="0" w:uiPriority="63" w:unhideWhenUsed="0"/>
+    <w:lsdException w:name="Medium Shading 2 Accent 3" w:semiHidden="0" w:uiPriority="64" w:unhideWhenUsed="0"/>
+    <w:lsdException w:name="Medium List 1 Accent 3" w:semiHidden="0" w:uiPriority="65" w:unhideWhenUsed="0"/>
+    <w:lsdException w:name="Medium List 2 Accent 3" w:semiHidden="0" w:uiPriority="66" w:unhideWhenUsed="0"/>
+    <w:lsdException w:name="Medium Grid 1 Accent 3" w:semiHidden="0" w:uiPriority="67" w:unhideWhenUsed="0"/>
+    <w:lsdException w:name="Medium Grid 2 Accent 3" w:semiHidden="0" w:uiPriority="68" w:unhideWhenUsed="0"/>
+    <w:lsdException w:name="Medium Grid 3 Accent 3" w:semiHidden="0" w:uiPriority="69" w:unhideWhenUsed="0"/>
+    <w:lsdException w:name="Dark List Accent 3" w:semiHidden="0" w:uiPriority="70" w:unhideWhenUsed="0"/>
+    <w:lsdException w:name="Colorful Shading Accent 3" w:semiHidden="0" w:uiPriority="71" w:unhideWhenUsed="0"/>
+    <w:lsdException w:name="Colorful List Accent 3" w:semiHidden="0" w:uiPriority="72" w:unhideWhenUsed="0"/>
+    <w:lsdException w:name="Colorful Grid Accent 3" w:semiHidden="0" w:uiPriority="73" w:unhideWhenUsed="0"/>
+    <w:lsdException w:name="Light Shading Accent 4" w:semiHidden="0" w:uiPriority="60" w:unhideWhenUsed="0"/>
+    <w:lsdException w:name="Light List Accent 4" w:semiHidden="0" w:uiPriority="61" w:unhideWhenUsed="0"/>
+    <w:lsdException w:name="Light Grid Accent 4" w:semiHidden="0" w:uiPriority="62" w:unhideWhenUsed="0"/>
+    <w:lsdException w:name="Medium Shading 1 Accent 4" w:semiHidden="0" w:uiPriority="63" w:unhideWhenUsed="0"/>
+    <w:lsdException w:name="Medium Shading 2 Accent 4" w:semiHidden="0" w:uiPriority="64" w:unhideWhenUsed="0"/>
+    <w:lsdException w:name="Medium List 1 Accent 4" w:semiHidden="0" w:uiPriority="65" w:unhideWhenUsed="0"/>
+    <w:lsdException w:name="Medium List 2 Accent 4" w:semiHidden="0" w:uiPriority="66" w:unhideWhenUsed="0"/>
+    <w:lsdException w:name="Medium Grid 1 Accent 4" w:semiHidden="0" w:uiPriority="67" w:unhideWhenUsed="0"/>
+    <w:lsdException w:name="Medium Grid 2 Accent 4" w:semiHidden="0" w:uiPriority="68" w:unhideWhenUsed="0"/>
+    <w:lsdException w:name="Medium Grid 3 Accent 4" w:semiHidden="0" w:uiPriority="69" w:unhideWhenUsed="0"/>
+    <w:lsdException w:name="Dark List Accent 4" w:semiHidden="0" w:uiPriority="70" w:unhideWhenUsed="0"/>
+    <w:lsdException w:name="Colorful Shading Accent 4" w:semiHidden="0" w:uiPriority="71" w:unhideWhenUsed="0"/>
+    <w:lsdException w:name="Colorful List Accent 4" w:semiHidden="0" w:uiPriority="72" w:unhideWhenUsed="0"/>
+    <w:lsdException w:name="Colorful Grid Accent 4" w:semiHidden="0" w:uiPriority="73" w:unhideWhenUsed="0"/>
+    <w:lsdException w:name="Light Shading Accent 5" w:semiHidden="0" w:uiPriority="60" w:unhideWhenUsed="0"/>
+    <w:lsdException w:name="Light List Accent 5" w:semiHidden="0" w:uiPriority="61" w:unhideWhenUsed="0"/>
+    <w:lsdException w:name="Light Grid Accent 5" w:semiHidden="0" w:uiPriority="62" w:unhideWhenUsed="0"/>
+    <w:lsdException w:name="Medium Shading 1 Accent 5" w:semiHidden="0" w:uiPriority="63" w:unhideWhenUsed="0"/>
+    <w:lsdException w:name="Medium Shading 2 Accent 5" w:semiHidden="0" w:uiPriority="64" w:unhideWhenUsed="0"/>
+    <w:lsdException w:name="Medium List 1 Accent 5" w:semiHidden="0" w:uiPriority="65" w:unhideWhenUsed="0"/>
+    <w:lsdException w:name="Medium List 2 Accent 5" w:semiHidden="0" w:uiPriority="66" w:unhideWhenUsed="0"/>
+    <w:lsdException w:name="Medium Grid 1 Accent 5" w:semiHidden="0" w:uiPriority="67" w:unhideWhenUsed="0"/>
+    <w:lsdException w:name="Medium Grid 2 Accent 5" w:semiHidden="0" w:uiPriority="68" w:unhideWhenUsed="0"/>
+    <w:lsdException w:name="Medium Grid 3 Accent 5" w:semiHidden="0" w:uiPriority="69" w:unhideWhenUsed="0"/>
+    <w:lsdException w:name="Dark List Accent 5" w:semiHidden="0" w:uiPriority="70" w:unhideWhenUsed="0"/>
+    <w:lsdException w:name="Colorful Shading Accent 5" w:semiHidden="0" w:uiPriority="71" w:unhideWhenUsed="0"/>
+    <w:lsdException w:name="Colorful List Accent 5" w:semiHidden="0" w:uiPriority="72" w:unhideWhenUsed="0"/>
+    <w:lsdException w:name="Colorful Grid Accent 5" w:semiHidden="0" w:uiPriority="73" w:unhideWhenUsed="0"/>
+    <w:lsdException w:name="Light Shading Accent 6" w:semiHidden="0" w:uiPriority="60" w:unhideWhenUsed="0"/>
+    <w:lsdException w:name="Light List Accent 6" w:semiHidden="0" w:uiPriority="61" w:unhideWhenUsed="0"/>
+    <w:lsdException w:name="Light Grid Accent 6" w:semiHidden="0" w:uiPriority="62" w:unhideWhenUsed="0"/>
+    <w:lsdException w:name="Medium Shading 1 Accent 6" w:semiHidden="0" w:uiPriority="63" w:unhideWhenUsed="0"/>
+    <w:lsdException w:name="Medium Shading 2 Accent 6" w:semiHidden="0" w:uiPriority="64" w:unhideWhenUsed="0"/>
+    <w:lsdException w:name="Medium List 1 Accent 6" w:semiHidden="0" w:uiPriority="65" w:unhideWhenUsed="0"/>
+    <w:lsdException w:name="Medium List 2 Accent 6" w:semiHidden="0" w:uiPriority="66" w:unhideWhenUsed="0"/>
+    <w:lsdException w:name="Medium Grid 1 Accent 6" w:semiHidden="0" w:uiPriority="67" w:unhideWhenUsed="0"/>
+    <w:lsdException w:name="Medium Grid 2 Accent 6" w:semiHidden="0" w:uiPriority="68" w:unhideWhenUsed="0"/>
+    <w:lsdException w:name="Medium Grid 3 Accent 6" w:semiHidden="0" w:uiPriority="69" w:unhideWhenUsed="0"/>
+    <w:lsdException w:name="Dark List Accent 6" w:semiHidden="0" w:uiPriority="70" w:unhideWhenUsed="0"/>
+    <w:lsdException w:name="Colorful Shading Accent 6" w:semiHidden="0" w:uiPriority="71" w:unhideWhenUsed="0"/>
+    <w:lsdException w:name="Colorful List Accent 6" w:semiHidden="0" w:uiPriority="72" w:unhideWhenUsed="0"/>
+    <w:lsdException w:name="Colorful Grid Accent 6" w:semiHidden="0" w:uiPriority="73" w:unhideWhenUsed="0"/>
+    <w:lsdException w:name="Subtle Emphasis" w:semiHidden="0" w:uiPriority="19" w:unhideWhenUsed="0" w:qFormat="1"/>
+    <w:lsdException w:name="Intense Emphasis" w:semiHidden="0" w:uiPriority="21" w:unhideWhenUsed="0" w:qFormat="1"/>
+    <w:lsdException w:name="Subtle Reference" w:semiHidden="0" w:uiPriority="31" w:unhideWhenUsed="0" w:qFormat="1"/>
+    <w:lsdException w:name="Intense Reference" w:semiHidden="0" w:uiPriority="32" w:unhideWhenUsed="0" w:qFormat="1"/>
+    <w:lsdException w:name="Book Title" w:semiHidden="0" w:uiPriority="33" w:unhideWhenUsed="0" w:qFormat="1"/>
+    <w:lsdException w:name="Bibliography" w:uiPriority="37"/>
+    <w:lsdException w:name="TOC Heading" w:uiPriority="39" w:qFormat="1"/>
   </w:latentStyles>
   <w:style w:type="paragraph" w:default="1" w:styleId="Normal">
     <w:name w:val="Normal"/>
@@ -3410,7 +3091,7 @@
     <w:name w:val="heading 1"/>
     <w:basedOn w:val="Normal"/>
     <w:next w:val="Normal"/>
-    <w:link w:val="Cabealho1Carter"/>
+    <w:link w:val="Cabealho1Carcter"/>
     <w:uiPriority w:val="9"/>
     <w:qFormat/>
     <w:rsid w:val="00F70F32"/>
@@ -3437,7 +3118,7 @@
     <w:name w:val="heading 2"/>
     <w:basedOn w:val="Normal"/>
     <w:next w:val="Normal"/>
-    <w:link w:val="Cabealho2Carter"/>
+    <w:link w:val="Cabealho2Carcter"/>
     <w:uiPriority w:val="9"/>
     <w:semiHidden/>
     <w:unhideWhenUsed/>
@@ -3463,7 +3144,7 @@
     <w:name w:val="heading 3"/>
     <w:basedOn w:val="Normal"/>
     <w:next w:val="Normal"/>
-    <w:link w:val="Cabealho3Carter"/>
+    <w:link w:val="Cabealho3Carcter"/>
     <w:uiPriority w:val="9"/>
     <w:semiHidden/>
     <w:unhideWhenUsed/>
@@ -3486,7 +3167,7 @@
     <w:name w:val="heading 4"/>
     <w:basedOn w:val="Normal"/>
     <w:next w:val="Normal"/>
-    <w:link w:val="Cabealho4Carter"/>
+    <w:link w:val="Cabealho4Carcter"/>
     <w:uiPriority w:val="9"/>
     <w:semiHidden/>
     <w:unhideWhenUsed/>
@@ -3509,7 +3190,7 @@
     <w:name w:val="heading 5"/>
     <w:basedOn w:val="Normal"/>
     <w:next w:val="Normal"/>
-    <w:link w:val="Cabealho5Carter"/>
+    <w:link w:val="Cabealho5Carcter"/>
     <w:uiPriority w:val="9"/>
     <w:semiHidden/>
     <w:unhideWhenUsed/>
@@ -3532,7 +3213,7 @@
     <w:name w:val="heading 6"/>
     <w:basedOn w:val="Normal"/>
     <w:next w:val="Normal"/>
-    <w:link w:val="Cabealho6Carter"/>
+    <w:link w:val="Cabealho6Carcter"/>
     <w:uiPriority w:val="9"/>
     <w:semiHidden/>
     <w:unhideWhenUsed/>
@@ -3555,7 +3236,7 @@
     <w:name w:val="heading 7"/>
     <w:basedOn w:val="Normal"/>
     <w:next w:val="Normal"/>
-    <w:link w:val="Cabealho7Carter"/>
+    <w:link w:val="Cabealho7Carcter"/>
     <w:uiPriority w:val="9"/>
     <w:semiHidden/>
     <w:unhideWhenUsed/>
@@ -3575,7 +3256,7 @@
     <w:name w:val="heading 8"/>
     <w:basedOn w:val="Normal"/>
     <w:next w:val="Normal"/>
-    <w:link w:val="Cabealho8Carter"/>
+    <w:link w:val="Cabealho8Carcter"/>
     <w:uiPriority w:val="9"/>
     <w:semiHidden/>
     <w:unhideWhenUsed/>
@@ -3596,7 +3277,7 @@
     <w:name w:val="heading 9"/>
     <w:basedOn w:val="Normal"/>
     <w:next w:val="Normal"/>
-    <w:link w:val="Cabealho9Carter"/>
+    <w:link w:val="Cabealho9Carcter"/>
     <w:uiPriority w:val="9"/>
     <w:semiHidden/>
     <w:unhideWhenUsed/>
@@ -3646,7 +3327,7 @@
     <w:name w:val="Title"/>
     <w:basedOn w:val="Normal"/>
     <w:next w:val="Normal"/>
-    <w:link w:val="TtuloCarter"/>
+    <w:link w:val="TtuloCarcter"/>
     <w:uiPriority w:val="10"/>
     <w:qFormat/>
     <w:rsid w:val="00F70F32"/>
@@ -3662,8 +3343,8 @@
       <w:szCs w:val="52"/>
     </w:rPr>
   </w:style>
-  <w:style w:type="character" w:customStyle="1" w:styleId="TtuloCarter">
-    <w:name w:val="Título Caráter"/>
+  <w:style w:type="character" w:customStyle="1" w:styleId="TtuloCarcter">
+    <w:name w:val="Título Carácter"/>
     <w:basedOn w:val="Tipodeletrapredefinidodopargrafo"/>
     <w:link w:val="Ttulo"/>
     <w:uiPriority w:val="10"/>
@@ -3681,7 +3362,7 @@
     <w:name w:val="Subtitle"/>
     <w:basedOn w:val="Normal"/>
     <w:next w:val="Normal"/>
-    <w:link w:val="SubttuloCarter"/>
+    <w:link w:val="SubttuloCarcter"/>
     <w:uiPriority w:val="11"/>
     <w:qFormat/>
     <w:rsid w:val="00F70F32"/>
@@ -3696,8 +3377,8 @@
       <w:szCs w:val="21"/>
     </w:rPr>
   </w:style>
-  <w:style w:type="character" w:customStyle="1" w:styleId="SubttuloCarter">
-    <w:name w:val="Subtítulo Caráter"/>
+  <w:style w:type="character" w:customStyle="1" w:styleId="SubttuloCarcter">
+    <w:name w:val="Subtítulo Carácter"/>
     <w:basedOn w:val="Tipodeletrapredefinidodopargrafo"/>
     <w:link w:val="Subttulo"/>
     <w:uiPriority w:val="11"/>
@@ -3710,8 +3391,8 @@
       <w:szCs w:val="21"/>
     </w:rPr>
   </w:style>
-  <w:style w:type="character" w:customStyle="1" w:styleId="Cabealho1Carter">
-    <w:name w:val="Cabeçalho 1 Caráter"/>
+  <w:style w:type="character" w:customStyle="1" w:styleId="Cabealho1Carcter">
+    <w:name w:val="Cabeçalho 1 Carácter"/>
     <w:basedOn w:val="Tipodeletrapredefinidodopargrafo"/>
     <w:link w:val="Cabealho1"/>
     <w:uiPriority w:val="9"/>
@@ -3725,8 +3406,8 @@
       <w:shd w:val="clear" w:color="auto" w:fill="5B9BD5" w:themeFill="accent1"/>
     </w:rPr>
   </w:style>
-  <w:style w:type="character" w:customStyle="1" w:styleId="Cabealho2Carter">
-    <w:name w:val="Cabeçalho 2 Caráter"/>
+  <w:style w:type="character" w:customStyle="1" w:styleId="Cabealho2Carcter">
+    <w:name w:val="Cabeçalho 2 Carácter"/>
     <w:basedOn w:val="Tipodeletrapredefinidodopargrafo"/>
     <w:link w:val="Cabealho2"/>
     <w:uiPriority w:val="9"/>
@@ -3738,8 +3419,8 @@
       <w:shd w:val="clear" w:color="auto" w:fill="DEEAF6" w:themeFill="accent1" w:themeFillTint="33"/>
     </w:rPr>
   </w:style>
-  <w:style w:type="character" w:customStyle="1" w:styleId="Cabealho3Carter">
-    <w:name w:val="Cabeçalho 3 Caráter"/>
+  <w:style w:type="character" w:customStyle="1" w:styleId="Cabealho3Carcter">
+    <w:name w:val="Cabeçalho 3 Carácter"/>
     <w:basedOn w:val="Tipodeletrapredefinidodopargrafo"/>
     <w:link w:val="Cabealho3"/>
     <w:uiPriority w:val="9"/>
@@ -3751,8 +3432,8 @@
       <w:spacing w:val="15"/>
     </w:rPr>
   </w:style>
-  <w:style w:type="character" w:customStyle="1" w:styleId="Cabealho4Carter">
-    <w:name w:val="Cabeçalho 4 Caráter"/>
+  <w:style w:type="character" w:customStyle="1" w:styleId="Cabealho4Carcter">
+    <w:name w:val="Cabeçalho 4 Carácter"/>
     <w:basedOn w:val="Tipodeletrapredefinidodopargrafo"/>
     <w:link w:val="Cabealho4"/>
     <w:uiPriority w:val="9"/>
@@ -3764,8 +3445,8 @@
       <w:spacing w:val="10"/>
     </w:rPr>
   </w:style>
-  <w:style w:type="character" w:customStyle="1" w:styleId="Cabealho5Carter">
-    <w:name w:val="Cabeçalho 5 Caráter"/>
+  <w:style w:type="character" w:customStyle="1" w:styleId="Cabealho5Carcter">
+    <w:name w:val="Cabeçalho 5 Carácter"/>
     <w:basedOn w:val="Tipodeletrapredefinidodopargrafo"/>
     <w:link w:val="Cabealho5"/>
     <w:uiPriority w:val="9"/>
@@ -3777,8 +3458,8 @@
       <w:spacing w:val="10"/>
     </w:rPr>
   </w:style>
-  <w:style w:type="character" w:customStyle="1" w:styleId="Cabealho6Carter">
-    <w:name w:val="Cabeçalho 6 Caráter"/>
+  <w:style w:type="character" w:customStyle="1" w:styleId="Cabealho6Carcter">
+    <w:name w:val="Cabeçalho 6 Carácter"/>
     <w:basedOn w:val="Tipodeletrapredefinidodopargrafo"/>
     <w:link w:val="Cabealho6"/>
     <w:uiPriority w:val="9"/>
@@ -3790,8 +3471,8 @@
       <w:spacing w:val="10"/>
     </w:rPr>
   </w:style>
-  <w:style w:type="character" w:customStyle="1" w:styleId="Cabealho7Carter">
-    <w:name w:val="Cabeçalho 7 Caráter"/>
+  <w:style w:type="character" w:customStyle="1" w:styleId="Cabealho7Carcter">
+    <w:name w:val="Cabeçalho 7 Carácter"/>
     <w:basedOn w:val="Tipodeletrapredefinidodopargrafo"/>
     <w:link w:val="Cabealho7"/>
     <w:uiPriority w:val="9"/>
@@ -3803,8 +3484,8 @@
       <w:spacing w:val="10"/>
     </w:rPr>
   </w:style>
-  <w:style w:type="character" w:customStyle="1" w:styleId="Cabealho8Carter">
-    <w:name w:val="Cabeçalho 8 Caráter"/>
+  <w:style w:type="character" w:customStyle="1" w:styleId="Cabealho8Carcter">
+    <w:name w:val="Cabeçalho 8 Carácter"/>
     <w:basedOn w:val="Tipodeletrapredefinidodopargrafo"/>
     <w:link w:val="Cabealho8"/>
     <w:uiPriority w:val="9"/>
@@ -3817,8 +3498,8 @@
       <w:szCs w:val="18"/>
     </w:rPr>
   </w:style>
-  <w:style w:type="character" w:customStyle="1" w:styleId="Cabealho9Carter">
-    <w:name w:val="Cabeçalho 9 Caráter"/>
+  <w:style w:type="character" w:customStyle="1" w:styleId="Cabealho9Carcter">
+    <w:name w:val="Cabeçalho 9 Carácter"/>
     <w:basedOn w:val="Tipodeletrapredefinidodopargrafo"/>
     <w:link w:val="Cabealho9"/>
     <w:uiPriority w:val="9"/>
@@ -3872,7 +3553,7 @@
   </w:style>
   <w:style w:type="paragraph" w:styleId="SemEspaamento">
     <w:name w:val="No Spacing"/>
-    <w:link w:val="SemEspaamentoCarter"/>
+    <w:link w:val="SemEspaamentoCarcter"/>
     <w:uiPriority w:val="1"/>
     <w:qFormat/>
     <w:rsid w:val="00F70F32"/>
@@ -3884,7 +3565,7 @@
     <w:name w:val="Quote"/>
     <w:basedOn w:val="Normal"/>
     <w:next w:val="Normal"/>
-    <w:link w:val="CitaoCarter"/>
+    <w:link w:val="CitaoCarcter"/>
     <w:uiPriority w:val="29"/>
     <w:qFormat/>
     <w:rsid w:val="00F70F32"/>
@@ -3895,8 +3576,8 @@
       <w:szCs w:val="24"/>
     </w:rPr>
   </w:style>
-  <w:style w:type="character" w:customStyle="1" w:styleId="CitaoCarter">
-    <w:name w:val="Citação Caráter"/>
+  <w:style w:type="character" w:customStyle="1" w:styleId="CitaoCarcter">
+    <w:name w:val="Citação Carácter"/>
     <w:basedOn w:val="Tipodeletrapredefinidodopargrafo"/>
     <w:link w:val="Citao"/>
     <w:uiPriority w:val="29"/>
@@ -3912,7 +3593,7 @@
     <w:name w:val="Intense Quote"/>
     <w:basedOn w:val="Normal"/>
     <w:next w:val="Normal"/>
-    <w:link w:val="CitaoIntensaCarter"/>
+    <w:link w:val="CitaoIntensaCarcter"/>
     <w:uiPriority w:val="30"/>
     <w:qFormat/>
     <w:rsid w:val="00F70F32"/>
@@ -3927,8 +3608,8 @@
       <w:szCs w:val="24"/>
     </w:rPr>
   </w:style>
-  <w:style w:type="character" w:customStyle="1" w:styleId="CitaoIntensaCarter">
-    <w:name w:val="Citação Intensa Caráter"/>
+  <w:style w:type="character" w:customStyle="1" w:styleId="CitaoIntensaCarcter">
+    <w:name w:val="Citação Intensa Carácter"/>
     <w:basedOn w:val="Tipodeletrapredefinidodopargrafo"/>
     <w:link w:val="CitaoIntensa"/>
     <w:uiPriority w:val="30"/>
@@ -3939,7 +3620,7 @@
       <w:szCs w:val="24"/>
     </w:rPr>
   </w:style>
-  <w:style w:type="character" w:styleId="nfaseDiscreta">
+  <w:style w:type="character" w:styleId="nfaseDiscreto">
     <w:name w:val="Subtle Emphasis"/>
     <w:uiPriority w:val="19"/>
     <w:qFormat/>
@@ -3950,7 +3631,7 @@
       <w:color w:val="1F4D78" w:themeColor="accent1" w:themeShade="7F"/>
     </w:rPr>
   </w:style>
-  <w:style w:type="character" w:styleId="nfaseIntensa">
+  <w:style w:type="character" w:styleId="nfaseIntenso">
     <w:name w:val="Intense Emphasis"/>
     <w:uiPriority w:val="21"/>
     <w:qFormat/>
@@ -4001,7 +3682,7 @@
       <w:spacing w:val="0"/>
     </w:rPr>
   </w:style>
-  <w:style w:type="paragraph" w:styleId="Cabealhodondice">
+  <w:style w:type="paragraph" w:styleId="Ttulodondice">
     <w:name w:val="TOC Heading"/>
     <w:basedOn w:val="Cabealho1"/>
     <w:next w:val="Normal"/>
@@ -4049,8 +3730,8 @@
       <w:ind w:left="220"/>
     </w:pPr>
   </w:style>
-  <w:style w:type="character" w:customStyle="1" w:styleId="SemEspaamentoCarter">
-    <w:name w:val="Sem Espaçamento Caráter"/>
+  <w:style w:type="character" w:customStyle="1" w:styleId="SemEspaamentoCarcter">
+    <w:name w:val="Sem Espaçamento Carácter"/>
     <w:basedOn w:val="Tipodeletrapredefinidodopargrafo"/>
     <w:link w:val="SemEspaamento"/>
     <w:uiPriority w:val="1"/>
@@ -4059,7 +3740,7 @@
   <w:style w:type="paragraph" w:styleId="Cabealho">
     <w:name w:val="header"/>
     <w:basedOn w:val="Normal"/>
-    <w:link w:val="CabealhoCarter"/>
+    <w:link w:val="CabealhoCarcter"/>
     <w:uiPriority w:val="99"/>
     <w:unhideWhenUsed/>
     <w:rsid w:val="00872AE4"/>
@@ -4071,8 +3752,8 @@
       <w:spacing w:before="0" w:after="0" w:line="240" w:lineRule="auto"/>
     </w:pPr>
   </w:style>
-  <w:style w:type="character" w:customStyle="1" w:styleId="CabealhoCarter">
-    <w:name w:val="Cabeçalho Caráter"/>
+  <w:style w:type="character" w:customStyle="1" w:styleId="CabealhoCarcter">
+    <w:name w:val="Cabeçalho Carácter"/>
     <w:basedOn w:val="Tipodeletrapredefinidodopargrafo"/>
     <w:link w:val="Cabealho"/>
     <w:uiPriority w:val="99"/>
@@ -4081,7 +3762,7 @@
   <w:style w:type="paragraph" w:styleId="Rodap">
     <w:name w:val="footer"/>
     <w:basedOn w:val="Normal"/>
-    <w:link w:val="RodapCarter"/>
+    <w:link w:val="RodapCarcter"/>
     <w:uiPriority w:val="99"/>
     <w:unhideWhenUsed/>
     <w:rsid w:val="00872AE4"/>
@@ -4093,8 +3774,8 @@
       <w:spacing w:before="0" w:after="0" w:line="240" w:lineRule="auto"/>
     </w:pPr>
   </w:style>
-  <w:style w:type="character" w:customStyle="1" w:styleId="RodapCarter">
-    <w:name w:val="Rodapé Caráter"/>
+  <w:style w:type="character" w:customStyle="1" w:styleId="RodapCarcter">
+    <w:name w:val="Rodapé Carácter"/>
     <w:basedOn w:val="Tipodeletrapredefinidodopargrafo"/>
     <w:link w:val="Rodap"/>
     <w:uiPriority w:val="99"/>
@@ -4110,6 +3791,933 @@
       <w:ind w:left="720"/>
       <w:contextualSpacing/>
     </w:pPr>
+  </w:style>
+  <w:style w:type="paragraph" w:styleId="Textodebalo">
+    <w:name w:val="Balloon Text"/>
+    <w:basedOn w:val="Normal"/>
+    <w:link w:val="TextodebaloCarcter"/>
+    <w:uiPriority w:val="99"/>
+    <w:semiHidden/>
+    <w:unhideWhenUsed/>
+    <w:rsid w:val="001A474B"/>
+    <w:pPr>
+      <w:spacing w:before="0" w:after="0" w:line="240" w:lineRule="auto"/>
+    </w:pPr>
+    <w:rPr>
+      <w:rFonts w:ascii="Tahoma" w:hAnsi="Tahoma" w:cs="Tahoma"/>
+      <w:sz w:val="16"/>
+      <w:szCs w:val="16"/>
+    </w:rPr>
+  </w:style>
+  <w:style w:type="character" w:customStyle="1" w:styleId="TextodebaloCarcter">
+    <w:name w:val="Texto de balão Carácter"/>
+    <w:basedOn w:val="Tipodeletrapredefinidodopargrafo"/>
+    <w:link w:val="Textodebalo"/>
+    <w:uiPriority w:val="99"/>
+    <w:semiHidden/>
+    <w:rsid w:val="001A474B"/>
+    <w:rPr>
+      <w:rFonts w:ascii="Tahoma" w:hAnsi="Tahoma" w:cs="Tahoma"/>
+      <w:sz w:val="16"/>
+      <w:szCs w:val="16"/>
+    </w:rPr>
+  </w:style>
+</w:styles>
+</file>
+
+<file path=word/stylesWithEffects.xml><?xml version="1.0" encoding="utf-8"?>
+<w:styles xmlns:wpc="http://schemas.microsoft.com/office/word/2010/wordprocessingCanvas" xmlns:mc="http://schemas.openxmlformats.org/markup-compatibility/2006" xmlns:o="urn:schemas-microsoft-com:office:office" xmlns:r="http://schemas.openxmlformats.org/officeDocument/2006/relationships" xmlns:m="http://schemas.openxmlformats.org/officeDocument/2006/math" xmlns:v="urn:schemas-microsoft-com:vml" xmlns:wp14="http://schemas.microsoft.com/office/word/2010/wordprocessingDrawing" xmlns:wp="http://schemas.openxmlformats.org/drawingml/2006/wordprocessingDrawing" xmlns:w10="urn:schemas-microsoft-com:office:word" xmlns:w="http://schemas.openxmlformats.org/wordprocessingml/2006/main" xmlns:w14="http://schemas.microsoft.com/office/word/2010/wordml" xmlns:wpg="http://schemas.microsoft.com/office/word/2010/wordprocessingGroup" xmlns:wpi="http://schemas.microsoft.com/office/word/2010/wordprocessingInk" xmlns:wne="http://schemas.microsoft.com/office/word/2006/wordml" xmlns:wps="http://schemas.microsoft.com/office/word/2010/wordprocessingShape" mc:Ignorable="w14 wp14">
+  <w:docDefaults>
+    <w:rPrDefault>
+      <w:rPr>
+        <w:rFonts w:asciiTheme="minorHAnsi" w:eastAsiaTheme="minorEastAsia" w:hAnsiTheme="minorHAnsi" w:cstheme="minorBidi"/>
+        <w:lang w:val="pt-PT" w:eastAsia="en-US" w:bidi="ar-SA"/>
+      </w:rPr>
+    </w:rPrDefault>
+    <w:pPrDefault>
+      <w:pPr>
+        <w:spacing w:before="100" w:after="200" w:line="276" w:lineRule="auto"/>
+      </w:pPr>
+    </w:pPrDefault>
+  </w:docDefaults>
+  <w:latentStyles w:defLockedState="0" w:defUIPriority="99" w:defSemiHidden="1" w:defUnhideWhenUsed="1" w:defQFormat="0" w:count="267">
+    <w:lsdException w:name="Normal" w:semiHidden="0" w:uiPriority="0" w:unhideWhenUsed="0" w:qFormat="1"/>
+    <w:lsdException w:name="heading 1" w:semiHidden="0" w:uiPriority="9" w:unhideWhenUsed="0" w:qFormat="1"/>
+    <w:lsdException w:name="heading 2" w:uiPriority="9" w:qFormat="1"/>
+    <w:lsdException w:name="heading 3" w:uiPriority="9" w:qFormat="1"/>
+    <w:lsdException w:name="heading 4" w:uiPriority="9" w:qFormat="1"/>
+    <w:lsdException w:name="heading 5" w:uiPriority="9" w:qFormat="1"/>
+    <w:lsdException w:name="heading 6" w:uiPriority="9" w:qFormat="1"/>
+    <w:lsdException w:name="heading 7" w:uiPriority="9" w:qFormat="1"/>
+    <w:lsdException w:name="heading 8" w:uiPriority="9" w:qFormat="1"/>
+    <w:lsdException w:name="heading 9" w:uiPriority="9" w:qFormat="1"/>
+    <w:lsdException w:name="toc 1" w:uiPriority="39"/>
+    <w:lsdException w:name="toc 2" w:uiPriority="39"/>
+    <w:lsdException w:name="toc 3" w:uiPriority="39"/>
+    <w:lsdException w:name="toc 4" w:uiPriority="39"/>
+    <w:lsdException w:name="toc 5" w:uiPriority="39"/>
+    <w:lsdException w:name="toc 6" w:uiPriority="39"/>
+    <w:lsdException w:name="toc 7" w:uiPriority="39"/>
+    <w:lsdException w:name="toc 8" w:uiPriority="39"/>
+    <w:lsdException w:name="toc 9" w:uiPriority="39"/>
+    <w:lsdException w:name="caption" w:uiPriority="35" w:qFormat="1"/>
+    <w:lsdException w:name="Title" w:semiHidden="0" w:uiPriority="10" w:unhideWhenUsed="0" w:qFormat="1"/>
+    <w:lsdException w:name="Default Paragraph Font" w:uiPriority="1"/>
+    <w:lsdException w:name="Subtitle" w:semiHidden="0" w:uiPriority="11" w:unhideWhenUsed="0" w:qFormat="1"/>
+    <w:lsdException w:name="Strong" w:semiHidden="0" w:uiPriority="22" w:unhideWhenUsed="0" w:qFormat="1"/>
+    <w:lsdException w:name="Emphasis" w:semiHidden="0" w:uiPriority="20" w:unhideWhenUsed="0" w:qFormat="1"/>
+    <w:lsdException w:name="Table Grid" w:semiHidden="0" w:uiPriority="39" w:unhideWhenUsed="0"/>
+    <w:lsdException w:name="Placeholder Text" w:unhideWhenUsed="0"/>
+    <w:lsdException w:name="No Spacing" w:semiHidden="0" w:uiPriority="1" w:unhideWhenUsed="0" w:qFormat="1"/>
+    <w:lsdException w:name="Light Shading" w:semiHidden="0" w:uiPriority="60" w:unhideWhenUsed="0"/>
+    <w:lsdException w:name="Light List" w:semiHidden="0" w:uiPriority="61" w:unhideWhenUsed="0"/>
+    <w:lsdException w:name="Light Grid" w:semiHidden="0" w:uiPriority="62" w:unhideWhenUsed="0"/>
+    <w:lsdException w:name="Medium Shading 1" w:semiHidden="0" w:uiPriority="63" w:unhideWhenUsed="0"/>
+    <w:lsdException w:name="Medium Shading 2" w:semiHidden="0" w:uiPriority="64" w:unhideWhenUsed="0"/>
+    <w:lsdException w:name="Medium List 1" w:semiHidden="0" w:uiPriority="65" w:unhideWhenUsed="0"/>
+    <w:lsdException w:name="Medium List 2" w:semiHidden="0" w:uiPriority="66" w:unhideWhenUsed="0"/>
+    <w:lsdException w:name="Medium Grid 1" w:semiHidden="0" w:uiPriority="67" w:unhideWhenUsed="0"/>
+    <w:lsdException w:name="Medium Grid 2" w:semiHidden="0" w:uiPriority="68" w:unhideWhenUsed="0"/>
+    <w:lsdException w:name="Medium Grid 3" w:semiHidden="0" w:uiPriority="69" w:unhideWhenUsed="0"/>
+    <w:lsdException w:name="Dark List" w:semiHidden="0" w:uiPriority="70" w:unhideWhenUsed="0"/>
+    <w:lsdException w:name="Colorful Shading" w:semiHidden="0" w:uiPriority="71" w:unhideWhenUsed="0"/>
+    <w:lsdException w:name="Colorful List" w:semiHidden="0" w:uiPriority="72" w:unhideWhenUsed="0"/>
+    <w:lsdException w:name="Colorful Grid" w:semiHidden="0" w:uiPriority="73" w:unhideWhenUsed="0"/>
+    <w:lsdException w:name="Light Shading Accent 1" w:semiHidden="0" w:uiPriority="60" w:unhideWhenUsed="0"/>
+    <w:lsdException w:name="Light List Accent 1" w:semiHidden="0" w:uiPriority="61" w:unhideWhenUsed="0"/>
+    <w:lsdException w:name="Light Grid Accent 1" w:semiHidden="0" w:uiPriority="62" w:unhideWhenUsed="0"/>
+    <w:lsdException w:name="Medium Shading 1 Accent 1" w:semiHidden="0" w:uiPriority="63" w:unhideWhenUsed="0"/>
+    <w:lsdException w:name="Medium Shading 2 Accent 1" w:semiHidden="0" w:uiPriority="64" w:unhideWhenUsed="0"/>
+    <w:lsdException w:name="Medium List 1 Accent 1" w:semiHidden="0" w:uiPriority="65" w:unhideWhenUsed="0"/>
+    <w:lsdException w:name="Revision" w:unhideWhenUsed="0"/>
+    <w:lsdException w:name="List Paragraph" w:semiHidden="0" w:uiPriority="34" w:unhideWhenUsed="0" w:qFormat="1"/>
+    <w:lsdException w:name="Quote" w:semiHidden="0" w:uiPriority="29" w:unhideWhenUsed="0" w:qFormat="1"/>
+    <w:lsdException w:name="Intense Quote" w:semiHidden="0" w:uiPriority="30" w:unhideWhenUsed="0" w:qFormat="1"/>
+    <w:lsdException w:name="Medium List 2 Accent 1" w:semiHidden="0" w:uiPriority="66" w:unhideWhenUsed="0"/>
+    <w:lsdException w:name="Medium Grid 1 Accent 1" w:semiHidden="0" w:uiPriority="67" w:unhideWhenUsed="0"/>
+    <w:lsdException w:name="Medium Grid 2 Accent 1" w:semiHidden="0" w:uiPriority="68" w:unhideWhenUsed="0"/>
+    <w:lsdException w:name="Medium Grid 3 Accent 1" w:semiHidden="0" w:uiPriority="69" w:unhideWhenUsed="0"/>
+    <w:lsdException w:name="Dark List Accent 1" w:semiHidden="0" w:uiPriority="70" w:unhideWhenUsed="0"/>
+    <w:lsdException w:name="Colorful Shading Accent 1" w:semiHidden="0" w:uiPriority="71" w:unhideWhenUsed="0"/>
+    <w:lsdException w:name="Colorful List Accent 1" w:semiHidden="0" w:uiPriority="72" w:unhideWhenUsed="0"/>
+    <w:lsdException w:name="Colorful Grid Accent 1" w:semiHidden="0" w:uiPriority="73" w:unhideWhenUsed="0"/>
+    <w:lsdException w:name="Light Shading Accent 2" w:semiHidden="0" w:uiPriority="60" w:unhideWhenUsed="0"/>
+    <w:lsdException w:name="Light List Accent 2" w:semiHidden="0" w:uiPriority="61" w:unhideWhenUsed="0"/>
+    <w:lsdException w:name="Light Grid Accent 2" w:semiHidden="0" w:uiPriority="62" w:unhideWhenUsed="0"/>
+    <w:lsdException w:name="Medium Shading 1 Accent 2" w:semiHidden="0" w:uiPriority="63" w:unhideWhenUsed="0"/>
+    <w:lsdException w:name="Medium Shading 2 Accent 2" w:semiHidden="0" w:uiPriority="64" w:unhideWhenUsed="0"/>
+    <w:lsdException w:name="Medium List 1 Accent 2" w:semiHidden="0" w:uiPriority="65" w:unhideWhenUsed="0"/>
+    <w:lsdException w:name="Medium List 2 Accent 2" w:semiHidden="0" w:uiPriority="66" w:unhideWhenUsed="0"/>
+    <w:lsdException w:name="Medium Grid 1 Accent 2" w:semiHidden="0" w:uiPriority="67" w:unhideWhenUsed="0"/>
+    <w:lsdException w:name="Medium Grid 2 Accent 2" w:semiHidden="0" w:uiPriority="68" w:unhideWhenUsed="0"/>
+    <w:lsdException w:name="Medium Grid 3 Accent 2" w:semiHidden="0" w:uiPriority="69" w:unhideWhenUsed="0"/>
+    <w:lsdException w:name="Dark List Accent 2" w:semiHidden="0" w:uiPriority="70" w:unhideWhenUsed="0"/>
+    <w:lsdException w:name="Colorful Shading Accent 2" w:semiHidden="0" w:uiPriority="71" w:unhideWhenUsed="0"/>
+    <w:lsdException w:name="Colorful List Accent 2" w:semiHidden="0" w:uiPriority="72" w:unhideWhenUsed="0"/>
+    <w:lsdException w:name="Colorful Grid Accent 2" w:semiHidden="0" w:uiPriority="73" w:unhideWhenUsed="0"/>
+    <w:lsdException w:name="Light Shading Accent 3" w:semiHidden="0" w:uiPriority="60" w:unhideWhenUsed="0"/>
+    <w:lsdException w:name="Light List Accent 3" w:semiHidden="0" w:uiPriority="61" w:unhideWhenUsed="0"/>
+    <w:lsdException w:name="Light Grid Accent 3" w:semiHidden="0" w:uiPriority="62" w:unhideWhenUsed="0"/>
+    <w:lsdException w:name="Medium Shading 1 Accent 3" w:semiHidden="0" w:uiPriority="63" w:unhideWhenUsed="0"/>
+    <w:lsdException w:name="Medium Shading 2 Accent 3" w:semiHidden="0" w:uiPriority="64" w:unhideWhenUsed="0"/>
+    <w:lsdException w:name="Medium List 1 Accent 3" w:semiHidden="0" w:uiPriority="65" w:unhideWhenUsed="0"/>
+    <w:lsdException w:name="Medium List 2 Accent 3" w:semiHidden="0" w:uiPriority="66" w:unhideWhenUsed="0"/>
+    <w:lsdException w:name="Medium Grid 1 Accent 3" w:semiHidden="0" w:uiPriority="67" w:unhideWhenUsed="0"/>
+    <w:lsdException w:name="Medium Grid 2 Accent 3" w:semiHidden="0" w:uiPriority="68" w:unhideWhenUsed="0"/>
+    <w:lsdException w:name="Medium Grid 3 Accent 3" w:semiHidden="0" w:uiPriority="69" w:unhideWhenUsed="0"/>
+    <w:lsdException w:name="Dark List Accent 3" w:semiHidden="0" w:uiPriority="70" w:unhideWhenUsed="0"/>
+    <w:lsdException w:name="Colorful Shading Accent 3" w:semiHidden="0" w:uiPriority="71" w:unhideWhenUsed="0"/>
+    <w:lsdException w:name="Colorful List Accent 3" w:semiHidden="0" w:uiPriority="72" w:unhideWhenUsed="0"/>
+    <w:lsdException w:name="Colorful Grid Accent 3" w:semiHidden="0" w:uiPriority="73" w:unhideWhenUsed="0"/>
+    <w:lsdException w:name="Light Shading Accent 4" w:semiHidden="0" w:uiPriority="60" w:unhideWhenUsed="0"/>
+    <w:lsdException w:name="Light List Accent 4" w:semiHidden="0" w:uiPriority="61" w:unhideWhenUsed="0"/>
+    <w:lsdException w:name="Light Grid Accent 4" w:semiHidden="0" w:uiPriority="62" w:unhideWhenUsed="0"/>
+    <w:lsdException w:name="Medium Shading 1 Accent 4" w:semiHidden="0" w:uiPriority="63" w:unhideWhenUsed="0"/>
+    <w:lsdException w:name="Medium Shading 2 Accent 4" w:semiHidden="0" w:uiPriority="64" w:unhideWhenUsed="0"/>
+    <w:lsdException w:name="Medium List 1 Accent 4" w:semiHidden="0" w:uiPriority="65" w:unhideWhenUsed="0"/>
+    <w:lsdException w:name="Medium List 2 Accent 4" w:semiHidden="0" w:uiPriority="66" w:unhideWhenUsed="0"/>
+    <w:lsdException w:name="Medium Grid 1 Accent 4" w:semiHidden="0" w:uiPriority="67" w:unhideWhenUsed="0"/>
+    <w:lsdException w:name="Medium Grid 2 Accent 4" w:semiHidden="0" w:uiPriority="68" w:unhideWhenUsed="0"/>
+    <w:lsdException w:name="Medium Grid 3 Accent 4" w:semiHidden="0" w:uiPriority="69" w:unhideWhenUsed="0"/>
+    <w:lsdException w:name="Dark List Accent 4" w:semiHidden="0" w:uiPriority="70" w:unhideWhenUsed="0"/>
+    <w:lsdException w:name="Colorful Shading Accent 4" w:semiHidden="0" w:uiPriority="71" w:unhideWhenUsed="0"/>
+    <w:lsdException w:name="Colorful List Accent 4" w:semiHidden="0" w:uiPriority="72" w:unhideWhenUsed="0"/>
+    <w:lsdException w:name="Colorful Grid Accent 4" w:semiHidden="0" w:uiPriority="73" w:unhideWhenUsed="0"/>
+    <w:lsdException w:name="Light Shading Accent 5" w:semiHidden="0" w:uiPriority="60" w:unhideWhenUsed="0"/>
+    <w:lsdException w:name="Light List Accent 5" w:semiHidden="0" w:uiPriority="61" w:unhideWhenUsed="0"/>
+    <w:lsdException w:name="Light Grid Accent 5" w:semiHidden="0" w:uiPriority="62" w:unhideWhenUsed="0"/>
+    <w:lsdException w:name="Medium Shading 1 Accent 5" w:semiHidden="0" w:uiPriority="63" w:unhideWhenUsed="0"/>
+    <w:lsdException w:name="Medium Shading 2 Accent 5" w:semiHidden="0" w:uiPriority="64" w:unhideWhenUsed="0"/>
+    <w:lsdException w:name="Medium List 1 Accent 5" w:semiHidden="0" w:uiPriority="65" w:unhideWhenUsed="0"/>
+    <w:lsdException w:name="Medium List 2 Accent 5" w:semiHidden="0" w:uiPriority="66" w:unhideWhenUsed="0"/>
+    <w:lsdException w:name="Medium Grid 1 Accent 5" w:semiHidden="0" w:uiPriority="67" w:unhideWhenUsed="0"/>
+    <w:lsdException w:name="Medium Grid 2 Accent 5" w:semiHidden="0" w:uiPriority="68" w:unhideWhenUsed="0"/>
+    <w:lsdException w:name="Medium Grid 3 Accent 5" w:semiHidden="0" w:uiPriority="69" w:unhideWhenUsed="0"/>
+    <w:lsdException w:name="Dark List Accent 5" w:semiHidden="0" w:uiPriority="70" w:unhideWhenUsed="0"/>
+    <w:lsdException w:name="Colorful Shading Accent 5" w:semiHidden="0" w:uiPriority="71" w:unhideWhenUsed="0"/>
+    <w:lsdException w:name="Colorful List Accent 5" w:semiHidden="0" w:uiPriority="72" w:unhideWhenUsed="0"/>
+    <w:lsdException w:name="Colorful Grid Accent 5" w:semiHidden="0" w:uiPriority="73" w:unhideWhenUsed="0"/>
+    <w:lsdException w:name="Light Shading Accent 6" w:semiHidden="0" w:uiPriority="60" w:unhideWhenUsed="0"/>
+    <w:lsdException w:name="Light List Accent 6" w:semiHidden="0" w:uiPriority="61" w:unhideWhenUsed="0"/>
+    <w:lsdException w:name="Light Grid Accent 6" w:semiHidden="0" w:uiPriority="62" w:unhideWhenUsed="0"/>
+    <w:lsdException w:name="Medium Shading 1 Accent 6" w:semiHidden="0" w:uiPriority="63" w:unhideWhenUsed="0"/>
+    <w:lsdException w:name="Medium Shading 2 Accent 6" w:semiHidden="0" w:uiPriority="64" w:unhideWhenUsed="0"/>
+    <w:lsdException w:name="Medium List 1 Accent 6" w:semiHidden="0" w:uiPriority="65" w:unhideWhenUsed="0"/>
+    <w:lsdException w:name="Medium List 2 Accent 6" w:semiHidden="0" w:uiPriority="66" w:unhideWhenUsed="0"/>
+    <w:lsdException w:name="Medium Grid 1 Accent 6" w:semiHidden="0" w:uiPriority="67" w:unhideWhenUsed="0"/>
+    <w:lsdException w:name="Medium Grid 2 Accent 6" w:semiHidden="0" w:uiPriority="68" w:unhideWhenUsed="0"/>
+    <w:lsdException w:name="Medium Grid 3 Accent 6" w:semiHidden="0" w:uiPriority="69" w:unhideWhenUsed="0"/>
+    <w:lsdException w:name="Dark List Accent 6" w:semiHidden="0" w:uiPriority="70" w:unhideWhenUsed="0"/>
+    <w:lsdException w:name="Colorful Shading Accent 6" w:semiHidden="0" w:uiPriority="71" w:unhideWhenUsed="0"/>
+    <w:lsdException w:name="Colorful List Accent 6" w:semiHidden="0" w:uiPriority="72" w:unhideWhenUsed="0"/>
+    <w:lsdException w:name="Colorful Grid Accent 6" w:semiHidden="0" w:uiPriority="73" w:unhideWhenUsed="0"/>
+    <w:lsdException w:name="Subtle Emphasis" w:semiHidden="0" w:uiPriority="19" w:unhideWhenUsed="0" w:qFormat="1"/>
+    <w:lsdException w:name="Intense Emphasis" w:semiHidden="0" w:uiPriority="21" w:unhideWhenUsed="0" w:qFormat="1"/>
+    <w:lsdException w:name="Subtle Reference" w:semiHidden="0" w:uiPriority="31" w:unhideWhenUsed="0" w:qFormat="1"/>
+    <w:lsdException w:name="Intense Reference" w:semiHidden="0" w:uiPriority="32" w:unhideWhenUsed="0" w:qFormat="1"/>
+    <w:lsdException w:name="Book Title" w:semiHidden="0" w:uiPriority="33" w:unhideWhenUsed="0" w:qFormat="1"/>
+    <w:lsdException w:name="Bibliography" w:uiPriority="37"/>
+    <w:lsdException w:name="TOC Heading" w:uiPriority="39" w:qFormat="1"/>
+  </w:latentStyles>
+  <w:style w:type="paragraph" w:default="1" w:styleId="Normal">
+    <w:name w:val="Normal"/>
+    <w:qFormat/>
+    <w:rsid w:val="00F70F32"/>
+  </w:style>
+  <w:style w:type="paragraph" w:styleId="Cabealho1">
+    <w:name w:val="heading 1"/>
+    <w:basedOn w:val="Normal"/>
+    <w:next w:val="Normal"/>
+    <w:link w:val="Cabealho1Carcter"/>
+    <w:uiPriority w:val="9"/>
+    <w:qFormat/>
+    <w:rsid w:val="00F70F32"/>
+    <w:pPr>
+      <w:pBdr>
+        <w:top w:val="single" w:sz="24" w:space="0" w:color="5B9BD5" w:themeColor="accent1"/>
+        <w:left w:val="single" w:sz="24" w:space="0" w:color="5B9BD5" w:themeColor="accent1"/>
+        <w:bottom w:val="single" w:sz="24" w:space="0" w:color="5B9BD5" w:themeColor="accent1"/>
+        <w:right w:val="single" w:sz="24" w:space="0" w:color="5B9BD5" w:themeColor="accent1"/>
+      </w:pBdr>
+      <w:shd w:val="clear" w:color="auto" w:fill="5B9BD5" w:themeFill="accent1"/>
+      <w:spacing w:after="0"/>
+      <w:outlineLvl w:val="0"/>
+    </w:pPr>
+    <w:rPr>
+      <w:caps/>
+      <w:color w:val="FFFFFF" w:themeColor="background1"/>
+      <w:spacing w:val="15"/>
+      <w:sz w:val="22"/>
+      <w:szCs w:val="22"/>
+    </w:rPr>
+  </w:style>
+  <w:style w:type="paragraph" w:styleId="Cabealho2">
+    <w:name w:val="heading 2"/>
+    <w:basedOn w:val="Normal"/>
+    <w:next w:val="Normal"/>
+    <w:link w:val="Cabealho2Carcter"/>
+    <w:uiPriority w:val="9"/>
+    <w:semiHidden/>
+    <w:unhideWhenUsed/>
+    <w:qFormat/>
+    <w:rsid w:val="00F70F32"/>
+    <w:pPr>
+      <w:pBdr>
+        <w:top w:val="single" w:sz="24" w:space="0" w:color="DEEAF6" w:themeColor="accent1" w:themeTint="33"/>
+        <w:left w:val="single" w:sz="24" w:space="0" w:color="DEEAF6" w:themeColor="accent1" w:themeTint="33"/>
+        <w:bottom w:val="single" w:sz="24" w:space="0" w:color="DEEAF6" w:themeColor="accent1" w:themeTint="33"/>
+        <w:right w:val="single" w:sz="24" w:space="0" w:color="DEEAF6" w:themeColor="accent1" w:themeTint="33"/>
+      </w:pBdr>
+      <w:shd w:val="clear" w:color="auto" w:fill="DEEAF6" w:themeFill="accent1" w:themeFillTint="33"/>
+      <w:spacing w:after="0"/>
+      <w:outlineLvl w:val="1"/>
+    </w:pPr>
+    <w:rPr>
+      <w:caps/>
+      <w:spacing w:val="15"/>
+    </w:rPr>
+  </w:style>
+  <w:style w:type="paragraph" w:styleId="Cabealho3">
+    <w:name w:val="heading 3"/>
+    <w:basedOn w:val="Normal"/>
+    <w:next w:val="Normal"/>
+    <w:link w:val="Cabealho3Carcter"/>
+    <w:uiPriority w:val="9"/>
+    <w:semiHidden/>
+    <w:unhideWhenUsed/>
+    <w:qFormat/>
+    <w:rsid w:val="00F70F32"/>
+    <w:pPr>
+      <w:pBdr>
+        <w:top w:val="single" w:sz="6" w:space="2" w:color="5B9BD5" w:themeColor="accent1"/>
+      </w:pBdr>
+      <w:spacing w:before="300" w:after="0"/>
+      <w:outlineLvl w:val="2"/>
+    </w:pPr>
+    <w:rPr>
+      <w:caps/>
+      <w:color w:val="1F4D78" w:themeColor="accent1" w:themeShade="7F"/>
+      <w:spacing w:val="15"/>
+    </w:rPr>
+  </w:style>
+  <w:style w:type="paragraph" w:styleId="Cabealho4">
+    <w:name w:val="heading 4"/>
+    <w:basedOn w:val="Normal"/>
+    <w:next w:val="Normal"/>
+    <w:link w:val="Cabealho4Carcter"/>
+    <w:uiPriority w:val="9"/>
+    <w:semiHidden/>
+    <w:unhideWhenUsed/>
+    <w:qFormat/>
+    <w:rsid w:val="00F70F32"/>
+    <w:pPr>
+      <w:pBdr>
+        <w:top w:val="dotted" w:sz="6" w:space="2" w:color="5B9BD5" w:themeColor="accent1"/>
+      </w:pBdr>
+      <w:spacing w:before="200" w:after="0"/>
+      <w:outlineLvl w:val="3"/>
+    </w:pPr>
+    <w:rPr>
+      <w:caps/>
+      <w:color w:val="2E74B5" w:themeColor="accent1" w:themeShade="BF"/>
+      <w:spacing w:val="10"/>
+    </w:rPr>
+  </w:style>
+  <w:style w:type="paragraph" w:styleId="Cabealho5">
+    <w:name w:val="heading 5"/>
+    <w:basedOn w:val="Normal"/>
+    <w:next w:val="Normal"/>
+    <w:link w:val="Cabealho5Carcter"/>
+    <w:uiPriority w:val="9"/>
+    <w:semiHidden/>
+    <w:unhideWhenUsed/>
+    <w:qFormat/>
+    <w:rsid w:val="00F70F32"/>
+    <w:pPr>
+      <w:pBdr>
+        <w:bottom w:val="single" w:sz="6" w:space="1" w:color="5B9BD5" w:themeColor="accent1"/>
+      </w:pBdr>
+      <w:spacing w:before="200" w:after="0"/>
+      <w:outlineLvl w:val="4"/>
+    </w:pPr>
+    <w:rPr>
+      <w:caps/>
+      <w:color w:val="2E74B5" w:themeColor="accent1" w:themeShade="BF"/>
+      <w:spacing w:val="10"/>
+    </w:rPr>
+  </w:style>
+  <w:style w:type="paragraph" w:styleId="Cabealho6">
+    <w:name w:val="heading 6"/>
+    <w:basedOn w:val="Normal"/>
+    <w:next w:val="Normal"/>
+    <w:link w:val="Cabealho6Carcter"/>
+    <w:uiPriority w:val="9"/>
+    <w:semiHidden/>
+    <w:unhideWhenUsed/>
+    <w:qFormat/>
+    <w:rsid w:val="00F70F32"/>
+    <w:pPr>
+      <w:pBdr>
+        <w:bottom w:val="dotted" w:sz="6" w:space="1" w:color="5B9BD5" w:themeColor="accent1"/>
+      </w:pBdr>
+      <w:spacing w:before="200" w:after="0"/>
+      <w:outlineLvl w:val="5"/>
+    </w:pPr>
+    <w:rPr>
+      <w:caps/>
+      <w:color w:val="2E74B5" w:themeColor="accent1" w:themeShade="BF"/>
+      <w:spacing w:val="10"/>
+    </w:rPr>
+  </w:style>
+  <w:style w:type="paragraph" w:styleId="Cabealho7">
+    <w:name w:val="heading 7"/>
+    <w:basedOn w:val="Normal"/>
+    <w:next w:val="Normal"/>
+    <w:link w:val="Cabealho7Carcter"/>
+    <w:uiPriority w:val="9"/>
+    <w:semiHidden/>
+    <w:unhideWhenUsed/>
+    <w:qFormat/>
+    <w:rsid w:val="00F70F32"/>
+    <w:pPr>
+      <w:spacing w:before="200" w:after="0"/>
+      <w:outlineLvl w:val="6"/>
+    </w:pPr>
+    <w:rPr>
+      <w:caps/>
+      <w:color w:val="2E74B5" w:themeColor="accent1" w:themeShade="BF"/>
+      <w:spacing w:val="10"/>
+    </w:rPr>
+  </w:style>
+  <w:style w:type="paragraph" w:styleId="Cabealho8">
+    <w:name w:val="heading 8"/>
+    <w:basedOn w:val="Normal"/>
+    <w:next w:val="Normal"/>
+    <w:link w:val="Cabealho8Carcter"/>
+    <w:uiPriority w:val="9"/>
+    <w:semiHidden/>
+    <w:unhideWhenUsed/>
+    <w:qFormat/>
+    <w:rsid w:val="00F70F32"/>
+    <w:pPr>
+      <w:spacing w:before="200" w:after="0"/>
+      <w:outlineLvl w:val="7"/>
+    </w:pPr>
+    <w:rPr>
+      <w:caps/>
+      <w:spacing w:val="10"/>
+      <w:sz w:val="18"/>
+      <w:szCs w:val="18"/>
+    </w:rPr>
+  </w:style>
+  <w:style w:type="paragraph" w:styleId="Cabealho9">
+    <w:name w:val="heading 9"/>
+    <w:basedOn w:val="Normal"/>
+    <w:next w:val="Normal"/>
+    <w:link w:val="Cabealho9Carcter"/>
+    <w:uiPriority w:val="9"/>
+    <w:semiHidden/>
+    <w:unhideWhenUsed/>
+    <w:qFormat/>
+    <w:rsid w:val="00F70F32"/>
+    <w:pPr>
+      <w:spacing w:before="200" w:after="0"/>
+      <w:outlineLvl w:val="8"/>
+    </w:pPr>
+    <w:rPr>
+      <w:i/>
+      <w:iCs/>
+      <w:caps/>
+      <w:spacing w:val="10"/>
+      <w:sz w:val="18"/>
+      <w:szCs w:val="18"/>
+    </w:rPr>
+  </w:style>
+  <w:style w:type="character" w:default="1" w:styleId="Tipodeletrapredefinidodopargrafo">
+    <w:name w:val="Default Paragraph Font"/>
+    <w:uiPriority w:val="1"/>
+    <w:semiHidden/>
+    <w:unhideWhenUsed/>
+  </w:style>
+  <w:style w:type="table" w:default="1" w:styleId="Tabelanormal">
+    <w:name w:val="Normal Table"/>
+    <w:uiPriority w:val="99"/>
+    <w:semiHidden/>
+    <w:unhideWhenUsed/>
+    <w:tblPr>
+      <w:tblInd w:w="0" w:type="dxa"/>
+      <w:tblCellMar>
+        <w:top w:w="0" w:type="dxa"/>
+        <w:left w:w="108" w:type="dxa"/>
+        <w:bottom w:w="0" w:type="dxa"/>
+        <w:right w:w="108" w:type="dxa"/>
+      </w:tblCellMar>
+    </w:tblPr>
+  </w:style>
+  <w:style w:type="numbering" w:default="1" w:styleId="Semlista">
+    <w:name w:val="No List"/>
+    <w:uiPriority w:val="99"/>
+    <w:semiHidden/>
+    <w:unhideWhenUsed/>
+  </w:style>
+  <w:style w:type="paragraph" w:styleId="Ttulo">
+    <w:name w:val="Title"/>
+    <w:basedOn w:val="Normal"/>
+    <w:next w:val="Normal"/>
+    <w:link w:val="TtuloCarcter"/>
+    <w:uiPriority w:val="10"/>
+    <w:qFormat/>
+    <w:rsid w:val="00F70F32"/>
+    <w:pPr>
+      <w:spacing w:before="0" w:after="0"/>
+    </w:pPr>
+    <w:rPr>
+      <w:rFonts w:asciiTheme="majorHAnsi" w:eastAsiaTheme="majorEastAsia" w:hAnsiTheme="majorHAnsi" w:cstheme="majorBidi"/>
+      <w:caps/>
+      <w:color w:val="5B9BD5" w:themeColor="accent1"/>
+      <w:spacing w:val="10"/>
+      <w:sz w:val="52"/>
+      <w:szCs w:val="52"/>
+    </w:rPr>
+  </w:style>
+  <w:style w:type="character" w:customStyle="1" w:styleId="TtuloCarcter">
+    <w:name w:val="Título Carácter"/>
+    <w:basedOn w:val="Tipodeletrapredefinidodopargrafo"/>
+    <w:link w:val="Ttulo"/>
+    <w:uiPriority w:val="10"/>
+    <w:rsid w:val="00F70F32"/>
+    <w:rPr>
+      <w:rFonts w:asciiTheme="majorHAnsi" w:eastAsiaTheme="majorEastAsia" w:hAnsiTheme="majorHAnsi" w:cstheme="majorBidi"/>
+      <w:caps/>
+      <w:color w:val="5B9BD5" w:themeColor="accent1"/>
+      <w:spacing w:val="10"/>
+      <w:sz w:val="52"/>
+      <w:szCs w:val="52"/>
+    </w:rPr>
+  </w:style>
+  <w:style w:type="paragraph" w:styleId="Subttulo">
+    <w:name w:val="Subtitle"/>
+    <w:basedOn w:val="Normal"/>
+    <w:next w:val="Normal"/>
+    <w:link w:val="SubttuloCarcter"/>
+    <w:uiPriority w:val="11"/>
+    <w:qFormat/>
+    <w:rsid w:val="00F70F32"/>
+    <w:pPr>
+      <w:spacing w:before="0" w:after="500" w:line="240" w:lineRule="auto"/>
+    </w:pPr>
+    <w:rPr>
+      <w:caps/>
+      <w:color w:val="595959" w:themeColor="text1" w:themeTint="A6"/>
+      <w:spacing w:val="10"/>
+      <w:sz w:val="21"/>
+      <w:szCs w:val="21"/>
+    </w:rPr>
+  </w:style>
+  <w:style w:type="character" w:customStyle="1" w:styleId="SubttuloCarcter">
+    <w:name w:val="Subtítulo Carácter"/>
+    <w:basedOn w:val="Tipodeletrapredefinidodopargrafo"/>
+    <w:link w:val="Subttulo"/>
+    <w:uiPriority w:val="11"/>
+    <w:rsid w:val="00F70F32"/>
+    <w:rPr>
+      <w:caps/>
+      <w:color w:val="595959" w:themeColor="text1" w:themeTint="A6"/>
+      <w:spacing w:val="10"/>
+      <w:sz w:val="21"/>
+      <w:szCs w:val="21"/>
+    </w:rPr>
+  </w:style>
+  <w:style w:type="character" w:customStyle="1" w:styleId="Cabealho1Carcter">
+    <w:name w:val="Cabeçalho 1 Carácter"/>
+    <w:basedOn w:val="Tipodeletrapredefinidodopargrafo"/>
+    <w:link w:val="Cabealho1"/>
+    <w:uiPriority w:val="9"/>
+    <w:rsid w:val="00F70F32"/>
+    <w:rPr>
+      <w:caps/>
+      <w:color w:val="FFFFFF" w:themeColor="background1"/>
+      <w:spacing w:val="15"/>
+      <w:sz w:val="22"/>
+      <w:szCs w:val="22"/>
+      <w:shd w:val="clear" w:color="auto" w:fill="5B9BD5" w:themeFill="accent1"/>
+    </w:rPr>
+  </w:style>
+  <w:style w:type="character" w:customStyle="1" w:styleId="Cabealho2Carcter">
+    <w:name w:val="Cabeçalho 2 Carácter"/>
+    <w:basedOn w:val="Tipodeletrapredefinidodopargrafo"/>
+    <w:link w:val="Cabealho2"/>
+    <w:uiPriority w:val="9"/>
+    <w:semiHidden/>
+    <w:rsid w:val="00F70F32"/>
+    <w:rPr>
+      <w:caps/>
+      <w:spacing w:val="15"/>
+      <w:shd w:val="clear" w:color="auto" w:fill="DEEAF6" w:themeFill="accent1" w:themeFillTint="33"/>
+    </w:rPr>
+  </w:style>
+  <w:style w:type="character" w:customStyle="1" w:styleId="Cabealho3Carcter">
+    <w:name w:val="Cabeçalho 3 Carácter"/>
+    <w:basedOn w:val="Tipodeletrapredefinidodopargrafo"/>
+    <w:link w:val="Cabealho3"/>
+    <w:uiPriority w:val="9"/>
+    <w:semiHidden/>
+    <w:rsid w:val="00F70F32"/>
+    <w:rPr>
+      <w:caps/>
+      <w:color w:val="1F4D78" w:themeColor="accent1" w:themeShade="7F"/>
+      <w:spacing w:val="15"/>
+    </w:rPr>
+  </w:style>
+  <w:style w:type="character" w:customStyle="1" w:styleId="Cabealho4Carcter">
+    <w:name w:val="Cabeçalho 4 Carácter"/>
+    <w:basedOn w:val="Tipodeletrapredefinidodopargrafo"/>
+    <w:link w:val="Cabealho4"/>
+    <w:uiPriority w:val="9"/>
+    <w:semiHidden/>
+    <w:rsid w:val="00F70F32"/>
+    <w:rPr>
+      <w:caps/>
+      <w:color w:val="2E74B5" w:themeColor="accent1" w:themeShade="BF"/>
+      <w:spacing w:val="10"/>
+    </w:rPr>
+  </w:style>
+  <w:style w:type="character" w:customStyle="1" w:styleId="Cabealho5Carcter">
+    <w:name w:val="Cabeçalho 5 Carácter"/>
+    <w:basedOn w:val="Tipodeletrapredefinidodopargrafo"/>
+    <w:link w:val="Cabealho5"/>
+    <w:uiPriority w:val="9"/>
+    <w:semiHidden/>
+    <w:rsid w:val="00F70F32"/>
+    <w:rPr>
+      <w:caps/>
+      <w:color w:val="2E74B5" w:themeColor="accent1" w:themeShade="BF"/>
+      <w:spacing w:val="10"/>
+    </w:rPr>
+  </w:style>
+  <w:style w:type="character" w:customStyle="1" w:styleId="Cabealho6Carcter">
+    <w:name w:val="Cabeçalho 6 Carácter"/>
+    <w:basedOn w:val="Tipodeletrapredefinidodopargrafo"/>
+    <w:link w:val="Cabealho6"/>
+    <w:uiPriority w:val="9"/>
+    <w:semiHidden/>
+    <w:rsid w:val="00F70F32"/>
+    <w:rPr>
+      <w:caps/>
+      <w:color w:val="2E74B5" w:themeColor="accent1" w:themeShade="BF"/>
+      <w:spacing w:val="10"/>
+    </w:rPr>
+  </w:style>
+  <w:style w:type="character" w:customStyle="1" w:styleId="Cabealho7Carcter">
+    <w:name w:val="Cabeçalho 7 Carácter"/>
+    <w:basedOn w:val="Tipodeletrapredefinidodopargrafo"/>
+    <w:link w:val="Cabealho7"/>
+    <w:uiPriority w:val="9"/>
+    <w:semiHidden/>
+    <w:rsid w:val="00F70F32"/>
+    <w:rPr>
+      <w:caps/>
+      <w:color w:val="2E74B5" w:themeColor="accent1" w:themeShade="BF"/>
+      <w:spacing w:val="10"/>
+    </w:rPr>
+  </w:style>
+  <w:style w:type="character" w:customStyle="1" w:styleId="Cabealho8Carcter">
+    <w:name w:val="Cabeçalho 8 Carácter"/>
+    <w:basedOn w:val="Tipodeletrapredefinidodopargrafo"/>
+    <w:link w:val="Cabealho8"/>
+    <w:uiPriority w:val="9"/>
+    <w:semiHidden/>
+    <w:rsid w:val="00F70F32"/>
+    <w:rPr>
+      <w:caps/>
+      <w:spacing w:val="10"/>
+      <w:sz w:val="18"/>
+      <w:szCs w:val="18"/>
+    </w:rPr>
+  </w:style>
+  <w:style w:type="character" w:customStyle="1" w:styleId="Cabealho9Carcter">
+    <w:name w:val="Cabeçalho 9 Carácter"/>
+    <w:basedOn w:val="Tipodeletrapredefinidodopargrafo"/>
+    <w:link w:val="Cabealho9"/>
+    <w:uiPriority w:val="9"/>
+    <w:semiHidden/>
+    <w:rsid w:val="00F70F32"/>
+    <w:rPr>
+      <w:i/>
+      <w:iCs/>
+      <w:caps/>
+      <w:spacing w:val="10"/>
+      <w:sz w:val="18"/>
+      <w:szCs w:val="18"/>
+    </w:rPr>
+  </w:style>
+  <w:style w:type="paragraph" w:styleId="Legenda">
+    <w:name w:val="caption"/>
+    <w:basedOn w:val="Normal"/>
+    <w:next w:val="Normal"/>
+    <w:uiPriority w:val="35"/>
+    <w:unhideWhenUsed/>
+    <w:qFormat/>
+    <w:rsid w:val="00F70F32"/>
+    <w:rPr>
+      <w:b/>
+      <w:bCs/>
+      <w:color w:val="2E74B5" w:themeColor="accent1" w:themeShade="BF"/>
+      <w:sz w:val="16"/>
+      <w:szCs w:val="16"/>
+    </w:rPr>
+  </w:style>
+  <w:style w:type="character" w:styleId="Forte">
+    <w:name w:val="Strong"/>
+    <w:uiPriority w:val="22"/>
+    <w:qFormat/>
+    <w:rsid w:val="00F70F32"/>
+    <w:rPr>
+      <w:b/>
+      <w:bCs/>
+    </w:rPr>
+  </w:style>
+  <w:style w:type="character" w:styleId="nfase">
+    <w:name w:val="Emphasis"/>
+    <w:uiPriority w:val="20"/>
+    <w:qFormat/>
+    <w:rsid w:val="00F70F32"/>
+    <w:rPr>
+      <w:caps/>
+      <w:color w:val="1F4D78" w:themeColor="accent1" w:themeShade="7F"/>
+      <w:spacing w:val="5"/>
+    </w:rPr>
+  </w:style>
+  <w:style w:type="paragraph" w:styleId="SemEspaamento">
+    <w:name w:val="No Spacing"/>
+    <w:link w:val="SemEspaamentoCarcter"/>
+    <w:uiPriority w:val="1"/>
+    <w:qFormat/>
+    <w:rsid w:val="00F70F32"/>
+    <w:pPr>
+      <w:spacing w:after="0" w:line="240" w:lineRule="auto"/>
+    </w:pPr>
+  </w:style>
+  <w:style w:type="paragraph" w:styleId="Citao">
+    <w:name w:val="Quote"/>
+    <w:basedOn w:val="Normal"/>
+    <w:next w:val="Normal"/>
+    <w:link w:val="CitaoCarcter"/>
+    <w:uiPriority w:val="29"/>
+    <w:qFormat/>
+    <w:rsid w:val="00F70F32"/>
+    <w:rPr>
+      <w:i/>
+      <w:iCs/>
+      <w:sz w:val="24"/>
+      <w:szCs w:val="24"/>
+    </w:rPr>
+  </w:style>
+  <w:style w:type="character" w:customStyle="1" w:styleId="CitaoCarcter">
+    <w:name w:val="Citação Carácter"/>
+    <w:basedOn w:val="Tipodeletrapredefinidodopargrafo"/>
+    <w:link w:val="Citao"/>
+    <w:uiPriority w:val="29"/>
+    <w:rsid w:val="00F70F32"/>
+    <w:rPr>
+      <w:i/>
+      <w:iCs/>
+      <w:sz w:val="24"/>
+      <w:szCs w:val="24"/>
+    </w:rPr>
+  </w:style>
+  <w:style w:type="paragraph" w:styleId="CitaoIntensa">
+    <w:name w:val="Intense Quote"/>
+    <w:basedOn w:val="Normal"/>
+    <w:next w:val="Normal"/>
+    <w:link w:val="CitaoIntensaCarcter"/>
+    <w:uiPriority w:val="30"/>
+    <w:qFormat/>
+    <w:rsid w:val="00F70F32"/>
+    <w:pPr>
+      <w:spacing w:before="240" w:after="240" w:line="240" w:lineRule="auto"/>
+      <w:ind w:left="1080" w:right="1080"/>
+      <w:jc w:val="center"/>
+    </w:pPr>
+    <w:rPr>
+      <w:color w:val="5B9BD5" w:themeColor="accent1"/>
+      <w:sz w:val="24"/>
+      <w:szCs w:val="24"/>
+    </w:rPr>
+  </w:style>
+  <w:style w:type="character" w:customStyle="1" w:styleId="CitaoIntensaCarcter">
+    <w:name w:val="Citação Intensa Carácter"/>
+    <w:basedOn w:val="Tipodeletrapredefinidodopargrafo"/>
+    <w:link w:val="CitaoIntensa"/>
+    <w:uiPriority w:val="30"/>
+    <w:rsid w:val="00F70F32"/>
+    <w:rPr>
+      <w:color w:val="5B9BD5" w:themeColor="accent1"/>
+      <w:sz w:val="24"/>
+      <w:szCs w:val="24"/>
+    </w:rPr>
+  </w:style>
+  <w:style w:type="character" w:styleId="nfaseDiscreto">
+    <w:name w:val="Subtle Emphasis"/>
+    <w:uiPriority w:val="19"/>
+    <w:qFormat/>
+    <w:rsid w:val="00F70F32"/>
+    <w:rPr>
+      <w:i/>
+      <w:iCs/>
+      <w:color w:val="1F4D78" w:themeColor="accent1" w:themeShade="7F"/>
+    </w:rPr>
+  </w:style>
+  <w:style w:type="character" w:styleId="nfaseIntenso">
+    <w:name w:val="Intense Emphasis"/>
+    <w:uiPriority w:val="21"/>
+    <w:qFormat/>
+    <w:rsid w:val="00F70F32"/>
+    <w:rPr>
+      <w:b/>
+      <w:bCs/>
+      <w:caps/>
+      <w:color w:val="1F4D78" w:themeColor="accent1" w:themeShade="7F"/>
+      <w:spacing w:val="10"/>
+    </w:rPr>
+  </w:style>
+  <w:style w:type="character" w:styleId="RefernciaDiscreta">
+    <w:name w:val="Subtle Reference"/>
+    <w:uiPriority w:val="31"/>
+    <w:qFormat/>
+    <w:rsid w:val="00F70F32"/>
+    <w:rPr>
+      <w:b/>
+      <w:bCs/>
+      <w:color w:val="5B9BD5" w:themeColor="accent1"/>
+    </w:rPr>
+  </w:style>
+  <w:style w:type="character" w:styleId="RefernciaIntensa">
+    <w:name w:val="Intense Reference"/>
+    <w:uiPriority w:val="32"/>
+    <w:qFormat/>
+    <w:rsid w:val="00F70F32"/>
+    <w:rPr>
+      <w:b/>
+      <w:bCs/>
+      <w:i/>
+      <w:iCs/>
+      <w:caps/>
+      <w:color w:val="5B9BD5" w:themeColor="accent1"/>
+    </w:rPr>
+  </w:style>
+  <w:style w:type="character" w:styleId="TtulodoLivro">
+    <w:name w:val="Book Title"/>
+    <w:uiPriority w:val="33"/>
+    <w:qFormat/>
+    <w:rsid w:val="00F70F32"/>
+    <w:rPr>
+      <w:b/>
+      <w:bCs/>
+      <w:i/>
+      <w:iCs/>
+      <w:spacing w:val="0"/>
+    </w:rPr>
+  </w:style>
+  <w:style w:type="paragraph" w:styleId="Ttulodondice">
+    <w:name w:val="TOC Heading"/>
+    <w:basedOn w:val="Cabealho1"/>
+    <w:next w:val="Normal"/>
+    <w:uiPriority w:val="39"/>
+    <w:unhideWhenUsed/>
+    <w:qFormat/>
+    <w:rsid w:val="00F70F32"/>
+    <w:pPr>
+      <w:outlineLvl w:val="9"/>
+    </w:pPr>
+  </w:style>
+  <w:style w:type="paragraph" w:styleId="ndice1">
+    <w:name w:val="toc 1"/>
+    <w:basedOn w:val="Normal"/>
+    <w:next w:val="Normal"/>
+    <w:autoRedefine/>
+    <w:uiPriority w:val="39"/>
+    <w:unhideWhenUsed/>
+    <w:rsid w:val="00A11E90"/>
+    <w:pPr>
+      <w:spacing w:after="100"/>
+    </w:pPr>
+  </w:style>
+  <w:style w:type="character" w:styleId="Hiperligao">
+    <w:name w:val="Hyperlink"/>
+    <w:basedOn w:val="Tipodeletrapredefinidodopargrafo"/>
+    <w:uiPriority w:val="99"/>
+    <w:unhideWhenUsed/>
+    <w:rsid w:val="00A11E90"/>
+    <w:rPr>
+      <w:color w:val="0563C1" w:themeColor="hyperlink"/>
+      <w:u w:val="single"/>
+    </w:rPr>
+  </w:style>
+  <w:style w:type="paragraph" w:styleId="ndice2">
+    <w:name w:val="toc 2"/>
+    <w:basedOn w:val="Normal"/>
+    <w:next w:val="Normal"/>
+    <w:autoRedefine/>
+    <w:uiPriority w:val="39"/>
+    <w:unhideWhenUsed/>
+    <w:rsid w:val="00A11E90"/>
+    <w:pPr>
+      <w:spacing w:after="100"/>
+      <w:ind w:left="220"/>
+    </w:pPr>
+  </w:style>
+  <w:style w:type="character" w:customStyle="1" w:styleId="SemEspaamentoCarcter">
+    <w:name w:val="Sem Espaçamento Carácter"/>
+    <w:basedOn w:val="Tipodeletrapredefinidodopargrafo"/>
+    <w:link w:val="SemEspaamento"/>
+    <w:uiPriority w:val="1"/>
+    <w:rsid w:val="00A11E90"/>
+  </w:style>
+  <w:style w:type="paragraph" w:styleId="Cabealho">
+    <w:name w:val="header"/>
+    <w:basedOn w:val="Normal"/>
+    <w:link w:val="CabealhoCarcter"/>
+    <w:uiPriority w:val="99"/>
+    <w:unhideWhenUsed/>
+    <w:rsid w:val="00872AE4"/>
+    <w:pPr>
+      <w:tabs>
+        <w:tab w:val="center" w:pos="4513"/>
+        <w:tab w:val="right" w:pos="9026"/>
+      </w:tabs>
+      <w:spacing w:before="0" w:after="0" w:line="240" w:lineRule="auto"/>
+    </w:pPr>
+  </w:style>
+  <w:style w:type="character" w:customStyle="1" w:styleId="CabealhoCarcter">
+    <w:name w:val="Cabeçalho Carácter"/>
+    <w:basedOn w:val="Tipodeletrapredefinidodopargrafo"/>
+    <w:link w:val="Cabealho"/>
+    <w:uiPriority w:val="99"/>
+    <w:rsid w:val="00872AE4"/>
+  </w:style>
+  <w:style w:type="paragraph" w:styleId="Rodap">
+    <w:name w:val="footer"/>
+    <w:basedOn w:val="Normal"/>
+    <w:link w:val="RodapCarcter"/>
+    <w:uiPriority w:val="99"/>
+    <w:unhideWhenUsed/>
+    <w:rsid w:val="00872AE4"/>
+    <w:pPr>
+      <w:tabs>
+        <w:tab w:val="center" w:pos="4513"/>
+        <w:tab w:val="right" w:pos="9026"/>
+      </w:tabs>
+      <w:spacing w:before="0" w:after="0" w:line="240" w:lineRule="auto"/>
+    </w:pPr>
+  </w:style>
+  <w:style w:type="character" w:customStyle="1" w:styleId="RodapCarcter">
+    <w:name w:val="Rodapé Carácter"/>
+    <w:basedOn w:val="Tipodeletrapredefinidodopargrafo"/>
+    <w:link w:val="Rodap"/>
+    <w:uiPriority w:val="99"/>
+    <w:rsid w:val="00872AE4"/>
+  </w:style>
+  <w:style w:type="paragraph" w:styleId="PargrafodaLista">
+    <w:name w:val="List Paragraph"/>
+    <w:basedOn w:val="Normal"/>
+    <w:uiPriority w:val="34"/>
+    <w:qFormat/>
+    <w:rsid w:val="002061F2"/>
+    <w:pPr>
+      <w:ind w:left="720"/>
+      <w:contextualSpacing/>
+    </w:pPr>
+  </w:style>
+  <w:style w:type="paragraph" w:styleId="Textodebalo">
+    <w:name w:val="Balloon Text"/>
+    <w:basedOn w:val="Normal"/>
+    <w:link w:val="TextodebaloCarcter"/>
+    <w:uiPriority w:val="99"/>
+    <w:semiHidden/>
+    <w:unhideWhenUsed/>
+    <w:rsid w:val="001A474B"/>
+    <w:pPr>
+      <w:spacing w:before="0" w:after="0" w:line="240" w:lineRule="auto"/>
+    </w:pPr>
+    <w:rPr>
+      <w:rFonts w:ascii="Tahoma" w:hAnsi="Tahoma" w:cs="Tahoma"/>
+      <w:sz w:val="16"/>
+      <w:szCs w:val="16"/>
+    </w:rPr>
+  </w:style>
+  <w:style w:type="character" w:customStyle="1" w:styleId="TextodebaloCarcter">
+    <w:name w:val="Texto de balão Carácter"/>
+    <w:basedOn w:val="Tipodeletrapredefinidodopargrafo"/>
+    <w:link w:val="Textodebalo"/>
+    <w:uiPriority w:val="99"/>
+    <w:semiHidden/>
+    <w:rsid w:val="001A474B"/>
+    <w:rPr>
+      <w:rFonts w:ascii="Tahoma" w:hAnsi="Tahoma" w:cs="Tahoma"/>
+      <w:sz w:val="16"/>
+      <w:szCs w:val="16"/>
+    </w:rPr>
   </w:style>
 </w:styles>
 </file>
@@ -4369,7 +4977,7 @@
   <a:extraClrSchemeLst/>
   <a:extLst>
     <a:ext uri="{05A4C25C-085E-4340-85A3-A5531E510DB2}">
-      <thm15:themeFamily xmlns:thm15="http://schemas.microsoft.com/office/thememl/2012/main" name="Office Theme" id="{62F939B6-93AF-4DB8-9C6B-D6C7DFDC589F}" vid="{4A3C46E8-61CC-4603-A589-7422A47A8E4A}"/>
+      <thm15:themeFamily xmlns:thm15="http://schemas.microsoft.com/office/thememl/2012/main" xmlns="" name="Office Theme" id="{62F939B6-93AF-4DB8-9C6B-D6C7DFDC589F}" vid="{4A3C46E8-61CC-4603-A589-7422A47A8E4A}"/>
     </a:ext>
   </a:extLst>
 </a:theme>
@@ -4399,7 +5007,7 @@
 </file>
 
 <file path=customXml/itemProps2.xml><?xml version="1.0" encoding="utf-8"?>
-<ds:datastoreItem xmlns:ds="http://schemas.openxmlformats.org/officeDocument/2006/customXml" ds:itemID="{C435A95A-A216-4CD7-B182-A2A8FD8C9A12}">
+<ds:datastoreItem xmlns:ds="http://schemas.openxmlformats.org/officeDocument/2006/customXml" ds:itemID="{BB20D825-652C-4E96-B495-D9A1EF7B9A3B}">
   <ds:schemaRefs>
     <ds:schemaRef ds:uri="http://schemas.openxmlformats.org/officeDocument/2006/bibliography"/>
   </ds:schemaRefs>

</xml_diff>